<commit_message>
Neater tables for supplement
</commit_message>
<xml_diff>
--- a/Results/Tables/Map_table.docx
+++ b/Results/Tables/Map_table.docx
@@ -17,12 +17,12 @@
         <w:tblLook w:firstRow="1" w:lastRow="0" w:firstColumn="0" w:lastColumn="0" w:noHBand="0" w:noVBand="1"/>
       </w:tblPr>
       <w:tblGrid>
-        <w:gridCol w:w="3160"/>
-        <w:gridCol w:w="691"/>
+        <w:gridCol w:w="2910"/>
+        <w:gridCol w:w="665"/>
       </w:tblGrid>
       <w:tr>
         <w:trPr>
-          <w:trHeight w:val="620" w:hRule="auto"/>
+          <w:trHeight w:val="601" w:hRule="auto"/>
           <w:tblHeader/>
         </w:trPr>
         header 1
@@ -58,12 +58,12 @@
             </w:pPr>
             <w:r>
               <w:rPr>
-                <w:rFonts w:ascii="DejaVu Sans" w:hAnsi="DejaVu Sans" w:eastAsia="DejaVu Sans" w:cs="DejaVu Sans"/>
-                <w:i w:val="false"/>
-                <w:b w:val="false"/>
-                <w:u w:val="none"/>
-                <w:sz w:val="22"/>
-                <w:szCs w:val="22"/>
+                <w:rFonts w:ascii="Calibri" w:hAnsi="DejaVu Sans" w:eastAsia="DejaVu Sans" w:cs="DejaVu Sans"/>
+                <w:i w:val="false"/>
+                <w:b w:val="false"/>
+                <w:u w:val="none"/>
+                <w:sz w:val="20"/>
+                <w:szCs w:val="20"/>
                 <w:color w:val="000000"/>
               </w:rPr>
               <w:t xml:space="preserve">Country</w:t>
@@ -102,12 +102,12 @@
             </w:pPr>
             <w:r>
               <w:rPr>
-                <w:rFonts w:ascii="DejaVu Sans" w:hAnsi="DejaVu Sans" w:eastAsia="DejaVu Sans" w:cs="DejaVu Sans"/>
-                <w:i w:val="false"/>
-                <w:b w:val="false"/>
-                <w:u w:val="none"/>
-                <w:sz w:val="22"/>
-                <w:szCs w:val="22"/>
+                <w:rFonts w:ascii="Calibri" w:hAnsi="DejaVu Sans" w:eastAsia="DejaVu Sans" w:cs="DejaVu Sans"/>
+                <w:i w:val="false"/>
+                <w:b w:val="false"/>
+                <w:u w:val="none"/>
+                <w:sz w:val="20"/>
+                <w:szCs w:val="20"/>
                 <w:color w:val="000000"/>
               </w:rPr>
               <w:t xml:space="preserve">N</w:t>
@@ -117,7 +117,7 @@
       </w:tr>
       <w:tr>
         <w:trPr>
-          <w:trHeight w:val="581" w:hRule="auto"/>
+          <w:trHeight w:val="565" w:hRule="auto"/>
         </w:trPr>
         body 1
         <w:tc>
@@ -152,12 +152,12 @@
             </w:pPr>
             <w:r>
               <w:rPr>
-                <w:rFonts w:ascii="DejaVu Sans" w:hAnsi="DejaVu Sans" w:eastAsia="DejaVu Sans" w:cs="DejaVu Sans"/>
-                <w:i w:val="false"/>
-                <w:b w:val="false"/>
-                <w:u w:val="none"/>
-                <w:sz w:val="22"/>
-                <w:szCs w:val="22"/>
+                <w:rFonts w:ascii="Calibri" w:hAnsi="DejaVu Sans" w:eastAsia="DejaVu Sans" w:cs="DejaVu Sans"/>
+                <w:i w:val="false"/>
+                <w:b w:val="false"/>
+                <w:u w:val="none"/>
+                <w:sz w:val="20"/>
+                <w:szCs w:val="20"/>
                 <w:color w:val="000000"/>
               </w:rPr>
               <w:t xml:space="preserve">United States of America</w:t>
@@ -196,12 +196,12 @@
             </w:pPr>
             <w:r>
               <w:rPr>
-                <w:rFonts w:ascii="DejaVu Sans" w:hAnsi="DejaVu Sans" w:eastAsia="DejaVu Sans" w:cs="DejaVu Sans"/>
-                <w:i w:val="false"/>
-                <w:b w:val="false"/>
-                <w:u w:val="none"/>
-                <w:sz w:val="22"/>
-                <w:szCs w:val="22"/>
+                <w:rFonts w:ascii="Calibri" w:hAnsi="DejaVu Sans" w:eastAsia="DejaVu Sans" w:cs="DejaVu Sans"/>
+                <w:i w:val="false"/>
+                <w:b w:val="false"/>
+                <w:u w:val="none"/>
+                <w:sz w:val="20"/>
+                <w:szCs w:val="20"/>
                 <w:color w:val="000000"/>
               </w:rPr>
               <w:t xml:space="preserve">73</w:t>
@@ -211,7 +211,7 @@
       </w:tr>
       <w:tr>
         <w:trPr>
-          <w:trHeight w:val="581" w:hRule="auto"/>
+          <w:trHeight w:val="565" w:hRule="auto"/>
         </w:trPr>
         body 2
         <w:tc>
@@ -246,12 +246,12 @@
             </w:pPr>
             <w:r>
               <w:rPr>
-                <w:rFonts w:ascii="DejaVu Sans" w:hAnsi="DejaVu Sans" w:eastAsia="DejaVu Sans" w:cs="DejaVu Sans"/>
-                <w:i w:val="false"/>
-                <w:b w:val="false"/>
-                <w:u w:val="none"/>
-                <w:sz w:val="22"/>
-                <w:szCs w:val="22"/>
+                <w:rFonts w:ascii="Calibri" w:hAnsi="DejaVu Sans" w:eastAsia="DejaVu Sans" w:cs="DejaVu Sans"/>
+                <w:i w:val="false"/>
+                <w:b w:val="false"/>
+                <w:u w:val="none"/>
+                <w:sz w:val="20"/>
+                <w:szCs w:val="20"/>
                 <w:color w:val="000000"/>
               </w:rPr>
               <w:t xml:space="preserve">Australia</w:t>
@@ -290,12 +290,12 @@
             </w:pPr>
             <w:r>
               <w:rPr>
-                <w:rFonts w:ascii="DejaVu Sans" w:hAnsi="DejaVu Sans" w:eastAsia="DejaVu Sans" w:cs="DejaVu Sans"/>
-                <w:i w:val="false"/>
-                <w:b w:val="false"/>
-                <w:u w:val="none"/>
-                <w:sz w:val="22"/>
-                <w:szCs w:val="22"/>
+                <w:rFonts w:ascii="Calibri" w:hAnsi="DejaVu Sans" w:eastAsia="DejaVu Sans" w:cs="DejaVu Sans"/>
+                <w:i w:val="false"/>
+                <w:b w:val="false"/>
+                <w:u w:val="none"/>
+                <w:sz w:val="20"/>
+                <w:szCs w:val="20"/>
                 <w:color w:val="000000"/>
               </w:rPr>
               <w:t xml:space="preserve">14</w:t>
@@ -305,7 +305,7 @@
       </w:tr>
       <w:tr>
         <w:trPr>
-          <w:trHeight w:val="581" w:hRule="auto"/>
+          <w:trHeight w:val="565" w:hRule="auto"/>
         </w:trPr>
         body 3
         <w:tc>
@@ -340,12 +340,12 @@
             </w:pPr>
             <w:r>
               <w:rPr>
-                <w:rFonts w:ascii="DejaVu Sans" w:hAnsi="DejaVu Sans" w:eastAsia="DejaVu Sans" w:cs="DejaVu Sans"/>
-                <w:i w:val="false"/>
-                <w:b w:val="false"/>
-                <w:u w:val="none"/>
-                <w:sz w:val="22"/>
-                <w:szCs w:val="22"/>
+                <w:rFonts w:ascii="Calibri" w:hAnsi="DejaVu Sans" w:eastAsia="DejaVu Sans" w:cs="DejaVu Sans"/>
+                <w:i w:val="false"/>
+                <w:b w:val="false"/>
+                <w:u w:val="none"/>
+                <w:sz w:val="20"/>
+                <w:szCs w:val="20"/>
                 <w:color w:val="000000"/>
               </w:rPr>
               <w:t xml:space="preserve">Canada</w:t>
@@ -384,12 +384,12 @@
             </w:pPr>
             <w:r>
               <w:rPr>
-                <w:rFonts w:ascii="DejaVu Sans" w:hAnsi="DejaVu Sans" w:eastAsia="DejaVu Sans" w:cs="DejaVu Sans"/>
-                <w:i w:val="false"/>
-                <w:b w:val="false"/>
-                <w:u w:val="none"/>
-                <w:sz w:val="22"/>
-                <w:szCs w:val="22"/>
+                <w:rFonts w:ascii="Calibri" w:hAnsi="DejaVu Sans" w:eastAsia="DejaVu Sans" w:cs="DejaVu Sans"/>
+                <w:i w:val="false"/>
+                <w:b w:val="false"/>
+                <w:u w:val="none"/>
+                <w:sz w:val="20"/>
+                <w:szCs w:val="20"/>
                 <w:color w:val="000000"/>
               </w:rPr>
               <w:t xml:space="preserve">14</w:t>
@@ -399,7 +399,7 @@
       </w:tr>
       <w:tr>
         <w:trPr>
-          <w:trHeight w:val="581" w:hRule="auto"/>
+          <w:trHeight w:val="565" w:hRule="auto"/>
         </w:trPr>
         body 4
         <w:tc>
@@ -434,12 +434,12 @@
             </w:pPr>
             <w:r>
               <w:rPr>
-                <w:rFonts w:ascii="DejaVu Sans" w:hAnsi="DejaVu Sans" w:eastAsia="DejaVu Sans" w:cs="DejaVu Sans"/>
-                <w:i w:val="false"/>
-                <w:b w:val="false"/>
-                <w:u w:val="none"/>
-                <w:sz w:val="22"/>
-                <w:szCs w:val="22"/>
+                <w:rFonts w:ascii="Calibri" w:hAnsi="DejaVu Sans" w:eastAsia="DejaVu Sans" w:cs="DejaVu Sans"/>
+                <w:i w:val="false"/>
+                <w:b w:val="false"/>
+                <w:u w:val="none"/>
+                <w:sz w:val="20"/>
+                <w:szCs w:val="20"/>
                 <w:color w:val="000000"/>
               </w:rPr>
               <w:t xml:space="preserve">Sweden</w:t>
@@ -478,12 +478,12 @@
             </w:pPr>
             <w:r>
               <w:rPr>
-                <w:rFonts w:ascii="DejaVu Sans" w:hAnsi="DejaVu Sans" w:eastAsia="DejaVu Sans" w:cs="DejaVu Sans"/>
-                <w:i w:val="false"/>
-                <w:b w:val="false"/>
-                <w:u w:val="none"/>
-                <w:sz w:val="22"/>
-                <w:szCs w:val="22"/>
+                <w:rFonts w:ascii="Calibri" w:hAnsi="DejaVu Sans" w:eastAsia="DejaVu Sans" w:cs="DejaVu Sans"/>
+                <w:i w:val="false"/>
+                <w:b w:val="false"/>
+                <w:u w:val="none"/>
+                <w:sz w:val="20"/>
+                <w:szCs w:val="20"/>
                 <w:color w:val="000000"/>
               </w:rPr>
               <w:t xml:space="preserve">14</w:t>
@@ -493,7 +493,7 @@
       </w:tr>
       <w:tr>
         <w:trPr>
-          <w:trHeight w:val="617" w:hRule="auto"/>
+          <w:trHeight w:val="598" w:hRule="auto"/>
         </w:trPr>
         body 5
         <w:tc>
@@ -528,12 +528,12 @@
             </w:pPr>
             <w:r>
               <w:rPr>
-                <w:rFonts w:ascii="DejaVu Sans" w:hAnsi="DejaVu Sans" w:eastAsia="DejaVu Sans" w:cs="DejaVu Sans"/>
-                <w:i w:val="false"/>
-                <w:b w:val="false"/>
-                <w:u w:val="none"/>
-                <w:sz w:val="22"/>
-                <w:szCs w:val="22"/>
+                <w:rFonts w:ascii="Calibri" w:hAnsi="DejaVu Sans" w:eastAsia="DejaVu Sans" w:cs="DejaVu Sans"/>
+                <w:i w:val="false"/>
+                <w:b w:val="false"/>
+                <w:u w:val="none"/>
+                <w:sz w:val="20"/>
+                <w:szCs w:val="20"/>
                 <w:color w:val="000000"/>
               </w:rPr>
               <w:t xml:space="preserve">Japan</w:t>
@@ -572,12 +572,12 @@
             </w:pPr>
             <w:r>
               <w:rPr>
-                <w:rFonts w:ascii="DejaVu Sans" w:hAnsi="DejaVu Sans" w:eastAsia="DejaVu Sans" w:cs="DejaVu Sans"/>
-                <w:i w:val="false"/>
-                <w:b w:val="false"/>
-                <w:u w:val="none"/>
-                <w:sz w:val="22"/>
-                <w:szCs w:val="22"/>
+                <w:rFonts w:ascii="Calibri" w:hAnsi="DejaVu Sans" w:eastAsia="DejaVu Sans" w:cs="DejaVu Sans"/>
+                <w:i w:val="false"/>
+                <w:b w:val="false"/>
+                <w:u w:val="none"/>
+                <w:sz w:val="20"/>
+                <w:szCs w:val="20"/>
                 <w:color w:val="000000"/>
               </w:rPr>
               <w:t xml:space="preserve">6</w:t>
@@ -587,7 +587,7 @@
       </w:tr>
       <w:tr>
         <w:trPr>
-          <w:trHeight w:val="574" w:hRule="auto"/>
+          <w:trHeight w:val="559" w:hRule="auto"/>
         </w:trPr>
         body 6
         <w:tc>
@@ -622,12 +622,12 @@
             </w:pPr>
             <w:r>
               <w:rPr>
-                <w:rFonts w:ascii="DejaVu Sans" w:hAnsi="DejaVu Sans" w:eastAsia="DejaVu Sans" w:cs="DejaVu Sans"/>
-                <w:i w:val="false"/>
-                <w:b w:val="false"/>
-                <w:u w:val="none"/>
-                <w:sz w:val="22"/>
-                <w:szCs w:val="22"/>
+                <w:rFonts w:ascii="Calibri" w:hAnsi="DejaVu Sans" w:eastAsia="DejaVu Sans" w:cs="DejaVu Sans"/>
+                <w:i w:val="false"/>
+                <w:b w:val="false"/>
+                <w:u w:val="none"/>
+                <w:sz w:val="20"/>
+                <w:szCs w:val="20"/>
                 <w:color w:val="000000"/>
               </w:rPr>
               <w:t xml:space="preserve">France</w:t>
@@ -666,12 +666,12 @@
             </w:pPr>
             <w:r>
               <w:rPr>
-                <w:rFonts w:ascii="DejaVu Sans" w:hAnsi="DejaVu Sans" w:eastAsia="DejaVu Sans" w:cs="DejaVu Sans"/>
-                <w:i w:val="false"/>
-                <w:b w:val="false"/>
-                <w:u w:val="none"/>
-                <w:sz w:val="22"/>
-                <w:szCs w:val="22"/>
+                <w:rFonts w:ascii="Calibri" w:hAnsi="DejaVu Sans" w:eastAsia="DejaVu Sans" w:cs="DejaVu Sans"/>
+                <w:i w:val="false"/>
+                <w:b w:val="false"/>
+                <w:u w:val="none"/>
+                <w:sz w:val="20"/>
+                <w:szCs w:val="20"/>
                 <w:color w:val="000000"/>
               </w:rPr>
               <w:t xml:space="preserve">5</w:t>
@@ -681,7 +681,7 @@
       </w:tr>
       <w:tr>
         <w:trPr>
-          <w:trHeight w:val="581" w:hRule="auto"/>
+          <w:trHeight w:val="565" w:hRule="auto"/>
         </w:trPr>
         body 7
         <w:tc>
@@ -716,12 +716,12 @@
             </w:pPr>
             <w:r>
               <w:rPr>
-                <w:rFonts w:ascii="DejaVu Sans" w:hAnsi="DejaVu Sans" w:eastAsia="DejaVu Sans" w:cs="DejaVu Sans"/>
-                <w:i w:val="false"/>
-                <w:b w:val="false"/>
-                <w:u w:val="none"/>
-                <w:sz w:val="22"/>
-                <w:szCs w:val="22"/>
+                <w:rFonts w:ascii="Calibri" w:hAnsi="DejaVu Sans" w:eastAsia="DejaVu Sans" w:cs="DejaVu Sans"/>
+                <w:i w:val="false"/>
+                <w:b w:val="false"/>
+                <w:u w:val="none"/>
+                <w:sz w:val="20"/>
+                <w:szCs w:val="20"/>
                 <w:color w:val="000000"/>
               </w:rPr>
               <w:t xml:space="preserve">Czechia</w:t>
@@ -760,12 +760,12 @@
             </w:pPr>
             <w:r>
               <w:rPr>
-                <w:rFonts w:ascii="DejaVu Sans" w:hAnsi="DejaVu Sans" w:eastAsia="DejaVu Sans" w:cs="DejaVu Sans"/>
-                <w:i w:val="false"/>
-                <w:b w:val="false"/>
-                <w:u w:val="none"/>
-                <w:sz w:val="22"/>
-                <w:szCs w:val="22"/>
+                <w:rFonts w:ascii="Calibri" w:hAnsi="DejaVu Sans" w:eastAsia="DejaVu Sans" w:cs="DejaVu Sans"/>
+                <w:i w:val="false"/>
+                <w:b w:val="false"/>
+                <w:u w:val="none"/>
+                <w:sz w:val="20"/>
+                <w:szCs w:val="20"/>
                 <w:color w:val="000000"/>
               </w:rPr>
               <w:t xml:space="preserve">4</w:t>
@@ -775,7 +775,7 @@
       </w:tr>
       <w:tr>
         <w:trPr>
-          <w:trHeight w:val="581" w:hRule="auto"/>
+          <w:trHeight w:val="565" w:hRule="auto"/>
         </w:trPr>
         body 8
         <w:tc>
@@ -810,12 +810,12 @@
             </w:pPr>
             <w:r>
               <w:rPr>
-                <w:rFonts w:ascii="DejaVu Sans" w:hAnsi="DejaVu Sans" w:eastAsia="DejaVu Sans" w:cs="DejaVu Sans"/>
-                <w:i w:val="false"/>
-                <w:b w:val="false"/>
-                <w:u w:val="none"/>
-                <w:sz w:val="22"/>
-                <w:szCs w:val="22"/>
+                <w:rFonts w:ascii="Calibri" w:hAnsi="DejaVu Sans" w:eastAsia="DejaVu Sans" w:cs="DejaVu Sans"/>
+                <w:i w:val="false"/>
+                <w:b w:val="false"/>
+                <w:u w:val="none"/>
+                <w:sz w:val="20"/>
+                <w:szCs w:val="20"/>
                 <w:color w:val="000000"/>
               </w:rPr>
               <w:t xml:space="preserve">Chile</w:t>
@@ -854,12 +854,12 @@
             </w:pPr>
             <w:r>
               <w:rPr>
-                <w:rFonts w:ascii="DejaVu Sans" w:hAnsi="DejaVu Sans" w:eastAsia="DejaVu Sans" w:cs="DejaVu Sans"/>
-                <w:i w:val="false"/>
-                <w:b w:val="false"/>
-                <w:u w:val="none"/>
-                <w:sz w:val="22"/>
-                <w:szCs w:val="22"/>
+                <w:rFonts w:ascii="Calibri" w:hAnsi="DejaVu Sans" w:eastAsia="DejaVu Sans" w:cs="DejaVu Sans"/>
+                <w:i w:val="false"/>
+                <w:b w:val="false"/>
+                <w:u w:val="none"/>
+                <w:sz w:val="20"/>
+                <w:szCs w:val="20"/>
                 <w:color w:val="000000"/>
               </w:rPr>
               <w:t xml:space="preserve">3</w:t>
@@ -869,7 +869,7 @@
       </w:tr>
       <w:tr>
         <w:trPr>
-          <w:trHeight w:val="581" w:hRule="auto"/>
+          <w:trHeight w:val="565" w:hRule="auto"/>
         </w:trPr>
         body 9
         <w:tc>
@@ -904,12 +904,12 @@
             </w:pPr>
             <w:r>
               <w:rPr>
-                <w:rFonts w:ascii="DejaVu Sans" w:hAnsi="DejaVu Sans" w:eastAsia="DejaVu Sans" w:cs="DejaVu Sans"/>
-                <w:i w:val="false"/>
-                <w:b w:val="false"/>
-                <w:u w:val="none"/>
-                <w:sz w:val="22"/>
-                <w:szCs w:val="22"/>
+                <w:rFonts w:ascii="Calibri" w:hAnsi="DejaVu Sans" w:eastAsia="DejaVu Sans" w:cs="DejaVu Sans"/>
+                <w:i w:val="false"/>
+                <w:b w:val="false"/>
+                <w:u w:val="none"/>
+                <w:sz w:val="20"/>
+                <w:szCs w:val="20"/>
                 <w:color w:val="000000"/>
               </w:rPr>
               <w:t xml:space="preserve">Finland</w:t>
@@ -948,12 +948,12 @@
             </w:pPr>
             <w:r>
               <w:rPr>
-                <w:rFonts w:ascii="DejaVu Sans" w:hAnsi="DejaVu Sans" w:eastAsia="DejaVu Sans" w:cs="DejaVu Sans"/>
-                <w:i w:val="false"/>
-                <w:b w:val="false"/>
-                <w:u w:val="none"/>
-                <w:sz w:val="22"/>
-                <w:szCs w:val="22"/>
+                <w:rFonts w:ascii="Calibri" w:hAnsi="DejaVu Sans" w:eastAsia="DejaVu Sans" w:cs="DejaVu Sans"/>
+                <w:i w:val="false"/>
+                <w:b w:val="false"/>
+                <w:u w:val="none"/>
+                <w:sz w:val="20"/>
+                <w:szCs w:val="20"/>
                 <w:color w:val="000000"/>
               </w:rPr>
               <w:t xml:space="preserve">3</w:t>
@@ -963,7 +963,7 @@
       </w:tr>
       <w:tr>
         <w:trPr>
-          <w:trHeight w:val="581" w:hRule="auto"/>
+          <w:trHeight w:val="565" w:hRule="auto"/>
         </w:trPr>
         body10
         <w:tc>
@@ -998,12 +998,12 @@
             </w:pPr>
             <w:r>
               <w:rPr>
-                <w:rFonts w:ascii="DejaVu Sans" w:hAnsi="DejaVu Sans" w:eastAsia="DejaVu Sans" w:cs="DejaVu Sans"/>
-                <w:i w:val="false"/>
-                <w:b w:val="false"/>
-                <w:u w:val="none"/>
-                <w:sz w:val="22"/>
-                <w:szCs w:val="22"/>
+                <w:rFonts w:ascii="Calibri" w:hAnsi="DejaVu Sans" w:eastAsia="DejaVu Sans" w:cs="DejaVu Sans"/>
+                <w:i w:val="false"/>
+                <w:b w:val="false"/>
+                <w:u w:val="none"/>
+                <w:sz w:val="20"/>
+                <w:szCs w:val="20"/>
                 <w:color w:val="000000"/>
               </w:rPr>
               <w:t xml:space="preserve">New Zealand</w:t>
@@ -1042,12 +1042,12 @@
             </w:pPr>
             <w:r>
               <w:rPr>
-                <w:rFonts w:ascii="DejaVu Sans" w:hAnsi="DejaVu Sans" w:eastAsia="DejaVu Sans" w:cs="DejaVu Sans"/>
-                <w:i w:val="false"/>
-                <w:b w:val="false"/>
-                <w:u w:val="none"/>
-                <w:sz w:val="22"/>
-                <w:szCs w:val="22"/>
+                <w:rFonts w:ascii="Calibri" w:hAnsi="DejaVu Sans" w:eastAsia="DejaVu Sans" w:cs="DejaVu Sans"/>
+                <w:i w:val="false"/>
+                <w:b w:val="false"/>
+                <w:u w:val="none"/>
+                <w:sz w:val="20"/>
+                <w:szCs w:val="20"/>
                 <w:color w:val="000000"/>
               </w:rPr>
               <w:t xml:space="preserve">3</w:t>
@@ -1057,7 +1057,7 @@
       </w:tr>
       <w:tr>
         <w:trPr>
-          <w:trHeight w:val="620" w:hRule="auto"/>
+          <w:trHeight w:val="601" w:hRule="auto"/>
         </w:trPr>
         body11
         <w:tc>
@@ -1092,12 +1092,12 @@
             </w:pPr>
             <w:r>
               <w:rPr>
-                <w:rFonts w:ascii="DejaVu Sans" w:hAnsi="DejaVu Sans" w:eastAsia="DejaVu Sans" w:cs="DejaVu Sans"/>
-                <w:i w:val="false"/>
-                <w:b w:val="false"/>
-                <w:u w:val="none"/>
-                <w:sz w:val="22"/>
-                <w:szCs w:val="22"/>
+                <w:rFonts w:ascii="Calibri" w:hAnsi="DejaVu Sans" w:eastAsia="DejaVu Sans" w:cs="DejaVu Sans"/>
+                <w:i w:val="false"/>
+                <w:b w:val="false"/>
+                <w:u w:val="none"/>
+                <w:sz w:val="20"/>
+                <w:szCs w:val="20"/>
                 <w:color w:val="000000"/>
               </w:rPr>
               <w:t xml:space="preserve">Germany</w:t>
@@ -1136,12 +1136,12 @@
             </w:pPr>
             <w:r>
               <w:rPr>
-                <w:rFonts w:ascii="DejaVu Sans" w:hAnsi="DejaVu Sans" w:eastAsia="DejaVu Sans" w:cs="DejaVu Sans"/>
-                <w:i w:val="false"/>
-                <w:b w:val="false"/>
-                <w:u w:val="none"/>
-                <w:sz w:val="22"/>
-                <w:szCs w:val="22"/>
+                <w:rFonts w:ascii="Calibri" w:hAnsi="DejaVu Sans" w:eastAsia="DejaVu Sans" w:cs="DejaVu Sans"/>
+                <w:i w:val="false"/>
+                <w:b w:val="false"/>
+                <w:u w:val="none"/>
+                <w:sz w:val="20"/>
+                <w:szCs w:val="20"/>
                 <w:color w:val="000000"/>
               </w:rPr>
               <w:t xml:space="preserve">2</w:t>
@@ -1151,7 +1151,7 @@
       </w:tr>
       <w:tr>
         <w:trPr>
-          <w:trHeight w:val="624" w:hRule="auto"/>
+          <w:trHeight w:val="604" w:hRule="auto"/>
         </w:trPr>
         body12
         <w:tc>
@@ -1186,12 +1186,12 @@
             </w:pPr>
             <w:r>
               <w:rPr>
-                <w:rFonts w:ascii="DejaVu Sans" w:hAnsi="DejaVu Sans" w:eastAsia="DejaVu Sans" w:cs="DejaVu Sans"/>
-                <w:i w:val="false"/>
-                <w:b w:val="false"/>
-                <w:u w:val="none"/>
-                <w:sz w:val="22"/>
-                <w:szCs w:val="22"/>
+                <w:rFonts w:ascii="Calibri" w:hAnsi="DejaVu Sans" w:eastAsia="DejaVu Sans" w:cs="DejaVu Sans"/>
+                <w:i w:val="false"/>
+                <w:b w:val="false"/>
+                <w:u w:val="none"/>
+                <w:sz w:val="20"/>
+                <w:szCs w:val="20"/>
                 <w:color w:val="000000"/>
               </w:rPr>
               <w:t xml:space="preserve">Italy</w:t>
@@ -1230,12 +1230,12 @@
             </w:pPr>
             <w:r>
               <w:rPr>
-                <w:rFonts w:ascii="DejaVu Sans" w:hAnsi="DejaVu Sans" w:eastAsia="DejaVu Sans" w:cs="DejaVu Sans"/>
-                <w:i w:val="false"/>
-                <w:b w:val="false"/>
-                <w:u w:val="none"/>
-                <w:sz w:val="22"/>
-                <w:szCs w:val="22"/>
+                <w:rFonts w:ascii="Calibri" w:hAnsi="DejaVu Sans" w:eastAsia="DejaVu Sans" w:cs="DejaVu Sans"/>
+                <w:i w:val="false"/>
+                <w:b w:val="false"/>
+                <w:u w:val="none"/>
+                <w:sz w:val="20"/>
+                <w:szCs w:val="20"/>
                 <w:color w:val="000000"/>
               </w:rPr>
               <w:t xml:space="preserve">2</w:t>
@@ -1245,7 +1245,7 @@
       </w:tr>
       <w:tr>
         <w:trPr>
-          <w:trHeight w:val="581" w:hRule="auto"/>
+          <w:trHeight w:val="565" w:hRule="auto"/>
         </w:trPr>
         body13
         <w:tc>
@@ -1280,12 +1280,12 @@
             </w:pPr>
             <w:r>
               <w:rPr>
-                <w:rFonts w:ascii="DejaVu Sans" w:hAnsi="DejaVu Sans" w:eastAsia="DejaVu Sans" w:cs="DejaVu Sans"/>
-                <w:i w:val="false"/>
-                <w:b w:val="false"/>
-                <w:u w:val="none"/>
-                <w:sz w:val="22"/>
-                <w:szCs w:val="22"/>
+                <w:rFonts w:ascii="Calibri" w:hAnsi="DejaVu Sans" w:eastAsia="DejaVu Sans" w:cs="DejaVu Sans"/>
+                <w:i w:val="false"/>
+                <w:b w:val="false"/>
+                <w:u w:val="none"/>
+                <w:sz w:val="20"/>
+                <w:szCs w:val="20"/>
                 <w:color w:val="000000"/>
               </w:rPr>
               <w:t xml:space="preserve">Netherlands</w:t>
@@ -1324,12 +1324,12 @@
             </w:pPr>
             <w:r>
               <w:rPr>
-                <w:rFonts w:ascii="DejaVu Sans" w:hAnsi="DejaVu Sans" w:eastAsia="DejaVu Sans" w:cs="DejaVu Sans"/>
-                <w:i w:val="false"/>
-                <w:b w:val="false"/>
-                <w:u w:val="none"/>
-                <w:sz w:val="22"/>
-                <w:szCs w:val="22"/>
+                <w:rFonts w:ascii="Calibri" w:hAnsi="DejaVu Sans" w:eastAsia="DejaVu Sans" w:cs="DejaVu Sans"/>
+                <w:i w:val="false"/>
+                <w:b w:val="false"/>
+                <w:u w:val="none"/>
+                <w:sz w:val="20"/>
+                <w:szCs w:val="20"/>
                 <w:color w:val="000000"/>
               </w:rPr>
               <w:t xml:space="preserve">2</w:t>
@@ -1339,7 +1339,7 @@
       </w:tr>
       <w:tr>
         <w:trPr>
-          <w:trHeight w:val="581" w:hRule="auto"/>
+          <w:trHeight w:val="565" w:hRule="auto"/>
         </w:trPr>
         body14
         <w:tc>
@@ -1374,12 +1374,12 @@
             </w:pPr>
             <w:r>
               <w:rPr>
-                <w:rFonts w:ascii="DejaVu Sans" w:hAnsi="DejaVu Sans" w:eastAsia="DejaVu Sans" w:cs="DejaVu Sans"/>
-                <w:i w:val="false"/>
-                <w:b w:val="false"/>
-                <w:u w:val="none"/>
-                <w:sz w:val="22"/>
-                <w:szCs w:val="22"/>
+                <w:rFonts w:ascii="Calibri" w:hAnsi="DejaVu Sans" w:eastAsia="DejaVu Sans" w:cs="DejaVu Sans"/>
+                <w:i w:val="false"/>
+                <w:b w:val="false"/>
+                <w:u w:val="none"/>
+                <w:sz w:val="20"/>
+                <w:szCs w:val="20"/>
                 <w:color w:val="000000"/>
               </w:rPr>
               <w:t xml:space="preserve">Poland</w:t>
@@ -1418,12 +1418,12 @@
             </w:pPr>
             <w:r>
               <w:rPr>
-                <w:rFonts w:ascii="DejaVu Sans" w:hAnsi="DejaVu Sans" w:eastAsia="DejaVu Sans" w:cs="DejaVu Sans"/>
-                <w:i w:val="false"/>
-                <w:b w:val="false"/>
-                <w:u w:val="none"/>
-                <w:sz w:val="22"/>
-                <w:szCs w:val="22"/>
+                <w:rFonts w:ascii="Calibri" w:hAnsi="DejaVu Sans" w:eastAsia="DejaVu Sans" w:cs="DejaVu Sans"/>
+                <w:i w:val="false"/>
+                <w:b w:val="false"/>
+                <w:u w:val="none"/>
+                <w:sz w:val="20"/>
+                <w:szCs w:val="20"/>
                 <w:color w:val="000000"/>
               </w:rPr>
               <w:t xml:space="preserve">2</w:t>
@@ -1433,7 +1433,7 @@
       </w:tr>
       <w:tr>
         <w:trPr>
-          <w:trHeight w:val="624" w:hRule="auto"/>
+          <w:trHeight w:val="604" w:hRule="auto"/>
         </w:trPr>
         body15
         <w:tc>
@@ -1468,12 +1468,12 @@
             </w:pPr>
             <w:r>
               <w:rPr>
-                <w:rFonts w:ascii="DejaVu Sans" w:hAnsi="DejaVu Sans" w:eastAsia="DejaVu Sans" w:cs="DejaVu Sans"/>
-                <w:i w:val="false"/>
-                <w:b w:val="false"/>
-                <w:u w:val="none"/>
-                <w:sz w:val="22"/>
-                <w:szCs w:val="22"/>
+                <w:rFonts w:ascii="Calibri" w:hAnsi="DejaVu Sans" w:eastAsia="DejaVu Sans" w:cs="DejaVu Sans"/>
+                <w:i w:val="false"/>
+                <w:b w:val="false"/>
+                <w:u w:val="none"/>
+                <w:sz w:val="20"/>
+                <w:szCs w:val="20"/>
                 <w:color w:val="000000"/>
               </w:rPr>
               <w:t xml:space="preserve">United Kingdom</w:t>
@@ -1512,12 +1512,12 @@
             </w:pPr>
             <w:r>
               <w:rPr>
-                <w:rFonts w:ascii="DejaVu Sans" w:hAnsi="DejaVu Sans" w:eastAsia="DejaVu Sans" w:cs="DejaVu Sans"/>
-                <w:i w:val="false"/>
-                <w:b w:val="false"/>
-                <w:u w:val="none"/>
-                <w:sz w:val="22"/>
-                <w:szCs w:val="22"/>
+                <w:rFonts w:ascii="Calibri" w:hAnsi="DejaVu Sans" w:eastAsia="DejaVu Sans" w:cs="DejaVu Sans"/>
+                <w:i w:val="false"/>
+                <w:b w:val="false"/>
+                <w:u w:val="none"/>
+                <w:sz w:val="20"/>
+                <w:szCs w:val="20"/>
                 <w:color w:val="000000"/>
               </w:rPr>
               <w:t xml:space="preserve">2</w:t>
@@ -1527,7 +1527,7 @@
       </w:tr>
       <w:tr>
         <w:trPr>
-          <w:trHeight w:val="624" w:hRule="auto"/>
+          <w:trHeight w:val="604" w:hRule="auto"/>
         </w:trPr>
         body16
         <w:tc>
@@ -1562,12 +1562,12 @@
             </w:pPr>
             <w:r>
               <w:rPr>
-                <w:rFonts w:ascii="DejaVu Sans" w:hAnsi="DejaVu Sans" w:eastAsia="DejaVu Sans" w:cs="DejaVu Sans"/>
-                <w:i w:val="false"/>
-                <w:b w:val="false"/>
-                <w:u w:val="none"/>
-                <w:sz w:val="22"/>
-                <w:szCs w:val="22"/>
+                <w:rFonts w:ascii="Calibri" w:hAnsi="DejaVu Sans" w:eastAsia="DejaVu Sans" w:cs="DejaVu Sans"/>
+                <w:i w:val="false"/>
+                <w:b w:val="false"/>
+                <w:u w:val="none"/>
+                <w:sz w:val="20"/>
+                <w:szCs w:val="20"/>
                 <w:color w:val="000000"/>
               </w:rPr>
               <w:t xml:space="preserve">Argentina</w:t>
@@ -1606,12 +1606,12 @@
             </w:pPr>
             <w:r>
               <w:rPr>
-                <w:rFonts w:ascii="DejaVu Sans" w:hAnsi="DejaVu Sans" w:eastAsia="DejaVu Sans" w:cs="DejaVu Sans"/>
-                <w:i w:val="false"/>
-                <w:b w:val="false"/>
-                <w:u w:val="none"/>
-                <w:sz w:val="22"/>
-                <w:szCs w:val="22"/>
+                <w:rFonts w:ascii="Calibri" w:hAnsi="DejaVu Sans" w:eastAsia="DejaVu Sans" w:cs="DejaVu Sans"/>
+                <w:i w:val="false"/>
+                <w:b w:val="false"/>
+                <w:u w:val="none"/>
+                <w:sz w:val="20"/>
+                <w:szCs w:val="20"/>
                 <w:color w:val="000000"/>
               </w:rPr>
               <w:t xml:space="preserve">1</w:t>
@@ -1621,7 +1621,7 @@
       </w:tr>
       <w:tr>
         <w:trPr>
-          <w:trHeight w:val="624" w:hRule="auto"/>
+          <w:trHeight w:val="604" w:hRule="auto"/>
         </w:trPr>
         body17
         <w:tc>
@@ -1656,12 +1656,12 @@
             </w:pPr>
             <w:r>
               <w:rPr>
-                <w:rFonts w:ascii="DejaVu Sans" w:hAnsi="DejaVu Sans" w:eastAsia="DejaVu Sans" w:cs="DejaVu Sans"/>
-                <w:i w:val="false"/>
-                <w:b w:val="false"/>
-                <w:u w:val="none"/>
-                <w:sz w:val="22"/>
-                <w:szCs w:val="22"/>
+                <w:rFonts w:ascii="Calibri" w:hAnsi="DejaVu Sans" w:eastAsia="DejaVu Sans" w:cs="DejaVu Sans"/>
+                <w:i w:val="false"/>
+                <w:b w:val="false"/>
+                <w:u w:val="none"/>
+                <w:sz w:val="20"/>
+                <w:szCs w:val="20"/>
                 <w:color w:val="000000"/>
               </w:rPr>
               <w:t xml:space="preserve">Belgium</w:t>
@@ -1700,12 +1700,12 @@
             </w:pPr>
             <w:r>
               <w:rPr>
-                <w:rFonts w:ascii="DejaVu Sans" w:hAnsi="DejaVu Sans" w:eastAsia="DejaVu Sans" w:cs="DejaVu Sans"/>
-                <w:i w:val="false"/>
-                <w:b w:val="false"/>
-                <w:u w:val="none"/>
-                <w:sz w:val="22"/>
-                <w:szCs w:val="22"/>
+                <w:rFonts w:ascii="Calibri" w:hAnsi="DejaVu Sans" w:eastAsia="DejaVu Sans" w:cs="DejaVu Sans"/>
+                <w:i w:val="false"/>
+                <w:b w:val="false"/>
+                <w:u w:val="none"/>
+                <w:sz w:val="20"/>
+                <w:szCs w:val="20"/>
                 <w:color w:val="000000"/>
               </w:rPr>
               <w:t xml:space="preserve">1</w:t>
@@ -1715,7 +1715,7 @@
       </w:tr>
       <w:tr>
         <w:trPr>
-          <w:trHeight w:val="577" w:hRule="auto"/>
+          <w:trHeight w:val="562" w:hRule="auto"/>
         </w:trPr>
         body18
         <w:tc>
@@ -1750,12 +1750,12 @@
             </w:pPr>
             <w:r>
               <w:rPr>
-                <w:rFonts w:ascii="DejaVu Sans" w:hAnsi="DejaVu Sans" w:eastAsia="DejaVu Sans" w:cs="DejaVu Sans"/>
-                <w:i w:val="false"/>
-                <w:b w:val="false"/>
-                <w:u w:val="none"/>
-                <w:sz w:val="22"/>
-                <w:szCs w:val="22"/>
+                <w:rFonts w:ascii="Calibri" w:hAnsi="DejaVu Sans" w:eastAsia="DejaVu Sans" w:cs="DejaVu Sans"/>
+                <w:i w:val="false"/>
+                <w:b w:val="false"/>
+                <w:u w:val="none"/>
+                <w:sz w:val="20"/>
+                <w:szCs w:val="20"/>
                 <w:color w:val="000000"/>
               </w:rPr>
               <w:t xml:space="preserve">Greece</w:t>
@@ -1794,12 +1794,12 @@
             </w:pPr>
             <w:r>
               <w:rPr>
-                <w:rFonts w:ascii="DejaVu Sans" w:hAnsi="DejaVu Sans" w:eastAsia="DejaVu Sans" w:cs="DejaVu Sans"/>
-                <w:i w:val="false"/>
-                <w:b w:val="false"/>
-                <w:u w:val="none"/>
-                <w:sz w:val="22"/>
-                <w:szCs w:val="22"/>
+                <w:rFonts w:ascii="Calibri" w:hAnsi="DejaVu Sans" w:eastAsia="DejaVu Sans" w:cs="DejaVu Sans"/>
+                <w:i w:val="false"/>
+                <w:b w:val="false"/>
+                <w:u w:val="none"/>
+                <w:sz w:val="20"/>
+                <w:szCs w:val="20"/>
                 <w:color w:val="000000"/>
               </w:rPr>
               <w:t xml:space="preserve">1</w:t>
@@ -1809,7 +1809,7 @@
       </w:tr>
       <w:tr>
         <w:trPr>
-          <w:trHeight w:val="581" w:hRule="auto"/>
+          <w:trHeight w:val="565" w:hRule="auto"/>
         </w:trPr>
         body19
         <w:tc>
@@ -1844,12 +1844,12 @@
             </w:pPr>
             <w:r>
               <w:rPr>
-                <w:rFonts w:ascii="DejaVu Sans" w:hAnsi="DejaVu Sans" w:eastAsia="DejaVu Sans" w:cs="DejaVu Sans"/>
-                <w:i w:val="false"/>
-                <w:b w:val="false"/>
-                <w:u w:val="none"/>
-                <w:sz w:val="22"/>
-                <w:szCs w:val="22"/>
+                <w:rFonts w:ascii="Calibri" w:hAnsi="DejaVu Sans" w:eastAsia="DejaVu Sans" w:cs="DejaVu Sans"/>
+                <w:i w:val="false"/>
+                <w:b w:val="false"/>
+                <w:u w:val="none"/>
+                <w:sz w:val="20"/>
+                <w:szCs w:val="20"/>
                 <w:color w:val="000000"/>
               </w:rPr>
               <w:t xml:space="preserve">Israel</w:t>
@@ -1888,12 +1888,12 @@
             </w:pPr>
             <w:r>
               <w:rPr>
-                <w:rFonts w:ascii="DejaVu Sans" w:hAnsi="DejaVu Sans" w:eastAsia="DejaVu Sans" w:cs="DejaVu Sans"/>
-                <w:i w:val="false"/>
-                <w:b w:val="false"/>
-                <w:u w:val="none"/>
-                <w:sz w:val="22"/>
-                <w:szCs w:val="22"/>
+                <w:rFonts w:ascii="Calibri" w:hAnsi="DejaVu Sans" w:eastAsia="DejaVu Sans" w:cs="DejaVu Sans"/>
+                <w:i w:val="false"/>
+                <w:b w:val="false"/>
+                <w:u w:val="none"/>
+                <w:sz w:val="20"/>
+                <w:szCs w:val="20"/>
                 <w:color w:val="000000"/>
               </w:rPr>
               <w:t xml:space="preserve">1</w:t>
@@ -1903,7 +1903,7 @@
       </w:tr>
       <w:tr>
         <w:trPr>
-          <w:trHeight w:val="617" w:hRule="auto"/>
+          <w:trHeight w:val="598" w:hRule="auto"/>
         </w:trPr>
         body20
         <w:tc>
@@ -1938,12 +1938,12 @@
             </w:pPr>
             <w:r>
               <w:rPr>
-                <w:rFonts w:ascii="DejaVu Sans" w:hAnsi="DejaVu Sans" w:eastAsia="DejaVu Sans" w:cs="DejaVu Sans"/>
-                <w:i w:val="false"/>
-                <w:b w:val="false"/>
-                <w:u w:val="none"/>
-                <w:sz w:val="22"/>
-                <w:szCs w:val="22"/>
+                <w:rFonts w:ascii="Calibri" w:hAnsi="DejaVu Sans" w:eastAsia="DejaVu Sans" w:cs="DejaVu Sans"/>
+                <w:i w:val="false"/>
+                <w:b w:val="false"/>
+                <w:u w:val="none"/>
+                <w:sz w:val="20"/>
+                <w:szCs w:val="20"/>
                 <w:color w:val="000000"/>
               </w:rPr>
               <w:t xml:space="preserve">Kenya</w:t>
@@ -1982,12 +1982,12 @@
             </w:pPr>
             <w:r>
               <w:rPr>
-                <w:rFonts w:ascii="DejaVu Sans" w:hAnsi="DejaVu Sans" w:eastAsia="DejaVu Sans" w:cs="DejaVu Sans"/>
-                <w:i w:val="false"/>
-                <w:b w:val="false"/>
-                <w:u w:val="none"/>
-                <w:sz w:val="22"/>
-                <w:szCs w:val="22"/>
+                <w:rFonts w:ascii="Calibri" w:hAnsi="DejaVu Sans" w:eastAsia="DejaVu Sans" w:cs="DejaVu Sans"/>
+                <w:i w:val="false"/>
+                <w:b w:val="false"/>
+                <w:u w:val="none"/>
+                <w:sz w:val="20"/>
+                <w:szCs w:val="20"/>
                 <w:color w:val="000000"/>
               </w:rPr>
               <w:t xml:space="preserve">1</w:t>
@@ -1997,7 +1997,7 @@
       </w:tr>
       <w:tr>
         <w:trPr>
-          <w:trHeight w:val="574" w:hRule="auto"/>
+          <w:trHeight w:val="559" w:hRule="auto"/>
         </w:trPr>
         body21
         <w:tc>
@@ -2032,12 +2032,12 @@
             </w:pPr>
             <w:r>
               <w:rPr>
-                <w:rFonts w:ascii="DejaVu Sans" w:hAnsi="DejaVu Sans" w:eastAsia="DejaVu Sans" w:cs="DejaVu Sans"/>
-                <w:i w:val="false"/>
-                <w:b w:val="false"/>
-                <w:u w:val="none"/>
-                <w:sz w:val="22"/>
-                <w:szCs w:val="22"/>
+                <w:rFonts w:ascii="Calibri" w:hAnsi="DejaVu Sans" w:eastAsia="DejaVu Sans" w:cs="DejaVu Sans"/>
+                <w:i w:val="false"/>
+                <w:b w:val="false"/>
+                <w:u w:val="none"/>
+                <w:sz w:val="20"/>
+                <w:szCs w:val="20"/>
                 <w:color w:val="000000"/>
               </w:rPr>
               <w:t xml:space="preserve">Panama</w:t>
@@ -2076,12 +2076,12 @@
             </w:pPr>
             <w:r>
               <w:rPr>
-                <w:rFonts w:ascii="DejaVu Sans" w:hAnsi="DejaVu Sans" w:eastAsia="DejaVu Sans" w:cs="DejaVu Sans"/>
-                <w:i w:val="false"/>
-                <w:b w:val="false"/>
-                <w:u w:val="none"/>
-                <w:sz w:val="22"/>
-                <w:szCs w:val="22"/>
+                <w:rFonts w:ascii="Calibri" w:hAnsi="DejaVu Sans" w:eastAsia="DejaVu Sans" w:cs="DejaVu Sans"/>
+                <w:i w:val="false"/>
+                <w:b w:val="false"/>
+                <w:u w:val="none"/>
+                <w:sz w:val="20"/>
+                <w:szCs w:val="20"/>
                 <w:color w:val="000000"/>
               </w:rPr>
               <w:t xml:space="preserve">1</w:t>
@@ -2091,7 +2091,7 @@
       </w:tr>
       <w:tr>
         <w:trPr>
-          <w:trHeight w:val="581" w:hRule="auto"/>
+          <w:trHeight w:val="565" w:hRule="auto"/>
         </w:trPr>
         body22
         <w:tc>
@@ -2126,12 +2126,12 @@
             </w:pPr>
             <w:r>
               <w:rPr>
-                <w:rFonts w:ascii="DejaVu Sans" w:hAnsi="DejaVu Sans" w:eastAsia="DejaVu Sans" w:cs="DejaVu Sans"/>
-                <w:i w:val="false"/>
-                <w:b w:val="false"/>
-                <w:u w:val="none"/>
-                <w:sz w:val="22"/>
-                <w:szCs w:val="22"/>
+                <w:rFonts w:ascii="Calibri" w:hAnsi="DejaVu Sans" w:eastAsia="DejaVu Sans" w:cs="DejaVu Sans"/>
+                <w:i w:val="false"/>
+                <w:b w:val="false"/>
+                <w:u w:val="none"/>
+                <w:sz w:val="20"/>
+                <w:szCs w:val="20"/>
                 <w:color w:val="000000"/>
               </w:rPr>
               <w:t xml:space="preserve">Slovakia</w:t>
@@ -2170,12 +2170,12 @@
             </w:pPr>
             <w:r>
               <w:rPr>
-                <w:rFonts w:ascii="DejaVu Sans" w:hAnsi="DejaVu Sans" w:eastAsia="DejaVu Sans" w:cs="DejaVu Sans"/>
-                <w:i w:val="false"/>
-                <w:b w:val="false"/>
-                <w:u w:val="none"/>
-                <w:sz w:val="22"/>
-                <w:szCs w:val="22"/>
+                <w:rFonts w:ascii="Calibri" w:hAnsi="DejaVu Sans" w:eastAsia="DejaVu Sans" w:cs="DejaVu Sans"/>
+                <w:i w:val="false"/>
+                <w:b w:val="false"/>
+                <w:u w:val="none"/>
+                <w:sz w:val="20"/>
+                <w:szCs w:val="20"/>
                 <w:color w:val="000000"/>
               </w:rPr>
               <w:t xml:space="preserve">1</w:t>
@@ -2185,7 +2185,7 @@
       </w:tr>
       <w:tr>
         <w:trPr>
-          <w:trHeight w:val="624" w:hRule="auto"/>
+          <w:trHeight w:val="604" w:hRule="auto"/>
         </w:trPr>
         body23
         <w:tc>
@@ -2220,12 +2220,12 @@
             </w:pPr>
             <w:r>
               <w:rPr>
-                <w:rFonts w:ascii="DejaVu Sans" w:hAnsi="DejaVu Sans" w:eastAsia="DejaVu Sans" w:cs="DejaVu Sans"/>
-                <w:i w:val="false"/>
-                <w:b w:val="false"/>
-                <w:u w:val="none"/>
-                <w:sz w:val="22"/>
-                <w:szCs w:val="22"/>
+                <w:rFonts w:ascii="Calibri" w:hAnsi="DejaVu Sans" w:eastAsia="DejaVu Sans" w:cs="DejaVu Sans"/>
+                <w:i w:val="false"/>
+                <w:b w:val="false"/>
+                <w:u w:val="none"/>
+                <w:sz w:val="20"/>
+                <w:szCs w:val="20"/>
                 <w:color w:val="000000"/>
               </w:rPr>
               <w:t xml:space="preserve">Spain</w:t>
@@ -2264,12 +2264,12 @@
             </w:pPr>
             <w:r>
               <w:rPr>
-                <w:rFonts w:ascii="DejaVu Sans" w:hAnsi="DejaVu Sans" w:eastAsia="DejaVu Sans" w:cs="DejaVu Sans"/>
-                <w:i w:val="false"/>
-                <w:b w:val="false"/>
-                <w:u w:val="none"/>
-                <w:sz w:val="22"/>
-                <w:szCs w:val="22"/>
+                <w:rFonts w:ascii="Calibri" w:hAnsi="DejaVu Sans" w:eastAsia="DejaVu Sans" w:cs="DejaVu Sans"/>
+                <w:i w:val="false"/>
+                <w:b w:val="false"/>
+                <w:u w:val="none"/>
+                <w:sz w:val="20"/>
+                <w:szCs w:val="20"/>
                 <w:color w:val="000000"/>
               </w:rPr>
               <w:t xml:space="preserve">1</w:t>

</xml_diff>

<commit_message>
Updated map code to reflect rewrite in results section of manuscript
</commit_message>
<xml_diff>
--- a/Results/Tables/Map_table.docx
+++ b/Results/Tables/Map_table.docx
@@ -17,12 +17,12 @@
         <w:tblLook w:firstRow="1" w:lastRow="0" w:firstColumn="0" w:lastColumn="0" w:noHBand="0" w:noVBand="1"/>
       </w:tblPr>
       <w:tblGrid>
-        <w:gridCol w:w="2910"/>
-        <w:gridCol w:w="665"/>
+        <w:gridCol w:w="3160"/>
+        <w:gridCol w:w="691"/>
       </w:tblGrid>
       <w:tr>
         <w:trPr>
-          <w:trHeight w:val="601" w:hRule="auto"/>
+          <w:trHeight w:val="620" w:hRule="auto"/>
           <w:tblHeader/>
         </w:trPr>
         header 1
@@ -58,12 +58,12 @@
             </w:pPr>
             <w:r>
               <w:rPr>
-                <w:rFonts w:ascii="Calibri" w:hAnsi="DejaVu Sans" w:eastAsia="DejaVu Sans" w:cs="DejaVu Sans"/>
-                <w:i w:val="false"/>
-                <w:b w:val="false"/>
-                <w:u w:val="none"/>
-                <w:sz w:val="20"/>
-                <w:szCs w:val="20"/>
+                <w:rFonts w:ascii="DejaVu Sans" w:hAnsi="DejaVu Sans" w:eastAsia="DejaVu Sans" w:cs="DejaVu Sans"/>
+                <w:i w:val="false"/>
+                <w:b w:val="false"/>
+                <w:u w:val="none"/>
+                <w:sz w:val="22"/>
+                <w:szCs w:val="22"/>
                 <w:color w:val="000000"/>
               </w:rPr>
               <w:t xml:space="preserve">Country</w:t>
@@ -102,12 +102,12 @@
             </w:pPr>
             <w:r>
               <w:rPr>
-                <w:rFonts w:ascii="Calibri" w:hAnsi="DejaVu Sans" w:eastAsia="DejaVu Sans" w:cs="DejaVu Sans"/>
-                <w:i w:val="false"/>
-                <w:b w:val="false"/>
-                <w:u w:val="none"/>
-                <w:sz w:val="20"/>
-                <w:szCs w:val="20"/>
+                <w:rFonts w:ascii="DejaVu Sans" w:hAnsi="DejaVu Sans" w:eastAsia="DejaVu Sans" w:cs="DejaVu Sans"/>
+                <w:i w:val="false"/>
+                <w:b w:val="false"/>
+                <w:u w:val="none"/>
+                <w:sz w:val="22"/>
+                <w:szCs w:val="22"/>
                 <w:color w:val="000000"/>
               </w:rPr>
               <w:t xml:space="preserve">N</w:t>
@@ -117,7 +117,7 @@
       </w:tr>
       <w:tr>
         <w:trPr>
-          <w:trHeight w:val="565" w:hRule="auto"/>
+          <w:trHeight w:val="581" w:hRule="auto"/>
         </w:trPr>
         body 1
         <w:tc>
@@ -152,12 +152,12 @@
             </w:pPr>
             <w:r>
               <w:rPr>
-                <w:rFonts w:ascii="Calibri" w:hAnsi="DejaVu Sans" w:eastAsia="DejaVu Sans" w:cs="DejaVu Sans"/>
-                <w:i w:val="false"/>
-                <w:b w:val="false"/>
-                <w:u w:val="none"/>
-                <w:sz w:val="20"/>
-                <w:szCs w:val="20"/>
+                <w:rFonts w:ascii="DejaVu Sans" w:hAnsi="DejaVu Sans" w:eastAsia="DejaVu Sans" w:cs="DejaVu Sans"/>
+                <w:i w:val="false"/>
+                <w:b w:val="false"/>
+                <w:u w:val="none"/>
+                <w:sz w:val="22"/>
+                <w:szCs w:val="22"/>
                 <w:color w:val="000000"/>
               </w:rPr>
               <w:t xml:space="preserve">United States of America</w:t>
@@ -196,22 +196,22 @@
             </w:pPr>
             <w:r>
               <w:rPr>
-                <w:rFonts w:ascii="Calibri" w:hAnsi="DejaVu Sans" w:eastAsia="DejaVu Sans" w:cs="DejaVu Sans"/>
-                <w:i w:val="false"/>
-                <w:b w:val="false"/>
-                <w:u w:val="none"/>
-                <w:sz w:val="20"/>
-                <w:szCs w:val="20"/>
-                <w:color w:val="000000"/>
-              </w:rPr>
-              <w:t xml:space="preserve">73</w:t>
+                <w:rFonts w:ascii="DejaVu Sans" w:hAnsi="DejaVu Sans" w:eastAsia="DejaVu Sans" w:cs="DejaVu Sans"/>
+                <w:i w:val="false"/>
+                <w:b w:val="false"/>
+                <w:u w:val="none"/>
+                <w:sz w:val="22"/>
+                <w:szCs w:val="22"/>
+                <w:color w:val="000000"/>
+              </w:rPr>
+              <w:t xml:space="preserve">45</w:t>
             </w:r>
           </w:p>
         </w:tc>
       </w:tr>
       <w:tr>
         <w:trPr>
-          <w:trHeight w:val="565" w:hRule="auto"/>
+          <w:trHeight w:val="581" w:hRule="auto"/>
         </w:trPr>
         body 2
         <w:tc>
@@ -246,66 +246,66 @@
             </w:pPr>
             <w:r>
               <w:rPr>
-                <w:rFonts w:ascii="Calibri" w:hAnsi="DejaVu Sans" w:eastAsia="DejaVu Sans" w:cs="DejaVu Sans"/>
-                <w:i w:val="false"/>
-                <w:b w:val="false"/>
-                <w:u w:val="none"/>
-                <w:sz w:val="20"/>
-                <w:szCs w:val="20"/>
-                <w:color w:val="000000"/>
-              </w:rPr>
-              <w:t xml:space="preserve">Australia</w:t>
-            </w:r>
-          </w:p>
-        </w:tc>
-        <w:tc>
-          <w:tcPr>
-            <w:tcBorders>
-              <w:bottom w:val="none" w:sz="0" w:space="0" w:color="000000"/>
-              <w:top w:val="none" w:sz="0" w:space="0" w:color="000000"/>
-              <w:left w:val="none" w:sz="0" w:space="0" w:color="000000"/>
-              <w:right w:val="none" w:sz="0" w:space="0" w:color="000000"/>
-            </w:tcBorders>
-            <w:shd w:val="clear" w:color="auto" w:fill="FFFFFF"/>
-            <w:tcMar>
-              <w:top w:w="0" w:type="dxa"/>
-              <w:bottom w:w="0" w:type="dxa"/>
-              <w:left w:w="0" w:type="dxa"/>
-              <w:right w:w="0" w:type="dxa"/>
-            </w:tcMar>
-            <w:vAlign w:val="center"/>
-          </w:tcPr>
-          <w:p>
-            <w:pPr>
-              <w:pStyle w:val="Normal"/>
-              <w:jc w:val="center"/>
-              <w:pBdr>
-                <w:bottom w:val="none" w:sz="0" w:space="0" w:color="000000"/>
-                <w:top w:val="none" w:sz="0" w:space="0" w:color="000000"/>
-                <w:left w:val="none" w:sz="0" w:space="0" w:color="000000"/>
-                <w:right w:val="none" w:sz="0" w:space="0" w:color="000000"/>
-              </w:pBdr>
-              <w:spacing w:after="100" w:before="100" w:line="240"/>
-              <w:ind w:left="100" w:right="100" w:firstLine="0" w:firstLineChars="0"/>
-            </w:pPr>
-            <w:r>
-              <w:rPr>
-                <w:rFonts w:ascii="Calibri" w:hAnsi="DejaVu Sans" w:eastAsia="DejaVu Sans" w:cs="DejaVu Sans"/>
-                <w:i w:val="false"/>
-                <w:b w:val="false"/>
-                <w:u w:val="none"/>
-                <w:sz w:val="20"/>
-                <w:szCs w:val="20"/>
-                <w:color w:val="000000"/>
-              </w:rPr>
-              <w:t xml:space="preserve">14</w:t>
+                <w:rFonts w:ascii="DejaVu Sans" w:hAnsi="DejaVu Sans" w:eastAsia="DejaVu Sans" w:cs="DejaVu Sans"/>
+                <w:i w:val="false"/>
+                <w:b w:val="false"/>
+                <w:u w:val="none"/>
+                <w:sz w:val="22"/>
+                <w:szCs w:val="22"/>
+                <w:color w:val="000000"/>
+              </w:rPr>
+              <w:t xml:space="preserve">Sweden</w:t>
+            </w:r>
+          </w:p>
+        </w:tc>
+        <w:tc>
+          <w:tcPr>
+            <w:tcBorders>
+              <w:bottom w:val="none" w:sz="0" w:space="0" w:color="000000"/>
+              <w:top w:val="none" w:sz="0" w:space="0" w:color="000000"/>
+              <w:left w:val="none" w:sz="0" w:space="0" w:color="000000"/>
+              <w:right w:val="none" w:sz="0" w:space="0" w:color="000000"/>
+            </w:tcBorders>
+            <w:shd w:val="clear" w:color="auto" w:fill="FFFFFF"/>
+            <w:tcMar>
+              <w:top w:w="0" w:type="dxa"/>
+              <w:bottom w:w="0" w:type="dxa"/>
+              <w:left w:w="0" w:type="dxa"/>
+              <w:right w:w="0" w:type="dxa"/>
+            </w:tcMar>
+            <w:vAlign w:val="center"/>
+          </w:tcPr>
+          <w:p>
+            <w:pPr>
+              <w:pStyle w:val="Normal"/>
+              <w:jc w:val="center"/>
+              <w:pBdr>
+                <w:bottom w:val="none" w:sz="0" w:space="0" w:color="000000"/>
+                <w:top w:val="none" w:sz="0" w:space="0" w:color="000000"/>
+                <w:left w:val="none" w:sz="0" w:space="0" w:color="000000"/>
+                <w:right w:val="none" w:sz="0" w:space="0" w:color="000000"/>
+              </w:pBdr>
+              <w:spacing w:after="100" w:before="100" w:line="240"/>
+              <w:ind w:left="100" w:right="100" w:firstLine="0" w:firstLineChars="0"/>
+            </w:pPr>
+            <w:r>
+              <w:rPr>
+                <w:rFonts w:ascii="DejaVu Sans" w:hAnsi="DejaVu Sans" w:eastAsia="DejaVu Sans" w:cs="DejaVu Sans"/>
+                <w:i w:val="false"/>
+                <w:b w:val="false"/>
+                <w:u w:val="none"/>
+                <w:sz w:val="22"/>
+                <w:szCs w:val="22"/>
+                <w:color w:val="000000"/>
+              </w:rPr>
+              <w:t xml:space="preserve">13</w:t>
             </w:r>
           </w:p>
         </w:tc>
       </w:tr>
       <w:tr>
         <w:trPr>
-          <w:trHeight w:val="565" w:hRule="auto"/>
+          <w:trHeight w:val="581" w:hRule="auto"/>
         </w:trPr>
         body 3
         <w:tc>
@@ -340,66 +340,66 @@
             </w:pPr>
             <w:r>
               <w:rPr>
-                <w:rFonts w:ascii="Calibri" w:hAnsi="DejaVu Sans" w:eastAsia="DejaVu Sans" w:cs="DejaVu Sans"/>
-                <w:i w:val="false"/>
-                <w:b w:val="false"/>
-                <w:u w:val="none"/>
-                <w:sz w:val="20"/>
-                <w:szCs w:val="20"/>
-                <w:color w:val="000000"/>
-              </w:rPr>
-              <w:t xml:space="preserve">Canada</w:t>
-            </w:r>
-          </w:p>
-        </w:tc>
-        <w:tc>
-          <w:tcPr>
-            <w:tcBorders>
-              <w:bottom w:val="none" w:sz="0" w:space="0" w:color="000000"/>
-              <w:top w:val="none" w:sz="0" w:space="0" w:color="000000"/>
-              <w:left w:val="none" w:sz="0" w:space="0" w:color="000000"/>
-              <w:right w:val="none" w:sz="0" w:space="0" w:color="000000"/>
-            </w:tcBorders>
-            <w:shd w:val="clear" w:color="auto" w:fill="FFFFFF"/>
-            <w:tcMar>
-              <w:top w:w="0" w:type="dxa"/>
-              <w:bottom w:w="0" w:type="dxa"/>
-              <w:left w:w="0" w:type="dxa"/>
-              <w:right w:w="0" w:type="dxa"/>
-            </w:tcMar>
-            <w:vAlign w:val="center"/>
-          </w:tcPr>
-          <w:p>
-            <w:pPr>
-              <w:pStyle w:val="Normal"/>
-              <w:jc w:val="center"/>
-              <w:pBdr>
-                <w:bottom w:val="none" w:sz="0" w:space="0" w:color="000000"/>
-                <w:top w:val="none" w:sz="0" w:space="0" w:color="000000"/>
-                <w:left w:val="none" w:sz="0" w:space="0" w:color="000000"/>
-                <w:right w:val="none" w:sz="0" w:space="0" w:color="000000"/>
-              </w:pBdr>
-              <w:spacing w:after="100" w:before="100" w:line="240"/>
-              <w:ind w:left="100" w:right="100" w:firstLine="0" w:firstLineChars="0"/>
-            </w:pPr>
-            <w:r>
-              <w:rPr>
-                <w:rFonts w:ascii="Calibri" w:hAnsi="DejaVu Sans" w:eastAsia="DejaVu Sans" w:cs="DejaVu Sans"/>
-                <w:i w:val="false"/>
-                <w:b w:val="false"/>
-                <w:u w:val="none"/>
-                <w:sz w:val="20"/>
-                <w:szCs w:val="20"/>
-                <w:color w:val="000000"/>
-              </w:rPr>
-              <w:t xml:space="preserve">14</w:t>
+                <w:rFonts w:ascii="DejaVu Sans" w:hAnsi="DejaVu Sans" w:eastAsia="DejaVu Sans" w:cs="DejaVu Sans"/>
+                <w:i w:val="false"/>
+                <w:b w:val="false"/>
+                <w:u w:val="none"/>
+                <w:sz w:val="22"/>
+                <w:szCs w:val="22"/>
+                <w:color w:val="000000"/>
+              </w:rPr>
+              <w:t xml:space="preserve">Australia</w:t>
+            </w:r>
+          </w:p>
+        </w:tc>
+        <w:tc>
+          <w:tcPr>
+            <w:tcBorders>
+              <w:bottom w:val="none" w:sz="0" w:space="0" w:color="000000"/>
+              <w:top w:val="none" w:sz="0" w:space="0" w:color="000000"/>
+              <w:left w:val="none" w:sz="0" w:space="0" w:color="000000"/>
+              <w:right w:val="none" w:sz="0" w:space="0" w:color="000000"/>
+            </w:tcBorders>
+            <w:shd w:val="clear" w:color="auto" w:fill="FFFFFF"/>
+            <w:tcMar>
+              <w:top w:w="0" w:type="dxa"/>
+              <w:bottom w:w="0" w:type="dxa"/>
+              <w:left w:w="0" w:type="dxa"/>
+              <w:right w:w="0" w:type="dxa"/>
+            </w:tcMar>
+            <w:vAlign w:val="center"/>
+          </w:tcPr>
+          <w:p>
+            <w:pPr>
+              <w:pStyle w:val="Normal"/>
+              <w:jc w:val="center"/>
+              <w:pBdr>
+                <w:bottom w:val="none" w:sz="0" w:space="0" w:color="000000"/>
+                <w:top w:val="none" w:sz="0" w:space="0" w:color="000000"/>
+                <w:left w:val="none" w:sz="0" w:space="0" w:color="000000"/>
+                <w:right w:val="none" w:sz="0" w:space="0" w:color="000000"/>
+              </w:pBdr>
+              <w:spacing w:after="100" w:before="100" w:line="240"/>
+              <w:ind w:left="100" w:right="100" w:firstLine="0" w:firstLineChars="0"/>
+            </w:pPr>
+            <w:r>
+              <w:rPr>
+                <w:rFonts w:ascii="DejaVu Sans" w:hAnsi="DejaVu Sans" w:eastAsia="DejaVu Sans" w:cs="DejaVu Sans"/>
+                <w:i w:val="false"/>
+                <w:b w:val="false"/>
+                <w:u w:val="none"/>
+                <w:sz w:val="22"/>
+                <w:szCs w:val="22"/>
+                <w:color w:val="000000"/>
+              </w:rPr>
+              <w:t xml:space="preserve">11</w:t>
             </w:r>
           </w:p>
         </w:tc>
       </w:tr>
       <w:tr>
         <w:trPr>
-          <w:trHeight w:val="565" w:hRule="auto"/>
+          <w:trHeight w:val="581" w:hRule="auto"/>
         </w:trPr>
         body 4
         <w:tc>
@@ -434,66 +434,66 @@
             </w:pPr>
             <w:r>
               <w:rPr>
-                <w:rFonts w:ascii="Calibri" w:hAnsi="DejaVu Sans" w:eastAsia="DejaVu Sans" w:cs="DejaVu Sans"/>
-                <w:i w:val="false"/>
-                <w:b w:val="false"/>
-                <w:u w:val="none"/>
-                <w:sz w:val="20"/>
-                <w:szCs w:val="20"/>
-                <w:color w:val="000000"/>
-              </w:rPr>
-              <w:t xml:space="preserve">Sweden</w:t>
-            </w:r>
-          </w:p>
-        </w:tc>
-        <w:tc>
-          <w:tcPr>
-            <w:tcBorders>
-              <w:bottom w:val="none" w:sz="0" w:space="0" w:color="000000"/>
-              <w:top w:val="none" w:sz="0" w:space="0" w:color="000000"/>
-              <w:left w:val="none" w:sz="0" w:space="0" w:color="000000"/>
-              <w:right w:val="none" w:sz="0" w:space="0" w:color="000000"/>
-            </w:tcBorders>
-            <w:shd w:val="clear" w:color="auto" w:fill="FFFFFF"/>
-            <w:tcMar>
-              <w:top w:w="0" w:type="dxa"/>
-              <w:bottom w:w="0" w:type="dxa"/>
-              <w:left w:w="0" w:type="dxa"/>
-              <w:right w:w="0" w:type="dxa"/>
-            </w:tcMar>
-            <w:vAlign w:val="center"/>
-          </w:tcPr>
-          <w:p>
-            <w:pPr>
-              <w:pStyle w:val="Normal"/>
-              <w:jc w:val="center"/>
-              <w:pBdr>
-                <w:bottom w:val="none" w:sz="0" w:space="0" w:color="000000"/>
-                <w:top w:val="none" w:sz="0" w:space="0" w:color="000000"/>
-                <w:left w:val="none" w:sz="0" w:space="0" w:color="000000"/>
-                <w:right w:val="none" w:sz="0" w:space="0" w:color="000000"/>
-              </w:pBdr>
-              <w:spacing w:after="100" w:before="100" w:line="240"/>
-              <w:ind w:left="100" w:right="100" w:firstLine="0" w:firstLineChars="0"/>
-            </w:pPr>
-            <w:r>
-              <w:rPr>
-                <w:rFonts w:ascii="Calibri" w:hAnsi="DejaVu Sans" w:eastAsia="DejaVu Sans" w:cs="DejaVu Sans"/>
-                <w:i w:val="false"/>
-                <w:b w:val="false"/>
-                <w:u w:val="none"/>
-                <w:sz w:val="20"/>
-                <w:szCs w:val="20"/>
-                <w:color w:val="000000"/>
-              </w:rPr>
-              <w:t xml:space="preserve">14</w:t>
+                <w:rFonts w:ascii="DejaVu Sans" w:hAnsi="DejaVu Sans" w:eastAsia="DejaVu Sans" w:cs="DejaVu Sans"/>
+                <w:i w:val="false"/>
+                <w:b w:val="false"/>
+                <w:u w:val="none"/>
+                <w:sz w:val="22"/>
+                <w:szCs w:val="22"/>
+                <w:color w:val="000000"/>
+              </w:rPr>
+              <w:t xml:space="preserve">Canada</w:t>
+            </w:r>
+          </w:p>
+        </w:tc>
+        <w:tc>
+          <w:tcPr>
+            <w:tcBorders>
+              <w:bottom w:val="none" w:sz="0" w:space="0" w:color="000000"/>
+              <w:top w:val="none" w:sz="0" w:space="0" w:color="000000"/>
+              <w:left w:val="none" w:sz="0" w:space="0" w:color="000000"/>
+              <w:right w:val="none" w:sz="0" w:space="0" w:color="000000"/>
+            </w:tcBorders>
+            <w:shd w:val="clear" w:color="auto" w:fill="FFFFFF"/>
+            <w:tcMar>
+              <w:top w:w="0" w:type="dxa"/>
+              <w:bottom w:w="0" w:type="dxa"/>
+              <w:left w:w="0" w:type="dxa"/>
+              <w:right w:w="0" w:type="dxa"/>
+            </w:tcMar>
+            <w:vAlign w:val="center"/>
+          </w:tcPr>
+          <w:p>
+            <w:pPr>
+              <w:pStyle w:val="Normal"/>
+              <w:jc w:val="center"/>
+              <w:pBdr>
+                <w:bottom w:val="none" w:sz="0" w:space="0" w:color="000000"/>
+                <w:top w:val="none" w:sz="0" w:space="0" w:color="000000"/>
+                <w:left w:val="none" w:sz="0" w:space="0" w:color="000000"/>
+                <w:right w:val="none" w:sz="0" w:space="0" w:color="000000"/>
+              </w:pBdr>
+              <w:spacing w:after="100" w:before="100" w:line="240"/>
+              <w:ind w:left="100" w:right="100" w:firstLine="0" w:firstLineChars="0"/>
+            </w:pPr>
+            <w:r>
+              <w:rPr>
+                <w:rFonts w:ascii="DejaVu Sans" w:hAnsi="DejaVu Sans" w:eastAsia="DejaVu Sans" w:cs="DejaVu Sans"/>
+                <w:i w:val="false"/>
+                <w:b w:val="false"/>
+                <w:u w:val="none"/>
+                <w:sz w:val="22"/>
+                <w:szCs w:val="22"/>
+                <w:color w:val="000000"/>
+              </w:rPr>
+              <w:t xml:space="preserve">9</w:t>
             </w:r>
           </w:p>
         </w:tc>
       </w:tr>
       <w:tr>
         <w:trPr>
-          <w:trHeight w:val="598" w:hRule="auto"/>
+          <w:trHeight w:val="617" w:hRule="auto"/>
         </w:trPr>
         body 5
         <w:tc>
@@ -528,12 +528,12 @@
             </w:pPr>
             <w:r>
               <w:rPr>
-                <w:rFonts w:ascii="Calibri" w:hAnsi="DejaVu Sans" w:eastAsia="DejaVu Sans" w:cs="DejaVu Sans"/>
-                <w:i w:val="false"/>
-                <w:b w:val="false"/>
-                <w:u w:val="none"/>
-                <w:sz w:val="20"/>
-                <w:szCs w:val="20"/>
+                <w:rFonts w:ascii="DejaVu Sans" w:hAnsi="DejaVu Sans" w:eastAsia="DejaVu Sans" w:cs="DejaVu Sans"/>
+                <w:i w:val="false"/>
+                <w:b w:val="false"/>
+                <w:u w:val="none"/>
+                <w:sz w:val="22"/>
+                <w:szCs w:val="22"/>
                 <w:color w:val="000000"/>
               </w:rPr>
               <w:t xml:space="preserve">Japan</w:t>
@@ -572,22 +572,22 @@
             </w:pPr>
             <w:r>
               <w:rPr>
-                <w:rFonts w:ascii="Calibri" w:hAnsi="DejaVu Sans" w:eastAsia="DejaVu Sans" w:cs="DejaVu Sans"/>
-                <w:i w:val="false"/>
-                <w:b w:val="false"/>
-                <w:u w:val="none"/>
-                <w:sz w:val="20"/>
-                <w:szCs w:val="20"/>
-                <w:color w:val="000000"/>
-              </w:rPr>
-              <w:t xml:space="preserve">6</w:t>
+                <w:rFonts w:ascii="DejaVu Sans" w:hAnsi="DejaVu Sans" w:eastAsia="DejaVu Sans" w:cs="DejaVu Sans"/>
+                <w:i w:val="false"/>
+                <w:b w:val="false"/>
+                <w:u w:val="none"/>
+                <w:sz w:val="22"/>
+                <w:szCs w:val="22"/>
+                <w:color w:val="000000"/>
+              </w:rPr>
+              <w:t xml:space="preserve">5</w:t>
             </w:r>
           </w:p>
         </w:tc>
       </w:tr>
       <w:tr>
         <w:trPr>
-          <w:trHeight w:val="559" w:hRule="auto"/>
+          <w:trHeight w:val="574" w:hRule="auto"/>
         </w:trPr>
         body 6
         <w:tc>
@@ -622,12 +622,12 @@
             </w:pPr>
             <w:r>
               <w:rPr>
-                <w:rFonts w:ascii="Calibri" w:hAnsi="DejaVu Sans" w:eastAsia="DejaVu Sans" w:cs="DejaVu Sans"/>
-                <w:i w:val="false"/>
-                <w:b w:val="false"/>
-                <w:u w:val="none"/>
-                <w:sz w:val="20"/>
-                <w:szCs w:val="20"/>
+                <w:rFonts w:ascii="DejaVu Sans" w:hAnsi="DejaVu Sans" w:eastAsia="DejaVu Sans" w:cs="DejaVu Sans"/>
+                <w:i w:val="false"/>
+                <w:b w:val="false"/>
+                <w:u w:val="none"/>
+                <w:sz w:val="22"/>
+                <w:szCs w:val="22"/>
                 <w:color w:val="000000"/>
               </w:rPr>
               <w:t xml:space="preserve">France</w:t>
@@ -666,22 +666,22 @@
             </w:pPr>
             <w:r>
               <w:rPr>
-                <w:rFonts w:ascii="Calibri" w:hAnsi="DejaVu Sans" w:eastAsia="DejaVu Sans" w:cs="DejaVu Sans"/>
-                <w:i w:val="false"/>
-                <w:b w:val="false"/>
-                <w:u w:val="none"/>
-                <w:sz w:val="20"/>
-                <w:szCs w:val="20"/>
-                <w:color w:val="000000"/>
-              </w:rPr>
-              <w:t xml:space="preserve">5</w:t>
+                <w:rFonts w:ascii="DejaVu Sans" w:hAnsi="DejaVu Sans" w:eastAsia="DejaVu Sans" w:cs="DejaVu Sans"/>
+                <w:i w:val="false"/>
+                <w:b w:val="false"/>
+                <w:u w:val="none"/>
+                <w:sz w:val="22"/>
+                <w:szCs w:val="22"/>
+                <w:color w:val="000000"/>
+              </w:rPr>
+              <w:t xml:space="preserve">4</w:t>
             </w:r>
           </w:p>
         </w:tc>
       </w:tr>
       <w:tr>
         <w:trPr>
-          <w:trHeight w:val="565" w:hRule="auto"/>
+          <w:trHeight w:val="581" w:hRule="auto"/>
         </w:trPr>
         body 7
         <w:tc>
@@ -716,66 +716,66 @@
             </w:pPr>
             <w:r>
               <w:rPr>
-                <w:rFonts w:ascii="Calibri" w:hAnsi="DejaVu Sans" w:eastAsia="DejaVu Sans" w:cs="DejaVu Sans"/>
-                <w:i w:val="false"/>
-                <w:b w:val="false"/>
-                <w:u w:val="none"/>
-                <w:sz w:val="20"/>
-                <w:szCs w:val="20"/>
-                <w:color w:val="000000"/>
-              </w:rPr>
-              <w:t xml:space="preserve">Czechia</w:t>
-            </w:r>
-          </w:p>
-        </w:tc>
-        <w:tc>
-          <w:tcPr>
-            <w:tcBorders>
-              <w:bottom w:val="none" w:sz="0" w:space="0" w:color="000000"/>
-              <w:top w:val="none" w:sz="0" w:space="0" w:color="000000"/>
-              <w:left w:val="none" w:sz="0" w:space="0" w:color="000000"/>
-              <w:right w:val="none" w:sz="0" w:space="0" w:color="000000"/>
-            </w:tcBorders>
-            <w:shd w:val="clear" w:color="auto" w:fill="FFFFFF"/>
-            <w:tcMar>
-              <w:top w:w="0" w:type="dxa"/>
-              <w:bottom w:w="0" w:type="dxa"/>
-              <w:left w:w="0" w:type="dxa"/>
-              <w:right w:w="0" w:type="dxa"/>
-            </w:tcMar>
-            <w:vAlign w:val="center"/>
-          </w:tcPr>
-          <w:p>
-            <w:pPr>
-              <w:pStyle w:val="Normal"/>
-              <w:jc w:val="center"/>
-              <w:pBdr>
-                <w:bottom w:val="none" w:sz="0" w:space="0" w:color="000000"/>
-                <w:top w:val="none" w:sz="0" w:space="0" w:color="000000"/>
-                <w:left w:val="none" w:sz="0" w:space="0" w:color="000000"/>
-                <w:right w:val="none" w:sz="0" w:space="0" w:color="000000"/>
-              </w:pBdr>
-              <w:spacing w:after="100" w:before="100" w:line="240"/>
-              <w:ind w:left="100" w:right="100" w:firstLine="0" w:firstLineChars="0"/>
-            </w:pPr>
-            <w:r>
-              <w:rPr>
-                <w:rFonts w:ascii="Calibri" w:hAnsi="DejaVu Sans" w:eastAsia="DejaVu Sans" w:cs="DejaVu Sans"/>
-                <w:i w:val="false"/>
-                <w:b w:val="false"/>
-                <w:u w:val="none"/>
-                <w:sz w:val="20"/>
-                <w:szCs w:val="20"/>
-                <w:color w:val="000000"/>
-              </w:rPr>
-              <w:t xml:space="preserve">4</w:t>
+                <w:rFonts w:ascii="DejaVu Sans" w:hAnsi="DejaVu Sans" w:eastAsia="DejaVu Sans" w:cs="DejaVu Sans"/>
+                <w:i w:val="false"/>
+                <w:b w:val="false"/>
+                <w:u w:val="none"/>
+                <w:sz w:val="22"/>
+                <w:szCs w:val="22"/>
+                <w:color w:val="000000"/>
+              </w:rPr>
+              <w:t xml:space="preserve">Chile</w:t>
+            </w:r>
+          </w:p>
+        </w:tc>
+        <w:tc>
+          <w:tcPr>
+            <w:tcBorders>
+              <w:bottom w:val="none" w:sz="0" w:space="0" w:color="000000"/>
+              <w:top w:val="none" w:sz="0" w:space="0" w:color="000000"/>
+              <w:left w:val="none" w:sz="0" w:space="0" w:color="000000"/>
+              <w:right w:val="none" w:sz="0" w:space="0" w:color="000000"/>
+            </w:tcBorders>
+            <w:shd w:val="clear" w:color="auto" w:fill="FFFFFF"/>
+            <w:tcMar>
+              <w:top w:w="0" w:type="dxa"/>
+              <w:bottom w:w="0" w:type="dxa"/>
+              <w:left w:w="0" w:type="dxa"/>
+              <w:right w:w="0" w:type="dxa"/>
+            </w:tcMar>
+            <w:vAlign w:val="center"/>
+          </w:tcPr>
+          <w:p>
+            <w:pPr>
+              <w:pStyle w:val="Normal"/>
+              <w:jc w:val="center"/>
+              <w:pBdr>
+                <w:bottom w:val="none" w:sz="0" w:space="0" w:color="000000"/>
+                <w:top w:val="none" w:sz="0" w:space="0" w:color="000000"/>
+                <w:left w:val="none" w:sz="0" w:space="0" w:color="000000"/>
+                <w:right w:val="none" w:sz="0" w:space="0" w:color="000000"/>
+              </w:pBdr>
+              <w:spacing w:after="100" w:before="100" w:line="240"/>
+              <w:ind w:left="100" w:right="100" w:firstLine="0" w:firstLineChars="0"/>
+            </w:pPr>
+            <w:r>
+              <w:rPr>
+                <w:rFonts w:ascii="DejaVu Sans" w:hAnsi="DejaVu Sans" w:eastAsia="DejaVu Sans" w:cs="DejaVu Sans"/>
+                <w:i w:val="false"/>
+                <w:b w:val="false"/>
+                <w:u w:val="none"/>
+                <w:sz w:val="22"/>
+                <w:szCs w:val="22"/>
+                <w:color w:val="000000"/>
+              </w:rPr>
+              <w:t xml:space="preserve">3</w:t>
             </w:r>
           </w:p>
         </w:tc>
       </w:tr>
       <w:tr>
         <w:trPr>
-          <w:trHeight w:val="565" w:hRule="auto"/>
+          <w:trHeight w:val="581" w:hRule="auto"/>
         </w:trPr>
         body 8
         <w:tc>
@@ -810,56 +810,56 @@
             </w:pPr>
             <w:r>
               <w:rPr>
-                <w:rFonts w:ascii="Calibri" w:hAnsi="DejaVu Sans" w:eastAsia="DejaVu Sans" w:cs="DejaVu Sans"/>
-                <w:i w:val="false"/>
-                <w:b w:val="false"/>
-                <w:u w:val="none"/>
-                <w:sz w:val="20"/>
-                <w:szCs w:val="20"/>
-                <w:color w:val="000000"/>
-              </w:rPr>
-              <w:t xml:space="preserve">Chile</w:t>
-            </w:r>
-          </w:p>
-        </w:tc>
-        <w:tc>
-          <w:tcPr>
-            <w:tcBorders>
-              <w:bottom w:val="none" w:sz="0" w:space="0" w:color="000000"/>
-              <w:top w:val="none" w:sz="0" w:space="0" w:color="000000"/>
-              <w:left w:val="none" w:sz="0" w:space="0" w:color="000000"/>
-              <w:right w:val="none" w:sz="0" w:space="0" w:color="000000"/>
-            </w:tcBorders>
-            <w:shd w:val="clear" w:color="auto" w:fill="FFFFFF"/>
-            <w:tcMar>
-              <w:top w:w="0" w:type="dxa"/>
-              <w:bottom w:w="0" w:type="dxa"/>
-              <w:left w:w="0" w:type="dxa"/>
-              <w:right w:w="0" w:type="dxa"/>
-            </w:tcMar>
-            <w:vAlign w:val="center"/>
-          </w:tcPr>
-          <w:p>
-            <w:pPr>
-              <w:pStyle w:val="Normal"/>
-              <w:jc w:val="center"/>
-              <w:pBdr>
-                <w:bottom w:val="none" w:sz="0" w:space="0" w:color="000000"/>
-                <w:top w:val="none" w:sz="0" w:space="0" w:color="000000"/>
-                <w:left w:val="none" w:sz="0" w:space="0" w:color="000000"/>
-                <w:right w:val="none" w:sz="0" w:space="0" w:color="000000"/>
-              </w:pBdr>
-              <w:spacing w:after="100" w:before="100" w:line="240"/>
-              <w:ind w:left="100" w:right="100" w:firstLine="0" w:firstLineChars="0"/>
-            </w:pPr>
-            <w:r>
-              <w:rPr>
-                <w:rFonts w:ascii="Calibri" w:hAnsi="DejaVu Sans" w:eastAsia="DejaVu Sans" w:cs="DejaVu Sans"/>
-                <w:i w:val="false"/>
-                <w:b w:val="false"/>
-                <w:u w:val="none"/>
-                <w:sz w:val="20"/>
-                <w:szCs w:val="20"/>
+                <w:rFonts w:ascii="DejaVu Sans" w:hAnsi="DejaVu Sans" w:eastAsia="DejaVu Sans" w:cs="DejaVu Sans"/>
+                <w:i w:val="false"/>
+                <w:b w:val="false"/>
+                <w:u w:val="none"/>
+                <w:sz w:val="22"/>
+                <w:szCs w:val="22"/>
+                <w:color w:val="000000"/>
+              </w:rPr>
+              <w:t xml:space="preserve">Czechia</w:t>
+            </w:r>
+          </w:p>
+        </w:tc>
+        <w:tc>
+          <w:tcPr>
+            <w:tcBorders>
+              <w:bottom w:val="none" w:sz="0" w:space="0" w:color="000000"/>
+              <w:top w:val="none" w:sz="0" w:space="0" w:color="000000"/>
+              <w:left w:val="none" w:sz="0" w:space="0" w:color="000000"/>
+              <w:right w:val="none" w:sz="0" w:space="0" w:color="000000"/>
+            </w:tcBorders>
+            <w:shd w:val="clear" w:color="auto" w:fill="FFFFFF"/>
+            <w:tcMar>
+              <w:top w:w="0" w:type="dxa"/>
+              <w:bottom w:w="0" w:type="dxa"/>
+              <w:left w:w="0" w:type="dxa"/>
+              <w:right w:w="0" w:type="dxa"/>
+            </w:tcMar>
+            <w:vAlign w:val="center"/>
+          </w:tcPr>
+          <w:p>
+            <w:pPr>
+              <w:pStyle w:val="Normal"/>
+              <w:jc w:val="center"/>
+              <w:pBdr>
+                <w:bottom w:val="none" w:sz="0" w:space="0" w:color="000000"/>
+                <w:top w:val="none" w:sz="0" w:space="0" w:color="000000"/>
+                <w:left w:val="none" w:sz="0" w:space="0" w:color="000000"/>
+                <w:right w:val="none" w:sz="0" w:space="0" w:color="000000"/>
+              </w:pBdr>
+              <w:spacing w:after="100" w:before="100" w:line="240"/>
+              <w:ind w:left="100" w:right="100" w:firstLine="0" w:firstLineChars="0"/>
+            </w:pPr>
+            <w:r>
+              <w:rPr>
+                <w:rFonts w:ascii="DejaVu Sans" w:hAnsi="DejaVu Sans" w:eastAsia="DejaVu Sans" w:cs="DejaVu Sans"/>
+                <w:i w:val="false"/>
+                <w:b w:val="false"/>
+                <w:u w:val="none"/>
+                <w:sz w:val="22"/>
+                <w:szCs w:val="22"/>
                 <w:color w:val="000000"/>
               </w:rPr>
               <w:t xml:space="preserve">3</w:t>
@@ -869,7 +869,7 @@
       </w:tr>
       <w:tr>
         <w:trPr>
-          <w:trHeight w:val="565" w:hRule="auto"/>
+          <w:trHeight w:val="581" w:hRule="auto"/>
         </w:trPr>
         body 9
         <w:tc>
@@ -904,56 +904,56 @@
             </w:pPr>
             <w:r>
               <w:rPr>
-                <w:rFonts w:ascii="Calibri" w:hAnsi="DejaVu Sans" w:eastAsia="DejaVu Sans" w:cs="DejaVu Sans"/>
-                <w:i w:val="false"/>
-                <w:b w:val="false"/>
-                <w:u w:val="none"/>
-                <w:sz w:val="20"/>
-                <w:szCs w:val="20"/>
-                <w:color w:val="000000"/>
-              </w:rPr>
-              <w:t xml:space="preserve">Finland</w:t>
-            </w:r>
-          </w:p>
-        </w:tc>
-        <w:tc>
-          <w:tcPr>
-            <w:tcBorders>
-              <w:bottom w:val="none" w:sz="0" w:space="0" w:color="000000"/>
-              <w:top w:val="none" w:sz="0" w:space="0" w:color="000000"/>
-              <w:left w:val="none" w:sz="0" w:space="0" w:color="000000"/>
-              <w:right w:val="none" w:sz="0" w:space="0" w:color="000000"/>
-            </w:tcBorders>
-            <w:shd w:val="clear" w:color="auto" w:fill="FFFFFF"/>
-            <w:tcMar>
-              <w:top w:w="0" w:type="dxa"/>
-              <w:bottom w:w="0" w:type="dxa"/>
-              <w:left w:w="0" w:type="dxa"/>
-              <w:right w:w="0" w:type="dxa"/>
-            </w:tcMar>
-            <w:vAlign w:val="center"/>
-          </w:tcPr>
-          <w:p>
-            <w:pPr>
-              <w:pStyle w:val="Normal"/>
-              <w:jc w:val="center"/>
-              <w:pBdr>
-                <w:bottom w:val="none" w:sz="0" w:space="0" w:color="000000"/>
-                <w:top w:val="none" w:sz="0" w:space="0" w:color="000000"/>
-                <w:left w:val="none" w:sz="0" w:space="0" w:color="000000"/>
-                <w:right w:val="none" w:sz="0" w:space="0" w:color="000000"/>
-              </w:pBdr>
-              <w:spacing w:after="100" w:before="100" w:line="240"/>
-              <w:ind w:left="100" w:right="100" w:firstLine="0" w:firstLineChars="0"/>
-            </w:pPr>
-            <w:r>
-              <w:rPr>
-                <w:rFonts w:ascii="Calibri" w:hAnsi="DejaVu Sans" w:eastAsia="DejaVu Sans" w:cs="DejaVu Sans"/>
-                <w:i w:val="false"/>
-                <w:b w:val="false"/>
-                <w:u w:val="none"/>
-                <w:sz w:val="20"/>
-                <w:szCs w:val="20"/>
+                <w:rFonts w:ascii="DejaVu Sans" w:hAnsi="DejaVu Sans" w:eastAsia="DejaVu Sans" w:cs="DejaVu Sans"/>
+                <w:i w:val="false"/>
+                <w:b w:val="false"/>
+                <w:u w:val="none"/>
+                <w:sz w:val="22"/>
+                <w:szCs w:val="22"/>
+                <w:color w:val="000000"/>
+              </w:rPr>
+              <w:t xml:space="preserve">New Zealand</w:t>
+            </w:r>
+          </w:p>
+        </w:tc>
+        <w:tc>
+          <w:tcPr>
+            <w:tcBorders>
+              <w:bottom w:val="none" w:sz="0" w:space="0" w:color="000000"/>
+              <w:top w:val="none" w:sz="0" w:space="0" w:color="000000"/>
+              <w:left w:val="none" w:sz="0" w:space="0" w:color="000000"/>
+              <w:right w:val="none" w:sz="0" w:space="0" w:color="000000"/>
+            </w:tcBorders>
+            <w:shd w:val="clear" w:color="auto" w:fill="FFFFFF"/>
+            <w:tcMar>
+              <w:top w:w="0" w:type="dxa"/>
+              <w:bottom w:w="0" w:type="dxa"/>
+              <w:left w:w="0" w:type="dxa"/>
+              <w:right w:w="0" w:type="dxa"/>
+            </w:tcMar>
+            <w:vAlign w:val="center"/>
+          </w:tcPr>
+          <w:p>
+            <w:pPr>
+              <w:pStyle w:val="Normal"/>
+              <w:jc w:val="center"/>
+              <w:pBdr>
+                <w:bottom w:val="none" w:sz="0" w:space="0" w:color="000000"/>
+                <w:top w:val="none" w:sz="0" w:space="0" w:color="000000"/>
+                <w:left w:val="none" w:sz="0" w:space="0" w:color="000000"/>
+                <w:right w:val="none" w:sz="0" w:space="0" w:color="000000"/>
+              </w:pBdr>
+              <w:spacing w:after="100" w:before="100" w:line="240"/>
+              <w:ind w:left="100" w:right="100" w:firstLine="0" w:firstLineChars="0"/>
+            </w:pPr>
+            <w:r>
+              <w:rPr>
+                <w:rFonts w:ascii="DejaVu Sans" w:hAnsi="DejaVu Sans" w:eastAsia="DejaVu Sans" w:cs="DejaVu Sans"/>
+                <w:i w:val="false"/>
+                <w:b w:val="false"/>
+                <w:u w:val="none"/>
+                <w:sz w:val="22"/>
+                <w:szCs w:val="22"/>
                 <w:color w:val="000000"/>
               </w:rPr>
               <w:t xml:space="preserve">3</w:t>
@@ -963,7 +963,7 @@
       </w:tr>
       <w:tr>
         <w:trPr>
-          <w:trHeight w:val="565" w:hRule="auto"/>
+          <w:trHeight w:val="581" w:hRule="auto"/>
         </w:trPr>
         body10
         <w:tc>
@@ -998,66 +998,66 @@
             </w:pPr>
             <w:r>
               <w:rPr>
-                <w:rFonts w:ascii="Calibri" w:hAnsi="DejaVu Sans" w:eastAsia="DejaVu Sans" w:cs="DejaVu Sans"/>
-                <w:i w:val="false"/>
-                <w:b w:val="false"/>
-                <w:u w:val="none"/>
-                <w:sz w:val="20"/>
-                <w:szCs w:val="20"/>
-                <w:color w:val="000000"/>
-              </w:rPr>
-              <w:t xml:space="preserve">New Zealand</w:t>
-            </w:r>
-          </w:p>
-        </w:tc>
-        <w:tc>
-          <w:tcPr>
-            <w:tcBorders>
-              <w:bottom w:val="none" w:sz="0" w:space="0" w:color="000000"/>
-              <w:top w:val="none" w:sz="0" w:space="0" w:color="000000"/>
-              <w:left w:val="none" w:sz="0" w:space="0" w:color="000000"/>
-              <w:right w:val="none" w:sz="0" w:space="0" w:color="000000"/>
-            </w:tcBorders>
-            <w:shd w:val="clear" w:color="auto" w:fill="FFFFFF"/>
-            <w:tcMar>
-              <w:top w:w="0" w:type="dxa"/>
-              <w:bottom w:w="0" w:type="dxa"/>
-              <w:left w:w="0" w:type="dxa"/>
-              <w:right w:w="0" w:type="dxa"/>
-            </w:tcMar>
-            <w:vAlign w:val="center"/>
-          </w:tcPr>
-          <w:p>
-            <w:pPr>
-              <w:pStyle w:val="Normal"/>
-              <w:jc w:val="center"/>
-              <w:pBdr>
-                <w:bottom w:val="none" w:sz="0" w:space="0" w:color="000000"/>
-                <w:top w:val="none" w:sz="0" w:space="0" w:color="000000"/>
-                <w:left w:val="none" w:sz="0" w:space="0" w:color="000000"/>
-                <w:right w:val="none" w:sz="0" w:space="0" w:color="000000"/>
-              </w:pBdr>
-              <w:spacing w:after="100" w:before="100" w:line="240"/>
-              <w:ind w:left="100" w:right="100" w:firstLine="0" w:firstLineChars="0"/>
-            </w:pPr>
-            <w:r>
-              <w:rPr>
-                <w:rFonts w:ascii="Calibri" w:hAnsi="DejaVu Sans" w:eastAsia="DejaVu Sans" w:cs="DejaVu Sans"/>
-                <w:i w:val="false"/>
-                <w:b w:val="false"/>
-                <w:u w:val="none"/>
-                <w:sz w:val="20"/>
-                <w:szCs w:val="20"/>
-                <w:color w:val="000000"/>
-              </w:rPr>
-              <w:t xml:space="preserve">3</w:t>
+                <w:rFonts w:ascii="DejaVu Sans" w:hAnsi="DejaVu Sans" w:eastAsia="DejaVu Sans" w:cs="DejaVu Sans"/>
+                <w:i w:val="false"/>
+                <w:b w:val="false"/>
+                <w:u w:val="none"/>
+                <w:sz w:val="22"/>
+                <w:szCs w:val="22"/>
+                <w:color w:val="000000"/>
+              </w:rPr>
+              <w:t xml:space="preserve">Finland</w:t>
+            </w:r>
+          </w:p>
+        </w:tc>
+        <w:tc>
+          <w:tcPr>
+            <w:tcBorders>
+              <w:bottom w:val="none" w:sz="0" w:space="0" w:color="000000"/>
+              <w:top w:val="none" w:sz="0" w:space="0" w:color="000000"/>
+              <w:left w:val="none" w:sz="0" w:space="0" w:color="000000"/>
+              <w:right w:val="none" w:sz="0" w:space="0" w:color="000000"/>
+            </w:tcBorders>
+            <w:shd w:val="clear" w:color="auto" w:fill="FFFFFF"/>
+            <w:tcMar>
+              <w:top w:w="0" w:type="dxa"/>
+              <w:bottom w:w="0" w:type="dxa"/>
+              <w:left w:w="0" w:type="dxa"/>
+              <w:right w:w="0" w:type="dxa"/>
+            </w:tcMar>
+            <w:vAlign w:val="center"/>
+          </w:tcPr>
+          <w:p>
+            <w:pPr>
+              <w:pStyle w:val="Normal"/>
+              <w:jc w:val="center"/>
+              <w:pBdr>
+                <w:bottom w:val="none" w:sz="0" w:space="0" w:color="000000"/>
+                <w:top w:val="none" w:sz="0" w:space="0" w:color="000000"/>
+                <w:left w:val="none" w:sz="0" w:space="0" w:color="000000"/>
+                <w:right w:val="none" w:sz="0" w:space="0" w:color="000000"/>
+              </w:pBdr>
+              <w:spacing w:after="100" w:before="100" w:line="240"/>
+              <w:ind w:left="100" w:right="100" w:firstLine="0" w:firstLineChars="0"/>
+            </w:pPr>
+            <w:r>
+              <w:rPr>
+                <w:rFonts w:ascii="DejaVu Sans" w:hAnsi="DejaVu Sans" w:eastAsia="DejaVu Sans" w:cs="DejaVu Sans"/>
+                <w:i w:val="false"/>
+                <w:b w:val="false"/>
+                <w:u w:val="none"/>
+                <w:sz w:val="22"/>
+                <w:szCs w:val="22"/>
+                <w:color w:val="000000"/>
+              </w:rPr>
+              <w:t xml:space="preserve">2</w:t>
             </w:r>
           </w:p>
         </w:tc>
       </w:tr>
       <w:tr>
         <w:trPr>
-          <w:trHeight w:val="601" w:hRule="auto"/>
+          <w:trHeight w:val="620" w:hRule="auto"/>
         </w:trPr>
         body11
         <w:tc>
@@ -1092,12 +1092,12 @@
             </w:pPr>
             <w:r>
               <w:rPr>
-                <w:rFonts w:ascii="Calibri" w:hAnsi="DejaVu Sans" w:eastAsia="DejaVu Sans" w:cs="DejaVu Sans"/>
-                <w:i w:val="false"/>
-                <w:b w:val="false"/>
-                <w:u w:val="none"/>
-                <w:sz w:val="20"/>
-                <w:szCs w:val="20"/>
+                <w:rFonts w:ascii="DejaVu Sans" w:hAnsi="DejaVu Sans" w:eastAsia="DejaVu Sans" w:cs="DejaVu Sans"/>
+                <w:i w:val="false"/>
+                <w:b w:val="false"/>
+                <w:u w:val="none"/>
+                <w:sz w:val="22"/>
+                <w:szCs w:val="22"/>
                 <w:color w:val="000000"/>
               </w:rPr>
               <w:t xml:space="preserve">Germany</w:t>
@@ -1136,12 +1136,12 @@
             </w:pPr>
             <w:r>
               <w:rPr>
-                <w:rFonts w:ascii="Calibri" w:hAnsi="DejaVu Sans" w:eastAsia="DejaVu Sans" w:cs="DejaVu Sans"/>
-                <w:i w:val="false"/>
-                <w:b w:val="false"/>
-                <w:u w:val="none"/>
-                <w:sz w:val="20"/>
-                <w:szCs w:val="20"/>
+                <w:rFonts w:ascii="DejaVu Sans" w:hAnsi="DejaVu Sans" w:eastAsia="DejaVu Sans" w:cs="DejaVu Sans"/>
+                <w:i w:val="false"/>
+                <w:b w:val="false"/>
+                <w:u w:val="none"/>
+                <w:sz w:val="22"/>
+                <w:szCs w:val="22"/>
                 <w:color w:val="000000"/>
               </w:rPr>
               <w:t xml:space="preserve">2</w:t>
@@ -1151,7 +1151,7 @@
       </w:tr>
       <w:tr>
         <w:trPr>
-          <w:trHeight w:val="604" w:hRule="auto"/>
+          <w:trHeight w:val="624" w:hRule="auto"/>
         </w:trPr>
         body12
         <w:tc>
@@ -1186,12 +1186,12 @@
             </w:pPr>
             <w:r>
               <w:rPr>
-                <w:rFonts w:ascii="Calibri" w:hAnsi="DejaVu Sans" w:eastAsia="DejaVu Sans" w:cs="DejaVu Sans"/>
-                <w:i w:val="false"/>
-                <w:b w:val="false"/>
-                <w:u w:val="none"/>
-                <w:sz w:val="20"/>
-                <w:szCs w:val="20"/>
+                <w:rFonts w:ascii="DejaVu Sans" w:hAnsi="DejaVu Sans" w:eastAsia="DejaVu Sans" w:cs="DejaVu Sans"/>
+                <w:i w:val="false"/>
+                <w:b w:val="false"/>
+                <w:u w:val="none"/>
+                <w:sz w:val="22"/>
+                <w:szCs w:val="22"/>
                 <w:color w:val="000000"/>
               </w:rPr>
               <w:t xml:space="preserve">Italy</w:t>
@@ -1230,12 +1230,12 @@
             </w:pPr>
             <w:r>
               <w:rPr>
-                <w:rFonts w:ascii="Calibri" w:hAnsi="DejaVu Sans" w:eastAsia="DejaVu Sans" w:cs="DejaVu Sans"/>
-                <w:i w:val="false"/>
-                <w:b w:val="false"/>
-                <w:u w:val="none"/>
-                <w:sz w:val="20"/>
-                <w:szCs w:val="20"/>
+                <w:rFonts w:ascii="DejaVu Sans" w:hAnsi="DejaVu Sans" w:eastAsia="DejaVu Sans" w:cs="DejaVu Sans"/>
+                <w:i w:val="false"/>
+                <w:b w:val="false"/>
+                <w:u w:val="none"/>
+                <w:sz w:val="22"/>
+                <w:szCs w:val="22"/>
                 <w:color w:val="000000"/>
               </w:rPr>
               <w:t xml:space="preserve">2</w:t>
@@ -1245,7 +1245,7 @@
       </w:tr>
       <w:tr>
         <w:trPr>
-          <w:trHeight w:val="565" w:hRule="auto"/>
+          <w:trHeight w:val="581" w:hRule="auto"/>
         </w:trPr>
         body13
         <w:tc>
@@ -1280,56 +1280,56 @@
             </w:pPr>
             <w:r>
               <w:rPr>
-                <w:rFonts w:ascii="Calibri" w:hAnsi="DejaVu Sans" w:eastAsia="DejaVu Sans" w:cs="DejaVu Sans"/>
-                <w:i w:val="false"/>
-                <w:b w:val="false"/>
-                <w:u w:val="none"/>
-                <w:sz w:val="20"/>
-                <w:szCs w:val="20"/>
-                <w:color w:val="000000"/>
-              </w:rPr>
-              <w:t xml:space="preserve">Netherlands</w:t>
-            </w:r>
-          </w:p>
-        </w:tc>
-        <w:tc>
-          <w:tcPr>
-            <w:tcBorders>
-              <w:bottom w:val="none" w:sz="0" w:space="0" w:color="000000"/>
-              <w:top w:val="none" w:sz="0" w:space="0" w:color="000000"/>
-              <w:left w:val="none" w:sz="0" w:space="0" w:color="000000"/>
-              <w:right w:val="none" w:sz="0" w:space="0" w:color="000000"/>
-            </w:tcBorders>
-            <w:shd w:val="clear" w:color="auto" w:fill="FFFFFF"/>
-            <w:tcMar>
-              <w:top w:w="0" w:type="dxa"/>
-              <w:bottom w:w="0" w:type="dxa"/>
-              <w:left w:w="0" w:type="dxa"/>
-              <w:right w:w="0" w:type="dxa"/>
-            </w:tcMar>
-            <w:vAlign w:val="center"/>
-          </w:tcPr>
-          <w:p>
-            <w:pPr>
-              <w:pStyle w:val="Normal"/>
-              <w:jc w:val="center"/>
-              <w:pBdr>
-                <w:bottom w:val="none" w:sz="0" w:space="0" w:color="000000"/>
-                <w:top w:val="none" w:sz="0" w:space="0" w:color="000000"/>
-                <w:left w:val="none" w:sz="0" w:space="0" w:color="000000"/>
-                <w:right w:val="none" w:sz="0" w:space="0" w:color="000000"/>
-              </w:pBdr>
-              <w:spacing w:after="100" w:before="100" w:line="240"/>
-              <w:ind w:left="100" w:right="100" w:firstLine="0" w:firstLineChars="0"/>
-            </w:pPr>
-            <w:r>
-              <w:rPr>
-                <w:rFonts w:ascii="Calibri" w:hAnsi="DejaVu Sans" w:eastAsia="DejaVu Sans" w:cs="DejaVu Sans"/>
-                <w:i w:val="false"/>
-                <w:b w:val="false"/>
-                <w:u w:val="none"/>
-                <w:sz w:val="20"/>
-                <w:szCs w:val="20"/>
+                <w:rFonts w:ascii="DejaVu Sans" w:hAnsi="DejaVu Sans" w:eastAsia="DejaVu Sans" w:cs="DejaVu Sans"/>
+                <w:i w:val="false"/>
+                <w:b w:val="false"/>
+                <w:u w:val="none"/>
+                <w:sz w:val="22"/>
+                <w:szCs w:val="22"/>
+                <w:color w:val="000000"/>
+              </w:rPr>
+              <w:t xml:space="preserve">Poland</w:t>
+            </w:r>
+          </w:p>
+        </w:tc>
+        <w:tc>
+          <w:tcPr>
+            <w:tcBorders>
+              <w:bottom w:val="none" w:sz="0" w:space="0" w:color="000000"/>
+              <w:top w:val="none" w:sz="0" w:space="0" w:color="000000"/>
+              <w:left w:val="none" w:sz="0" w:space="0" w:color="000000"/>
+              <w:right w:val="none" w:sz="0" w:space="0" w:color="000000"/>
+            </w:tcBorders>
+            <w:shd w:val="clear" w:color="auto" w:fill="FFFFFF"/>
+            <w:tcMar>
+              <w:top w:w="0" w:type="dxa"/>
+              <w:bottom w:w="0" w:type="dxa"/>
+              <w:left w:w="0" w:type="dxa"/>
+              <w:right w:w="0" w:type="dxa"/>
+            </w:tcMar>
+            <w:vAlign w:val="center"/>
+          </w:tcPr>
+          <w:p>
+            <w:pPr>
+              <w:pStyle w:val="Normal"/>
+              <w:jc w:val="center"/>
+              <w:pBdr>
+                <w:bottom w:val="none" w:sz="0" w:space="0" w:color="000000"/>
+                <w:top w:val="none" w:sz="0" w:space="0" w:color="000000"/>
+                <w:left w:val="none" w:sz="0" w:space="0" w:color="000000"/>
+                <w:right w:val="none" w:sz="0" w:space="0" w:color="000000"/>
+              </w:pBdr>
+              <w:spacing w:after="100" w:before="100" w:line="240"/>
+              <w:ind w:left="100" w:right="100" w:firstLine="0" w:firstLineChars="0"/>
+            </w:pPr>
+            <w:r>
+              <w:rPr>
+                <w:rFonts w:ascii="DejaVu Sans" w:hAnsi="DejaVu Sans" w:eastAsia="DejaVu Sans" w:cs="DejaVu Sans"/>
+                <w:i w:val="false"/>
+                <w:b w:val="false"/>
+                <w:u w:val="none"/>
+                <w:sz w:val="22"/>
+                <w:szCs w:val="22"/>
                 <w:color w:val="000000"/>
               </w:rPr>
               <w:t xml:space="preserve">2</w:t>
@@ -1339,7 +1339,7 @@
       </w:tr>
       <w:tr>
         <w:trPr>
-          <w:trHeight w:val="565" w:hRule="auto"/>
+          <w:trHeight w:val="624" w:hRule="auto"/>
         </w:trPr>
         body14
         <w:tc>
@@ -1374,56 +1374,56 @@
             </w:pPr>
             <w:r>
               <w:rPr>
-                <w:rFonts w:ascii="Calibri" w:hAnsi="DejaVu Sans" w:eastAsia="DejaVu Sans" w:cs="DejaVu Sans"/>
-                <w:i w:val="false"/>
-                <w:b w:val="false"/>
-                <w:u w:val="none"/>
-                <w:sz w:val="20"/>
-                <w:szCs w:val="20"/>
-                <w:color w:val="000000"/>
-              </w:rPr>
-              <w:t xml:space="preserve">Poland</w:t>
-            </w:r>
-          </w:p>
-        </w:tc>
-        <w:tc>
-          <w:tcPr>
-            <w:tcBorders>
-              <w:bottom w:val="none" w:sz="0" w:space="0" w:color="000000"/>
-              <w:top w:val="none" w:sz="0" w:space="0" w:color="000000"/>
-              <w:left w:val="none" w:sz="0" w:space="0" w:color="000000"/>
-              <w:right w:val="none" w:sz="0" w:space="0" w:color="000000"/>
-            </w:tcBorders>
-            <w:shd w:val="clear" w:color="auto" w:fill="FFFFFF"/>
-            <w:tcMar>
-              <w:top w:w="0" w:type="dxa"/>
-              <w:bottom w:w="0" w:type="dxa"/>
-              <w:left w:w="0" w:type="dxa"/>
-              <w:right w:w="0" w:type="dxa"/>
-            </w:tcMar>
-            <w:vAlign w:val="center"/>
-          </w:tcPr>
-          <w:p>
-            <w:pPr>
-              <w:pStyle w:val="Normal"/>
-              <w:jc w:val="center"/>
-              <w:pBdr>
-                <w:bottom w:val="none" w:sz="0" w:space="0" w:color="000000"/>
-                <w:top w:val="none" w:sz="0" w:space="0" w:color="000000"/>
-                <w:left w:val="none" w:sz="0" w:space="0" w:color="000000"/>
-                <w:right w:val="none" w:sz="0" w:space="0" w:color="000000"/>
-              </w:pBdr>
-              <w:spacing w:after="100" w:before="100" w:line="240"/>
-              <w:ind w:left="100" w:right="100" w:firstLine="0" w:firstLineChars="0"/>
-            </w:pPr>
-            <w:r>
-              <w:rPr>
-                <w:rFonts w:ascii="Calibri" w:hAnsi="DejaVu Sans" w:eastAsia="DejaVu Sans" w:cs="DejaVu Sans"/>
-                <w:i w:val="false"/>
-                <w:b w:val="false"/>
-                <w:u w:val="none"/>
-                <w:sz w:val="20"/>
-                <w:szCs w:val="20"/>
+                <w:rFonts w:ascii="DejaVu Sans" w:hAnsi="DejaVu Sans" w:eastAsia="DejaVu Sans" w:cs="DejaVu Sans"/>
+                <w:i w:val="false"/>
+                <w:b w:val="false"/>
+                <w:u w:val="none"/>
+                <w:sz w:val="22"/>
+                <w:szCs w:val="22"/>
+                <w:color w:val="000000"/>
+              </w:rPr>
+              <w:t xml:space="preserve">United Kingdom</w:t>
+            </w:r>
+          </w:p>
+        </w:tc>
+        <w:tc>
+          <w:tcPr>
+            <w:tcBorders>
+              <w:bottom w:val="none" w:sz="0" w:space="0" w:color="000000"/>
+              <w:top w:val="none" w:sz="0" w:space="0" w:color="000000"/>
+              <w:left w:val="none" w:sz="0" w:space="0" w:color="000000"/>
+              <w:right w:val="none" w:sz="0" w:space="0" w:color="000000"/>
+            </w:tcBorders>
+            <w:shd w:val="clear" w:color="auto" w:fill="FFFFFF"/>
+            <w:tcMar>
+              <w:top w:w="0" w:type="dxa"/>
+              <w:bottom w:w="0" w:type="dxa"/>
+              <w:left w:w="0" w:type="dxa"/>
+              <w:right w:w="0" w:type="dxa"/>
+            </w:tcMar>
+            <w:vAlign w:val="center"/>
+          </w:tcPr>
+          <w:p>
+            <w:pPr>
+              <w:pStyle w:val="Normal"/>
+              <w:jc w:val="center"/>
+              <w:pBdr>
+                <w:bottom w:val="none" w:sz="0" w:space="0" w:color="000000"/>
+                <w:top w:val="none" w:sz="0" w:space="0" w:color="000000"/>
+                <w:left w:val="none" w:sz="0" w:space="0" w:color="000000"/>
+                <w:right w:val="none" w:sz="0" w:space="0" w:color="000000"/>
+              </w:pBdr>
+              <w:spacing w:after="100" w:before="100" w:line="240"/>
+              <w:ind w:left="100" w:right="100" w:firstLine="0" w:firstLineChars="0"/>
+            </w:pPr>
+            <w:r>
+              <w:rPr>
+                <w:rFonts w:ascii="DejaVu Sans" w:hAnsi="DejaVu Sans" w:eastAsia="DejaVu Sans" w:cs="DejaVu Sans"/>
+                <w:i w:val="false"/>
+                <w:b w:val="false"/>
+                <w:u w:val="none"/>
+                <w:sz w:val="22"/>
+                <w:szCs w:val="22"/>
                 <w:color w:val="000000"/>
               </w:rPr>
               <w:t xml:space="preserve">2</w:t>
@@ -1433,7 +1433,7 @@
       </w:tr>
       <w:tr>
         <w:trPr>
-          <w:trHeight w:val="604" w:hRule="auto"/>
+          <w:trHeight w:val="624" w:hRule="auto"/>
         </w:trPr>
         body15
         <w:tc>
@@ -1468,66 +1468,66 @@
             </w:pPr>
             <w:r>
               <w:rPr>
-                <w:rFonts w:ascii="Calibri" w:hAnsi="DejaVu Sans" w:eastAsia="DejaVu Sans" w:cs="DejaVu Sans"/>
-                <w:i w:val="false"/>
-                <w:b w:val="false"/>
-                <w:u w:val="none"/>
-                <w:sz w:val="20"/>
-                <w:szCs w:val="20"/>
-                <w:color w:val="000000"/>
-              </w:rPr>
-              <w:t xml:space="preserve">United Kingdom</w:t>
-            </w:r>
-          </w:p>
-        </w:tc>
-        <w:tc>
-          <w:tcPr>
-            <w:tcBorders>
-              <w:bottom w:val="none" w:sz="0" w:space="0" w:color="000000"/>
-              <w:top w:val="none" w:sz="0" w:space="0" w:color="000000"/>
-              <w:left w:val="none" w:sz="0" w:space="0" w:color="000000"/>
-              <w:right w:val="none" w:sz="0" w:space="0" w:color="000000"/>
-            </w:tcBorders>
-            <w:shd w:val="clear" w:color="auto" w:fill="FFFFFF"/>
-            <w:tcMar>
-              <w:top w:w="0" w:type="dxa"/>
-              <w:bottom w:w="0" w:type="dxa"/>
-              <w:left w:w="0" w:type="dxa"/>
-              <w:right w:w="0" w:type="dxa"/>
-            </w:tcMar>
-            <w:vAlign w:val="center"/>
-          </w:tcPr>
-          <w:p>
-            <w:pPr>
-              <w:pStyle w:val="Normal"/>
-              <w:jc w:val="center"/>
-              <w:pBdr>
-                <w:bottom w:val="none" w:sz="0" w:space="0" w:color="000000"/>
-                <w:top w:val="none" w:sz="0" w:space="0" w:color="000000"/>
-                <w:left w:val="none" w:sz="0" w:space="0" w:color="000000"/>
-                <w:right w:val="none" w:sz="0" w:space="0" w:color="000000"/>
-              </w:pBdr>
-              <w:spacing w:after="100" w:before="100" w:line="240"/>
-              <w:ind w:left="100" w:right="100" w:firstLine="0" w:firstLineChars="0"/>
-            </w:pPr>
-            <w:r>
-              <w:rPr>
-                <w:rFonts w:ascii="Calibri" w:hAnsi="DejaVu Sans" w:eastAsia="DejaVu Sans" w:cs="DejaVu Sans"/>
-                <w:i w:val="false"/>
-                <w:b w:val="false"/>
-                <w:u w:val="none"/>
-                <w:sz w:val="20"/>
-                <w:szCs w:val="20"/>
-                <w:color w:val="000000"/>
-              </w:rPr>
-              <w:t xml:space="preserve">2</w:t>
+                <w:rFonts w:ascii="DejaVu Sans" w:hAnsi="DejaVu Sans" w:eastAsia="DejaVu Sans" w:cs="DejaVu Sans"/>
+                <w:i w:val="false"/>
+                <w:b w:val="false"/>
+                <w:u w:val="none"/>
+                <w:sz w:val="22"/>
+                <w:szCs w:val="22"/>
+                <w:color w:val="000000"/>
+              </w:rPr>
+              <w:t xml:space="preserve">Argentina</w:t>
+            </w:r>
+          </w:p>
+        </w:tc>
+        <w:tc>
+          <w:tcPr>
+            <w:tcBorders>
+              <w:bottom w:val="none" w:sz="0" w:space="0" w:color="000000"/>
+              <w:top w:val="none" w:sz="0" w:space="0" w:color="000000"/>
+              <w:left w:val="none" w:sz="0" w:space="0" w:color="000000"/>
+              <w:right w:val="none" w:sz="0" w:space="0" w:color="000000"/>
+            </w:tcBorders>
+            <w:shd w:val="clear" w:color="auto" w:fill="FFFFFF"/>
+            <w:tcMar>
+              <w:top w:w="0" w:type="dxa"/>
+              <w:bottom w:w="0" w:type="dxa"/>
+              <w:left w:w="0" w:type="dxa"/>
+              <w:right w:w="0" w:type="dxa"/>
+            </w:tcMar>
+            <w:vAlign w:val="center"/>
+          </w:tcPr>
+          <w:p>
+            <w:pPr>
+              <w:pStyle w:val="Normal"/>
+              <w:jc w:val="center"/>
+              <w:pBdr>
+                <w:bottom w:val="none" w:sz="0" w:space="0" w:color="000000"/>
+                <w:top w:val="none" w:sz="0" w:space="0" w:color="000000"/>
+                <w:left w:val="none" w:sz="0" w:space="0" w:color="000000"/>
+                <w:right w:val="none" w:sz="0" w:space="0" w:color="000000"/>
+              </w:pBdr>
+              <w:spacing w:after="100" w:before="100" w:line="240"/>
+              <w:ind w:left="100" w:right="100" w:firstLine="0" w:firstLineChars="0"/>
+            </w:pPr>
+            <w:r>
+              <w:rPr>
+                <w:rFonts w:ascii="DejaVu Sans" w:hAnsi="DejaVu Sans" w:eastAsia="DejaVu Sans" w:cs="DejaVu Sans"/>
+                <w:i w:val="false"/>
+                <w:b w:val="false"/>
+                <w:u w:val="none"/>
+                <w:sz w:val="22"/>
+                <w:szCs w:val="22"/>
+                <w:color w:val="000000"/>
+              </w:rPr>
+              <w:t xml:space="preserve">1</w:t>
             </w:r>
           </w:p>
         </w:tc>
       </w:tr>
       <w:tr>
         <w:trPr>
-          <w:trHeight w:val="604" w:hRule="auto"/>
+          <w:trHeight w:val="624" w:hRule="auto"/>
         </w:trPr>
         body16
         <w:tc>
@@ -1562,56 +1562,56 @@
             </w:pPr>
             <w:r>
               <w:rPr>
-                <w:rFonts w:ascii="Calibri" w:hAnsi="DejaVu Sans" w:eastAsia="DejaVu Sans" w:cs="DejaVu Sans"/>
-                <w:i w:val="false"/>
-                <w:b w:val="false"/>
-                <w:u w:val="none"/>
-                <w:sz w:val="20"/>
-                <w:szCs w:val="20"/>
-                <w:color w:val="000000"/>
-              </w:rPr>
-              <w:t xml:space="preserve">Argentina</w:t>
-            </w:r>
-          </w:p>
-        </w:tc>
-        <w:tc>
-          <w:tcPr>
-            <w:tcBorders>
-              <w:bottom w:val="none" w:sz="0" w:space="0" w:color="000000"/>
-              <w:top w:val="none" w:sz="0" w:space="0" w:color="000000"/>
-              <w:left w:val="none" w:sz="0" w:space="0" w:color="000000"/>
-              <w:right w:val="none" w:sz="0" w:space="0" w:color="000000"/>
-            </w:tcBorders>
-            <w:shd w:val="clear" w:color="auto" w:fill="FFFFFF"/>
-            <w:tcMar>
-              <w:top w:w="0" w:type="dxa"/>
-              <w:bottom w:w="0" w:type="dxa"/>
-              <w:left w:w="0" w:type="dxa"/>
-              <w:right w:w="0" w:type="dxa"/>
-            </w:tcMar>
-            <w:vAlign w:val="center"/>
-          </w:tcPr>
-          <w:p>
-            <w:pPr>
-              <w:pStyle w:val="Normal"/>
-              <w:jc w:val="center"/>
-              <w:pBdr>
-                <w:bottom w:val="none" w:sz="0" w:space="0" w:color="000000"/>
-                <w:top w:val="none" w:sz="0" w:space="0" w:color="000000"/>
-                <w:left w:val="none" w:sz="0" w:space="0" w:color="000000"/>
-                <w:right w:val="none" w:sz="0" w:space="0" w:color="000000"/>
-              </w:pBdr>
-              <w:spacing w:after="100" w:before="100" w:line="240"/>
-              <w:ind w:left="100" w:right="100" w:firstLine="0" w:firstLineChars="0"/>
-            </w:pPr>
-            <w:r>
-              <w:rPr>
-                <w:rFonts w:ascii="Calibri" w:hAnsi="DejaVu Sans" w:eastAsia="DejaVu Sans" w:cs="DejaVu Sans"/>
-                <w:i w:val="false"/>
-                <w:b w:val="false"/>
-                <w:u w:val="none"/>
-                <w:sz w:val="20"/>
-                <w:szCs w:val="20"/>
+                <w:rFonts w:ascii="DejaVu Sans" w:hAnsi="DejaVu Sans" w:eastAsia="DejaVu Sans" w:cs="DejaVu Sans"/>
+                <w:i w:val="false"/>
+                <w:b w:val="false"/>
+                <w:u w:val="none"/>
+                <w:sz w:val="22"/>
+                <w:szCs w:val="22"/>
+                <w:color w:val="000000"/>
+              </w:rPr>
+              <w:t xml:space="preserve">Belgium</w:t>
+            </w:r>
+          </w:p>
+        </w:tc>
+        <w:tc>
+          <w:tcPr>
+            <w:tcBorders>
+              <w:bottom w:val="none" w:sz="0" w:space="0" w:color="000000"/>
+              <w:top w:val="none" w:sz="0" w:space="0" w:color="000000"/>
+              <w:left w:val="none" w:sz="0" w:space="0" w:color="000000"/>
+              <w:right w:val="none" w:sz="0" w:space="0" w:color="000000"/>
+            </w:tcBorders>
+            <w:shd w:val="clear" w:color="auto" w:fill="FFFFFF"/>
+            <w:tcMar>
+              <w:top w:w="0" w:type="dxa"/>
+              <w:bottom w:w="0" w:type="dxa"/>
+              <w:left w:w="0" w:type="dxa"/>
+              <w:right w:w="0" w:type="dxa"/>
+            </w:tcMar>
+            <w:vAlign w:val="center"/>
+          </w:tcPr>
+          <w:p>
+            <w:pPr>
+              <w:pStyle w:val="Normal"/>
+              <w:jc w:val="center"/>
+              <w:pBdr>
+                <w:bottom w:val="none" w:sz="0" w:space="0" w:color="000000"/>
+                <w:top w:val="none" w:sz="0" w:space="0" w:color="000000"/>
+                <w:left w:val="none" w:sz="0" w:space="0" w:color="000000"/>
+                <w:right w:val="none" w:sz="0" w:space="0" w:color="000000"/>
+              </w:pBdr>
+              <w:spacing w:after="100" w:before="100" w:line="240"/>
+              <w:ind w:left="100" w:right="100" w:firstLine="0" w:firstLineChars="0"/>
+            </w:pPr>
+            <w:r>
+              <w:rPr>
+                <w:rFonts w:ascii="DejaVu Sans" w:hAnsi="DejaVu Sans" w:eastAsia="DejaVu Sans" w:cs="DejaVu Sans"/>
+                <w:i w:val="false"/>
+                <w:b w:val="false"/>
+                <w:u w:val="none"/>
+                <w:sz w:val="22"/>
+                <w:szCs w:val="22"/>
                 <w:color w:val="000000"/>
               </w:rPr>
               <w:t xml:space="preserve">1</w:t>
@@ -1621,7 +1621,7 @@
       </w:tr>
       <w:tr>
         <w:trPr>
-          <w:trHeight w:val="604" w:hRule="auto"/>
+          <w:trHeight w:val="577" w:hRule="auto"/>
         </w:trPr>
         body17
         <w:tc>
@@ -1656,56 +1656,56 @@
             </w:pPr>
             <w:r>
               <w:rPr>
-                <w:rFonts w:ascii="Calibri" w:hAnsi="DejaVu Sans" w:eastAsia="DejaVu Sans" w:cs="DejaVu Sans"/>
-                <w:i w:val="false"/>
-                <w:b w:val="false"/>
-                <w:u w:val="none"/>
-                <w:sz w:val="20"/>
-                <w:szCs w:val="20"/>
-                <w:color w:val="000000"/>
-              </w:rPr>
-              <w:t xml:space="preserve">Belgium</w:t>
-            </w:r>
-          </w:p>
-        </w:tc>
-        <w:tc>
-          <w:tcPr>
-            <w:tcBorders>
-              <w:bottom w:val="none" w:sz="0" w:space="0" w:color="000000"/>
-              <w:top w:val="none" w:sz="0" w:space="0" w:color="000000"/>
-              <w:left w:val="none" w:sz="0" w:space="0" w:color="000000"/>
-              <w:right w:val="none" w:sz="0" w:space="0" w:color="000000"/>
-            </w:tcBorders>
-            <w:shd w:val="clear" w:color="auto" w:fill="FFFFFF"/>
-            <w:tcMar>
-              <w:top w:w="0" w:type="dxa"/>
-              <w:bottom w:w="0" w:type="dxa"/>
-              <w:left w:w="0" w:type="dxa"/>
-              <w:right w:w="0" w:type="dxa"/>
-            </w:tcMar>
-            <w:vAlign w:val="center"/>
-          </w:tcPr>
-          <w:p>
-            <w:pPr>
-              <w:pStyle w:val="Normal"/>
-              <w:jc w:val="center"/>
-              <w:pBdr>
-                <w:bottom w:val="none" w:sz="0" w:space="0" w:color="000000"/>
-                <w:top w:val="none" w:sz="0" w:space="0" w:color="000000"/>
-                <w:left w:val="none" w:sz="0" w:space="0" w:color="000000"/>
-                <w:right w:val="none" w:sz="0" w:space="0" w:color="000000"/>
-              </w:pBdr>
-              <w:spacing w:after="100" w:before="100" w:line="240"/>
-              <w:ind w:left="100" w:right="100" w:firstLine="0" w:firstLineChars="0"/>
-            </w:pPr>
-            <w:r>
-              <w:rPr>
-                <w:rFonts w:ascii="Calibri" w:hAnsi="DejaVu Sans" w:eastAsia="DejaVu Sans" w:cs="DejaVu Sans"/>
-                <w:i w:val="false"/>
-                <w:b w:val="false"/>
-                <w:u w:val="none"/>
-                <w:sz w:val="20"/>
-                <w:szCs w:val="20"/>
+                <w:rFonts w:ascii="DejaVu Sans" w:hAnsi="DejaVu Sans" w:eastAsia="DejaVu Sans" w:cs="DejaVu Sans"/>
+                <w:i w:val="false"/>
+                <w:b w:val="false"/>
+                <w:u w:val="none"/>
+                <w:sz w:val="22"/>
+                <w:szCs w:val="22"/>
+                <w:color w:val="000000"/>
+              </w:rPr>
+              <w:t xml:space="preserve">Greece</w:t>
+            </w:r>
+          </w:p>
+        </w:tc>
+        <w:tc>
+          <w:tcPr>
+            <w:tcBorders>
+              <w:bottom w:val="none" w:sz="0" w:space="0" w:color="000000"/>
+              <w:top w:val="none" w:sz="0" w:space="0" w:color="000000"/>
+              <w:left w:val="none" w:sz="0" w:space="0" w:color="000000"/>
+              <w:right w:val="none" w:sz="0" w:space="0" w:color="000000"/>
+            </w:tcBorders>
+            <w:shd w:val="clear" w:color="auto" w:fill="FFFFFF"/>
+            <w:tcMar>
+              <w:top w:w="0" w:type="dxa"/>
+              <w:bottom w:w="0" w:type="dxa"/>
+              <w:left w:w="0" w:type="dxa"/>
+              <w:right w:w="0" w:type="dxa"/>
+            </w:tcMar>
+            <w:vAlign w:val="center"/>
+          </w:tcPr>
+          <w:p>
+            <w:pPr>
+              <w:pStyle w:val="Normal"/>
+              <w:jc w:val="center"/>
+              <w:pBdr>
+                <w:bottom w:val="none" w:sz="0" w:space="0" w:color="000000"/>
+                <w:top w:val="none" w:sz="0" w:space="0" w:color="000000"/>
+                <w:left w:val="none" w:sz="0" w:space="0" w:color="000000"/>
+                <w:right w:val="none" w:sz="0" w:space="0" w:color="000000"/>
+              </w:pBdr>
+              <w:spacing w:after="100" w:before="100" w:line="240"/>
+              <w:ind w:left="100" w:right="100" w:firstLine="0" w:firstLineChars="0"/>
+            </w:pPr>
+            <w:r>
+              <w:rPr>
+                <w:rFonts w:ascii="DejaVu Sans" w:hAnsi="DejaVu Sans" w:eastAsia="DejaVu Sans" w:cs="DejaVu Sans"/>
+                <w:i w:val="false"/>
+                <w:b w:val="false"/>
+                <w:u w:val="none"/>
+                <w:sz w:val="22"/>
+                <w:szCs w:val="22"/>
                 <w:color w:val="000000"/>
               </w:rPr>
               <w:t xml:space="preserve">1</w:t>
@@ -1715,7 +1715,7 @@
       </w:tr>
       <w:tr>
         <w:trPr>
-          <w:trHeight w:val="562" w:hRule="auto"/>
+          <w:trHeight w:val="617" w:hRule="auto"/>
         </w:trPr>
         body18
         <w:tc>
@@ -1750,56 +1750,56 @@
             </w:pPr>
             <w:r>
               <w:rPr>
-                <w:rFonts w:ascii="Calibri" w:hAnsi="DejaVu Sans" w:eastAsia="DejaVu Sans" w:cs="DejaVu Sans"/>
-                <w:i w:val="false"/>
-                <w:b w:val="false"/>
-                <w:u w:val="none"/>
-                <w:sz w:val="20"/>
-                <w:szCs w:val="20"/>
-                <w:color w:val="000000"/>
-              </w:rPr>
-              <w:t xml:space="preserve">Greece</w:t>
-            </w:r>
-          </w:p>
-        </w:tc>
-        <w:tc>
-          <w:tcPr>
-            <w:tcBorders>
-              <w:bottom w:val="none" w:sz="0" w:space="0" w:color="000000"/>
-              <w:top w:val="none" w:sz="0" w:space="0" w:color="000000"/>
-              <w:left w:val="none" w:sz="0" w:space="0" w:color="000000"/>
-              <w:right w:val="none" w:sz="0" w:space="0" w:color="000000"/>
-            </w:tcBorders>
-            <w:shd w:val="clear" w:color="auto" w:fill="FFFFFF"/>
-            <w:tcMar>
-              <w:top w:w="0" w:type="dxa"/>
-              <w:bottom w:w="0" w:type="dxa"/>
-              <w:left w:w="0" w:type="dxa"/>
-              <w:right w:w="0" w:type="dxa"/>
-            </w:tcMar>
-            <w:vAlign w:val="center"/>
-          </w:tcPr>
-          <w:p>
-            <w:pPr>
-              <w:pStyle w:val="Normal"/>
-              <w:jc w:val="center"/>
-              <w:pBdr>
-                <w:bottom w:val="none" w:sz="0" w:space="0" w:color="000000"/>
-                <w:top w:val="none" w:sz="0" w:space="0" w:color="000000"/>
-                <w:left w:val="none" w:sz="0" w:space="0" w:color="000000"/>
-                <w:right w:val="none" w:sz="0" w:space="0" w:color="000000"/>
-              </w:pBdr>
-              <w:spacing w:after="100" w:before="100" w:line="240"/>
-              <w:ind w:left="100" w:right="100" w:firstLine="0" w:firstLineChars="0"/>
-            </w:pPr>
-            <w:r>
-              <w:rPr>
-                <w:rFonts w:ascii="Calibri" w:hAnsi="DejaVu Sans" w:eastAsia="DejaVu Sans" w:cs="DejaVu Sans"/>
-                <w:i w:val="false"/>
-                <w:b w:val="false"/>
-                <w:u w:val="none"/>
-                <w:sz w:val="20"/>
-                <w:szCs w:val="20"/>
+                <w:rFonts w:ascii="DejaVu Sans" w:hAnsi="DejaVu Sans" w:eastAsia="DejaVu Sans" w:cs="DejaVu Sans"/>
+                <w:i w:val="false"/>
+                <w:b w:val="false"/>
+                <w:u w:val="none"/>
+                <w:sz w:val="22"/>
+                <w:szCs w:val="22"/>
+                <w:color w:val="000000"/>
+              </w:rPr>
+              <w:t xml:space="preserve">Kenya</w:t>
+            </w:r>
+          </w:p>
+        </w:tc>
+        <w:tc>
+          <w:tcPr>
+            <w:tcBorders>
+              <w:bottom w:val="none" w:sz="0" w:space="0" w:color="000000"/>
+              <w:top w:val="none" w:sz="0" w:space="0" w:color="000000"/>
+              <w:left w:val="none" w:sz="0" w:space="0" w:color="000000"/>
+              <w:right w:val="none" w:sz="0" w:space="0" w:color="000000"/>
+            </w:tcBorders>
+            <w:shd w:val="clear" w:color="auto" w:fill="FFFFFF"/>
+            <w:tcMar>
+              <w:top w:w="0" w:type="dxa"/>
+              <w:bottom w:w="0" w:type="dxa"/>
+              <w:left w:w="0" w:type="dxa"/>
+              <w:right w:w="0" w:type="dxa"/>
+            </w:tcMar>
+            <w:vAlign w:val="center"/>
+          </w:tcPr>
+          <w:p>
+            <w:pPr>
+              <w:pStyle w:val="Normal"/>
+              <w:jc w:val="center"/>
+              <w:pBdr>
+                <w:bottom w:val="none" w:sz="0" w:space="0" w:color="000000"/>
+                <w:top w:val="none" w:sz="0" w:space="0" w:color="000000"/>
+                <w:left w:val="none" w:sz="0" w:space="0" w:color="000000"/>
+                <w:right w:val="none" w:sz="0" w:space="0" w:color="000000"/>
+              </w:pBdr>
+              <w:spacing w:after="100" w:before="100" w:line="240"/>
+              <w:ind w:left="100" w:right="100" w:firstLine="0" w:firstLineChars="0"/>
+            </w:pPr>
+            <w:r>
+              <w:rPr>
+                <w:rFonts w:ascii="DejaVu Sans" w:hAnsi="DejaVu Sans" w:eastAsia="DejaVu Sans" w:cs="DejaVu Sans"/>
+                <w:i w:val="false"/>
+                <w:b w:val="false"/>
+                <w:u w:val="none"/>
+                <w:sz w:val="22"/>
+                <w:szCs w:val="22"/>
                 <w:color w:val="000000"/>
               </w:rPr>
               <w:t xml:space="preserve">1</w:t>
@@ -1809,7 +1809,7 @@
       </w:tr>
       <w:tr>
         <w:trPr>
-          <w:trHeight w:val="565" w:hRule="auto"/>
+          <w:trHeight w:val="581" w:hRule="auto"/>
         </w:trPr>
         body19
         <w:tc>
@@ -1844,56 +1844,56 @@
             </w:pPr>
             <w:r>
               <w:rPr>
-                <w:rFonts w:ascii="Calibri" w:hAnsi="DejaVu Sans" w:eastAsia="DejaVu Sans" w:cs="DejaVu Sans"/>
-                <w:i w:val="false"/>
-                <w:b w:val="false"/>
-                <w:u w:val="none"/>
-                <w:sz w:val="20"/>
-                <w:szCs w:val="20"/>
-                <w:color w:val="000000"/>
-              </w:rPr>
-              <w:t xml:space="preserve">Israel</w:t>
-            </w:r>
-          </w:p>
-        </w:tc>
-        <w:tc>
-          <w:tcPr>
-            <w:tcBorders>
-              <w:bottom w:val="none" w:sz="0" w:space="0" w:color="000000"/>
-              <w:top w:val="none" w:sz="0" w:space="0" w:color="000000"/>
-              <w:left w:val="none" w:sz="0" w:space="0" w:color="000000"/>
-              <w:right w:val="none" w:sz="0" w:space="0" w:color="000000"/>
-            </w:tcBorders>
-            <w:shd w:val="clear" w:color="auto" w:fill="FFFFFF"/>
-            <w:tcMar>
-              <w:top w:w="0" w:type="dxa"/>
-              <w:bottom w:w="0" w:type="dxa"/>
-              <w:left w:w="0" w:type="dxa"/>
-              <w:right w:w="0" w:type="dxa"/>
-            </w:tcMar>
-            <w:vAlign w:val="center"/>
-          </w:tcPr>
-          <w:p>
-            <w:pPr>
-              <w:pStyle w:val="Normal"/>
-              <w:jc w:val="center"/>
-              <w:pBdr>
-                <w:bottom w:val="none" w:sz="0" w:space="0" w:color="000000"/>
-                <w:top w:val="none" w:sz="0" w:space="0" w:color="000000"/>
-                <w:left w:val="none" w:sz="0" w:space="0" w:color="000000"/>
-                <w:right w:val="none" w:sz="0" w:space="0" w:color="000000"/>
-              </w:pBdr>
-              <w:spacing w:after="100" w:before="100" w:line="240"/>
-              <w:ind w:left="100" w:right="100" w:firstLine="0" w:firstLineChars="0"/>
-            </w:pPr>
-            <w:r>
-              <w:rPr>
-                <w:rFonts w:ascii="Calibri" w:hAnsi="DejaVu Sans" w:eastAsia="DejaVu Sans" w:cs="DejaVu Sans"/>
-                <w:i w:val="false"/>
-                <w:b w:val="false"/>
-                <w:u w:val="none"/>
-                <w:sz w:val="20"/>
-                <w:szCs w:val="20"/>
+                <w:rFonts w:ascii="DejaVu Sans" w:hAnsi="DejaVu Sans" w:eastAsia="DejaVu Sans" w:cs="DejaVu Sans"/>
+                <w:i w:val="false"/>
+                <w:b w:val="false"/>
+                <w:u w:val="none"/>
+                <w:sz w:val="22"/>
+                <w:szCs w:val="22"/>
+                <w:color w:val="000000"/>
+              </w:rPr>
+              <w:t xml:space="preserve">Netherlands</w:t>
+            </w:r>
+          </w:p>
+        </w:tc>
+        <w:tc>
+          <w:tcPr>
+            <w:tcBorders>
+              <w:bottom w:val="none" w:sz="0" w:space="0" w:color="000000"/>
+              <w:top w:val="none" w:sz="0" w:space="0" w:color="000000"/>
+              <w:left w:val="none" w:sz="0" w:space="0" w:color="000000"/>
+              <w:right w:val="none" w:sz="0" w:space="0" w:color="000000"/>
+            </w:tcBorders>
+            <w:shd w:val="clear" w:color="auto" w:fill="FFFFFF"/>
+            <w:tcMar>
+              <w:top w:w="0" w:type="dxa"/>
+              <w:bottom w:w="0" w:type="dxa"/>
+              <w:left w:w="0" w:type="dxa"/>
+              <w:right w:w="0" w:type="dxa"/>
+            </w:tcMar>
+            <w:vAlign w:val="center"/>
+          </w:tcPr>
+          <w:p>
+            <w:pPr>
+              <w:pStyle w:val="Normal"/>
+              <w:jc w:val="center"/>
+              <w:pBdr>
+                <w:bottom w:val="none" w:sz="0" w:space="0" w:color="000000"/>
+                <w:top w:val="none" w:sz="0" w:space="0" w:color="000000"/>
+                <w:left w:val="none" w:sz="0" w:space="0" w:color="000000"/>
+                <w:right w:val="none" w:sz="0" w:space="0" w:color="000000"/>
+              </w:pBdr>
+              <w:spacing w:after="100" w:before="100" w:line="240"/>
+              <w:ind w:left="100" w:right="100" w:firstLine="0" w:firstLineChars="0"/>
+            </w:pPr>
+            <w:r>
+              <w:rPr>
+                <w:rFonts w:ascii="DejaVu Sans" w:hAnsi="DejaVu Sans" w:eastAsia="DejaVu Sans" w:cs="DejaVu Sans"/>
+                <w:i w:val="false"/>
+                <w:b w:val="false"/>
+                <w:u w:val="none"/>
+                <w:sz w:val="22"/>
+                <w:szCs w:val="22"/>
                 <w:color w:val="000000"/>
               </w:rPr>
               <w:t xml:space="preserve">1</w:t>
@@ -1903,7 +1903,7 @@
       </w:tr>
       <w:tr>
         <w:trPr>
-          <w:trHeight w:val="598" w:hRule="auto"/>
+          <w:trHeight w:val="581" w:hRule="auto"/>
         </w:trPr>
         body20
         <w:tc>
@@ -1938,56 +1938,56 @@
             </w:pPr>
             <w:r>
               <w:rPr>
-                <w:rFonts w:ascii="Calibri" w:hAnsi="DejaVu Sans" w:eastAsia="DejaVu Sans" w:cs="DejaVu Sans"/>
-                <w:i w:val="false"/>
-                <w:b w:val="false"/>
-                <w:u w:val="none"/>
-                <w:sz w:val="20"/>
-                <w:szCs w:val="20"/>
-                <w:color w:val="000000"/>
-              </w:rPr>
-              <w:t xml:space="preserve">Kenya</w:t>
-            </w:r>
-          </w:p>
-        </w:tc>
-        <w:tc>
-          <w:tcPr>
-            <w:tcBorders>
-              <w:bottom w:val="none" w:sz="0" w:space="0" w:color="000000"/>
-              <w:top w:val="none" w:sz="0" w:space="0" w:color="000000"/>
-              <w:left w:val="none" w:sz="0" w:space="0" w:color="000000"/>
-              <w:right w:val="none" w:sz="0" w:space="0" w:color="000000"/>
-            </w:tcBorders>
-            <w:shd w:val="clear" w:color="auto" w:fill="FFFFFF"/>
-            <w:tcMar>
-              <w:top w:w="0" w:type="dxa"/>
-              <w:bottom w:w="0" w:type="dxa"/>
-              <w:left w:w="0" w:type="dxa"/>
-              <w:right w:w="0" w:type="dxa"/>
-            </w:tcMar>
-            <w:vAlign w:val="center"/>
-          </w:tcPr>
-          <w:p>
-            <w:pPr>
-              <w:pStyle w:val="Normal"/>
-              <w:jc w:val="center"/>
-              <w:pBdr>
-                <w:bottom w:val="none" w:sz="0" w:space="0" w:color="000000"/>
-                <w:top w:val="none" w:sz="0" w:space="0" w:color="000000"/>
-                <w:left w:val="none" w:sz="0" w:space="0" w:color="000000"/>
-                <w:right w:val="none" w:sz="0" w:space="0" w:color="000000"/>
-              </w:pBdr>
-              <w:spacing w:after="100" w:before="100" w:line="240"/>
-              <w:ind w:left="100" w:right="100" w:firstLine="0" w:firstLineChars="0"/>
-            </w:pPr>
-            <w:r>
-              <w:rPr>
-                <w:rFonts w:ascii="Calibri" w:hAnsi="DejaVu Sans" w:eastAsia="DejaVu Sans" w:cs="DejaVu Sans"/>
-                <w:i w:val="false"/>
-                <w:b w:val="false"/>
-                <w:u w:val="none"/>
-                <w:sz w:val="20"/>
-                <w:szCs w:val="20"/>
+                <w:rFonts w:ascii="DejaVu Sans" w:hAnsi="DejaVu Sans" w:eastAsia="DejaVu Sans" w:cs="DejaVu Sans"/>
+                <w:i w:val="false"/>
+                <w:b w:val="false"/>
+                <w:u w:val="none"/>
+                <w:sz w:val="22"/>
+                <w:szCs w:val="22"/>
+                <w:color w:val="000000"/>
+              </w:rPr>
+              <w:t xml:space="preserve">Slovakia</w:t>
+            </w:r>
+          </w:p>
+        </w:tc>
+        <w:tc>
+          <w:tcPr>
+            <w:tcBorders>
+              <w:bottom w:val="none" w:sz="0" w:space="0" w:color="000000"/>
+              <w:top w:val="none" w:sz="0" w:space="0" w:color="000000"/>
+              <w:left w:val="none" w:sz="0" w:space="0" w:color="000000"/>
+              <w:right w:val="none" w:sz="0" w:space="0" w:color="000000"/>
+            </w:tcBorders>
+            <w:shd w:val="clear" w:color="auto" w:fill="FFFFFF"/>
+            <w:tcMar>
+              <w:top w:w="0" w:type="dxa"/>
+              <w:bottom w:w="0" w:type="dxa"/>
+              <w:left w:w="0" w:type="dxa"/>
+              <w:right w:w="0" w:type="dxa"/>
+            </w:tcMar>
+            <w:vAlign w:val="center"/>
+          </w:tcPr>
+          <w:p>
+            <w:pPr>
+              <w:pStyle w:val="Normal"/>
+              <w:jc w:val="center"/>
+              <w:pBdr>
+                <w:bottom w:val="none" w:sz="0" w:space="0" w:color="000000"/>
+                <w:top w:val="none" w:sz="0" w:space="0" w:color="000000"/>
+                <w:left w:val="none" w:sz="0" w:space="0" w:color="000000"/>
+                <w:right w:val="none" w:sz="0" w:space="0" w:color="000000"/>
+              </w:pBdr>
+              <w:spacing w:after="100" w:before="100" w:line="240"/>
+              <w:ind w:left="100" w:right="100" w:firstLine="0" w:firstLineChars="0"/>
+            </w:pPr>
+            <w:r>
+              <w:rPr>
+                <w:rFonts w:ascii="DejaVu Sans" w:hAnsi="DejaVu Sans" w:eastAsia="DejaVu Sans" w:cs="DejaVu Sans"/>
+                <w:i w:val="false"/>
+                <w:b w:val="false"/>
+                <w:u w:val="none"/>
+                <w:sz w:val="22"/>
+                <w:szCs w:val="22"/>
                 <w:color w:val="000000"/>
               </w:rPr>
               <w:t xml:space="preserve">1</w:t>
@@ -1997,200 +1997,12 @@
       </w:tr>
       <w:tr>
         <w:trPr>
-          <w:trHeight w:val="559" w:hRule="auto"/>
+          <w:trHeight w:val="624" w:hRule="auto"/>
         </w:trPr>
         body21
         <w:tc>
           <w:tcPr>
             <w:tcBorders>
-              <w:bottom w:val="none" w:sz="0" w:space="0" w:color="000000"/>
-              <w:top w:val="none" w:sz="0" w:space="0" w:color="000000"/>
-              <w:left w:val="none" w:sz="0" w:space="0" w:color="000000"/>
-              <w:right w:val="none" w:sz="0" w:space="0" w:color="000000"/>
-            </w:tcBorders>
-            <w:shd w:val="clear" w:color="auto" w:fill="FFFFFF"/>
-            <w:tcMar>
-              <w:top w:w="0" w:type="dxa"/>
-              <w:bottom w:w="0" w:type="dxa"/>
-              <w:left w:w="0" w:type="dxa"/>
-              <w:right w:w="0" w:type="dxa"/>
-            </w:tcMar>
-            <w:vAlign w:val="center"/>
-          </w:tcPr>
-          <w:p>
-            <w:pPr>
-              <w:pStyle w:val="Normal"/>
-              <w:jc w:val="center"/>
-              <w:pBdr>
-                <w:bottom w:val="none" w:sz="0" w:space="0" w:color="000000"/>
-                <w:top w:val="none" w:sz="0" w:space="0" w:color="000000"/>
-                <w:left w:val="none" w:sz="0" w:space="0" w:color="000000"/>
-                <w:right w:val="none" w:sz="0" w:space="0" w:color="000000"/>
-              </w:pBdr>
-              <w:spacing w:after="100" w:before="100" w:line="240"/>
-              <w:ind w:left="100" w:right="100" w:firstLine="0" w:firstLineChars="0"/>
-            </w:pPr>
-            <w:r>
-              <w:rPr>
-                <w:rFonts w:ascii="Calibri" w:hAnsi="DejaVu Sans" w:eastAsia="DejaVu Sans" w:cs="DejaVu Sans"/>
-                <w:i w:val="false"/>
-                <w:b w:val="false"/>
-                <w:u w:val="none"/>
-                <w:sz w:val="20"/>
-                <w:szCs w:val="20"/>
-                <w:color w:val="000000"/>
-              </w:rPr>
-              <w:t xml:space="preserve">Panama</w:t>
-            </w:r>
-          </w:p>
-        </w:tc>
-        <w:tc>
-          <w:tcPr>
-            <w:tcBorders>
-              <w:bottom w:val="none" w:sz="0" w:space="0" w:color="000000"/>
-              <w:top w:val="none" w:sz="0" w:space="0" w:color="000000"/>
-              <w:left w:val="none" w:sz="0" w:space="0" w:color="000000"/>
-              <w:right w:val="none" w:sz="0" w:space="0" w:color="000000"/>
-            </w:tcBorders>
-            <w:shd w:val="clear" w:color="auto" w:fill="FFFFFF"/>
-            <w:tcMar>
-              <w:top w:w="0" w:type="dxa"/>
-              <w:bottom w:w="0" w:type="dxa"/>
-              <w:left w:w="0" w:type="dxa"/>
-              <w:right w:w="0" w:type="dxa"/>
-            </w:tcMar>
-            <w:vAlign w:val="center"/>
-          </w:tcPr>
-          <w:p>
-            <w:pPr>
-              <w:pStyle w:val="Normal"/>
-              <w:jc w:val="center"/>
-              <w:pBdr>
-                <w:bottom w:val="none" w:sz="0" w:space="0" w:color="000000"/>
-                <w:top w:val="none" w:sz="0" w:space="0" w:color="000000"/>
-                <w:left w:val="none" w:sz="0" w:space="0" w:color="000000"/>
-                <w:right w:val="none" w:sz="0" w:space="0" w:color="000000"/>
-              </w:pBdr>
-              <w:spacing w:after="100" w:before="100" w:line="240"/>
-              <w:ind w:left="100" w:right="100" w:firstLine="0" w:firstLineChars="0"/>
-            </w:pPr>
-            <w:r>
-              <w:rPr>
-                <w:rFonts w:ascii="Calibri" w:hAnsi="DejaVu Sans" w:eastAsia="DejaVu Sans" w:cs="DejaVu Sans"/>
-                <w:i w:val="false"/>
-                <w:b w:val="false"/>
-                <w:u w:val="none"/>
-                <w:sz w:val="20"/>
-                <w:szCs w:val="20"/>
-                <w:color w:val="000000"/>
-              </w:rPr>
-              <w:t xml:space="preserve">1</w:t>
-            </w:r>
-          </w:p>
-        </w:tc>
-      </w:tr>
-      <w:tr>
-        <w:trPr>
-          <w:trHeight w:val="565" w:hRule="auto"/>
-        </w:trPr>
-        body22
-        <w:tc>
-          <w:tcPr>
-            <w:tcBorders>
-              <w:bottom w:val="none" w:sz="0" w:space="0" w:color="000000"/>
-              <w:top w:val="none" w:sz="0" w:space="0" w:color="000000"/>
-              <w:left w:val="none" w:sz="0" w:space="0" w:color="000000"/>
-              <w:right w:val="none" w:sz="0" w:space="0" w:color="000000"/>
-            </w:tcBorders>
-            <w:shd w:val="clear" w:color="auto" w:fill="FFFFFF"/>
-            <w:tcMar>
-              <w:top w:w="0" w:type="dxa"/>
-              <w:bottom w:w="0" w:type="dxa"/>
-              <w:left w:w="0" w:type="dxa"/>
-              <w:right w:w="0" w:type="dxa"/>
-            </w:tcMar>
-            <w:vAlign w:val="center"/>
-          </w:tcPr>
-          <w:p>
-            <w:pPr>
-              <w:pStyle w:val="Normal"/>
-              <w:jc w:val="center"/>
-              <w:pBdr>
-                <w:bottom w:val="none" w:sz="0" w:space="0" w:color="000000"/>
-                <w:top w:val="none" w:sz="0" w:space="0" w:color="000000"/>
-                <w:left w:val="none" w:sz="0" w:space="0" w:color="000000"/>
-                <w:right w:val="none" w:sz="0" w:space="0" w:color="000000"/>
-              </w:pBdr>
-              <w:spacing w:after="100" w:before="100" w:line="240"/>
-              <w:ind w:left="100" w:right="100" w:firstLine="0" w:firstLineChars="0"/>
-            </w:pPr>
-            <w:r>
-              <w:rPr>
-                <w:rFonts w:ascii="Calibri" w:hAnsi="DejaVu Sans" w:eastAsia="DejaVu Sans" w:cs="DejaVu Sans"/>
-                <w:i w:val="false"/>
-                <w:b w:val="false"/>
-                <w:u w:val="none"/>
-                <w:sz w:val="20"/>
-                <w:szCs w:val="20"/>
-                <w:color w:val="000000"/>
-              </w:rPr>
-              <w:t xml:space="preserve">Slovakia</w:t>
-            </w:r>
-          </w:p>
-        </w:tc>
-        <w:tc>
-          <w:tcPr>
-            <w:tcBorders>
-              <w:bottom w:val="none" w:sz="0" w:space="0" w:color="000000"/>
-              <w:top w:val="none" w:sz="0" w:space="0" w:color="000000"/>
-              <w:left w:val="none" w:sz="0" w:space="0" w:color="000000"/>
-              <w:right w:val="none" w:sz="0" w:space="0" w:color="000000"/>
-            </w:tcBorders>
-            <w:shd w:val="clear" w:color="auto" w:fill="FFFFFF"/>
-            <w:tcMar>
-              <w:top w:w="0" w:type="dxa"/>
-              <w:bottom w:w="0" w:type="dxa"/>
-              <w:left w:w="0" w:type="dxa"/>
-              <w:right w:w="0" w:type="dxa"/>
-            </w:tcMar>
-            <w:vAlign w:val="center"/>
-          </w:tcPr>
-          <w:p>
-            <w:pPr>
-              <w:pStyle w:val="Normal"/>
-              <w:jc w:val="center"/>
-              <w:pBdr>
-                <w:bottom w:val="none" w:sz="0" w:space="0" w:color="000000"/>
-                <w:top w:val="none" w:sz="0" w:space="0" w:color="000000"/>
-                <w:left w:val="none" w:sz="0" w:space="0" w:color="000000"/>
-                <w:right w:val="none" w:sz="0" w:space="0" w:color="000000"/>
-              </w:pBdr>
-              <w:spacing w:after="100" w:before="100" w:line="240"/>
-              <w:ind w:left="100" w:right="100" w:firstLine="0" w:firstLineChars="0"/>
-            </w:pPr>
-            <w:r>
-              <w:rPr>
-                <w:rFonts w:ascii="Calibri" w:hAnsi="DejaVu Sans" w:eastAsia="DejaVu Sans" w:cs="DejaVu Sans"/>
-                <w:i w:val="false"/>
-                <w:b w:val="false"/>
-                <w:u w:val="none"/>
-                <w:sz w:val="20"/>
-                <w:szCs w:val="20"/>
-                <w:color w:val="000000"/>
-              </w:rPr>
-              <w:t xml:space="preserve">1</w:t>
-            </w:r>
-          </w:p>
-        </w:tc>
-      </w:tr>
-      <w:tr>
-        <w:trPr>
-          <w:trHeight w:val="604" w:hRule="auto"/>
-        </w:trPr>
-        body23
-        <w:tc>
-          <w:tcPr>
-            <w:tcBorders>
               <w:bottom w:val="single" w:sz="12" w:space="0" w:color="666666"/>
               <w:top w:val="none" w:sz="0" w:space="0" w:color="000000"/>
               <w:left w:val="none" w:sz="0" w:space="0" w:color="000000"/>
@@ -2220,12 +2032,12 @@
             </w:pPr>
             <w:r>
               <w:rPr>
-                <w:rFonts w:ascii="Calibri" w:hAnsi="DejaVu Sans" w:eastAsia="DejaVu Sans" w:cs="DejaVu Sans"/>
-                <w:i w:val="false"/>
-                <w:b w:val="false"/>
-                <w:u w:val="none"/>
-                <w:sz w:val="20"/>
-                <w:szCs w:val="20"/>
+                <w:rFonts w:ascii="DejaVu Sans" w:hAnsi="DejaVu Sans" w:eastAsia="DejaVu Sans" w:cs="DejaVu Sans"/>
+                <w:i w:val="false"/>
+                <w:b w:val="false"/>
+                <w:u w:val="none"/>
+                <w:sz w:val="22"/>
+                <w:szCs w:val="22"/>
                 <w:color w:val="000000"/>
               </w:rPr>
               <w:t xml:space="preserve">Spain</w:t>
@@ -2264,12 +2076,12 @@
             </w:pPr>
             <w:r>
               <w:rPr>
-                <w:rFonts w:ascii="Calibri" w:hAnsi="DejaVu Sans" w:eastAsia="DejaVu Sans" w:cs="DejaVu Sans"/>
-                <w:i w:val="false"/>
-                <w:b w:val="false"/>
-                <w:u w:val="none"/>
-                <w:sz w:val="20"/>
-                <w:szCs w:val="20"/>
+                <w:rFonts w:ascii="DejaVu Sans" w:hAnsi="DejaVu Sans" w:eastAsia="DejaVu Sans" w:cs="DejaVu Sans"/>
+                <w:i w:val="false"/>
+                <w:b w:val="false"/>
+                <w:u w:val="none"/>
+                <w:sz w:val="22"/>
+                <w:szCs w:val="22"/>
                 <w:color w:val="000000"/>
               </w:rPr>
               <w:t xml:space="preserve">1</w:t>

</xml_diff>

<commit_message>
Amended code based on DN manuscript comments, fixed tables and plots for supplement
</commit_message>
<xml_diff>
--- a/Results/Tables/Map_table.docx
+++ b/Results/Tables/Map_table.docx
@@ -17,12 +17,12 @@
         <w:tblLook w:firstRow="1" w:lastRow="0" w:firstColumn="0" w:lastColumn="0" w:noHBand="0" w:noVBand="1"/>
       </w:tblPr>
       <w:tblGrid>
-        <w:gridCol w:w="3160"/>
-        <w:gridCol w:w="691"/>
+        <w:gridCol w:w="2910"/>
+        <w:gridCol w:w="665"/>
       </w:tblGrid>
       <w:tr>
         <w:trPr>
-          <w:trHeight w:val="620" w:hRule="auto"/>
+          <w:trHeight w:val="601" w:hRule="auto"/>
           <w:tblHeader/>
         </w:trPr>
         header 1
@@ -58,12 +58,12 @@
             </w:pPr>
             <w:r>
               <w:rPr>
-                <w:rFonts w:ascii="DejaVu Sans" w:hAnsi="DejaVu Sans" w:eastAsia="DejaVu Sans" w:cs="DejaVu Sans"/>
-                <w:i w:val="false"/>
-                <w:b w:val="false"/>
-                <w:u w:val="none"/>
-                <w:sz w:val="22"/>
-                <w:szCs w:val="22"/>
+                <w:rFonts w:ascii="Calibri" w:hAnsi="DejaVu Sans" w:eastAsia="DejaVu Sans" w:cs="DejaVu Sans"/>
+                <w:i w:val="false"/>
+                <w:b w:val="false"/>
+                <w:u w:val="none"/>
+                <w:sz w:val="20"/>
+                <w:szCs w:val="20"/>
                 <w:color w:val="000000"/>
               </w:rPr>
               <w:t xml:space="preserve">Country</w:t>
@@ -102,12 +102,12 @@
             </w:pPr>
             <w:r>
               <w:rPr>
-                <w:rFonts w:ascii="DejaVu Sans" w:hAnsi="DejaVu Sans" w:eastAsia="DejaVu Sans" w:cs="DejaVu Sans"/>
-                <w:i w:val="false"/>
-                <w:b w:val="false"/>
-                <w:u w:val="none"/>
-                <w:sz w:val="22"/>
-                <w:szCs w:val="22"/>
+                <w:rFonts w:ascii="Calibri" w:hAnsi="DejaVu Sans" w:eastAsia="DejaVu Sans" w:cs="DejaVu Sans"/>
+                <w:i w:val="false"/>
+                <w:b w:val="false"/>
+                <w:u w:val="none"/>
+                <w:sz w:val="20"/>
+                <w:szCs w:val="20"/>
                 <w:color w:val="000000"/>
               </w:rPr>
               <w:t xml:space="preserve">N</w:t>
@@ -117,7 +117,7 @@
       </w:tr>
       <w:tr>
         <w:trPr>
-          <w:trHeight w:val="581" w:hRule="auto"/>
+          <w:trHeight w:val="565" w:hRule="auto"/>
         </w:trPr>
         body 1
         <w:tc>
@@ -152,12 +152,12 @@
             </w:pPr>
             <w:r>
               <w:rPr>
-                <w:rFonts w:ascii="DejaVu Sans" w:hAnsi="DejaVu Sans" w:eastAsia="DejaVu Sans" w:cs="DejaVu Sans"/>
-                <w:i w:val="false"/>
-                <w:b w:val="false"/>
-                <w:u w:val="none"/>
-                <w:sz w:val="22"/>
-                <w:szCs w:val="22"/>
+                <w:rFonts w:ascii="Calibri" w:hAnsi="DejaVu Sans" w:eastAsia="DejaVu Sans" w:cs="DejaVu Sans"/>
+                <w:i w:val="false"/>
+                <w:b w:val="false"/>
+                <w:u w:val="none"/>
+                <w:sz w:val="20"/>
+                <w:szCs w:val="20"/>
                 <w:color w:val="000000"/>
               </w:rPr>
               <w:t xml:space="preserve">United States of America</w:t>
@@ -196,12 +196,12 @@
             </w:pPr>
             <w:r>
               <w:rPr>
-                <w:rFonts w:ascii="DejaVu Sans" w:hAnsi="DejaVu Sans" w:eastAsia="DejaVu Sans" w:cs="DejaVu Sans"/>
-                <w:i w:val="false"/>
-                <w:b w:val="false"/>
-                <w:u w:val="none"/>
-                <w:sz w:val="22"/>
-                <w:szCs w:val="22"/>
+                <w:rFonts w:ascii="Calibri" w:hAnsi="DejaVu Sans" w:eastAsia="DejaVu Sans" w:cs="DejaVu Sans"/>
+                <w:i w:val="false"/>
+                <w:b w:val="false"/>
+                <w:u w:val="none"/>
+                <w:sz w:val="20"/>
+                <w:szCs w:val="20"/>
                 <w:color w:val="000000"/>
               </w:rPr>
               <w:t xml:space="preserve">45</w:t>
@@ -211,7 +211,7 @@
       </w:tr>
       <w:tr>
         <w:trPr>
-          <w:trHeight w:val="581" w:hRule="auto"/>
+          <w:trHeight w:val="565" w:hRule="auto"/>
         </w:trPr>
         body 2
         <w:tc>
@@ -246,12 +246,12 @@
             </w:pPr>
             <w:r>
               <w:rPr>
-                <w:rFonts w:ascii="DejaVu Sans" w:hAnsi="DejaVu Sans" w:eastAsia="DejaVu Sans" w:cs="DejaVu Sans"/>
-                <w:i w:val="false"/>
-                <w:b w:val="false"/>
-                <w:u w:val="none"/>
-                <w:sz w:val="22"/>
-                <w:szCs w:val="22"/>
+                <w:rFonts w:ascii="Calibri" w:hAnsi="DejaVu Sans" w:eastAsia="DejaVu Sans" w:cs="DejaVu Sans"/>
+                <w:i w:val="false"/>
+                <w:b w:val="false"/>
+                <w:u w:val="none"/>
+                <w:sz w:val="20"/>
+                <w:szCs w:val="20"/>
                 <w:color w:val="000000"/>
               </w:rPr>
               <w:t xml:space="preserve">Sweden</w:t>
@@ -290,12 +290,12 @@
             </w:pPr>
             <w:r>
               <w:rPr>
-                <w:rFonts w:ascii="DejaVu Sans" w:hAnsi="DejaVu Sans" w:eastAsia="DejaVu Sans" w:cs="DejaVu Sans"/>
-                <w:i w:val="false"/>
-                <w:b w:val="false"/>
-                <w:u w:val="none"/>
-                <w:sz w:val="22"/>
-                <w:szCs w:val="22"/>
+                <w:rFonts w:ascii="Calibri" w:hAnsi="DejaVu Sans" w:eastAsia="DejaVu Sans" w:cs="DejaVu Sans"/>
+                <w:i w:val="false"/>
+                <w:b w:val="false"/>
+                <w:u w:val="none"/>
+                <w:sz w:val="20"/>
+                <w:szCs w:val="20"/>
                 <w:color w:val="000000"/>
               </w:rPr>
               <w:t xml:space="preserve">13</w:t>
@@ -305,7 +305,7 @@
       </w:tr>
       <w:tr>
         <w:trPr>
-          <w:trHeight w:val="581" w:hRule="auto"/>
+          <w:trHeight w:val="565" w:hRule="auto"/>
         </w:trPr>
         body 3
         <w:tc>
@@ -340,12 +340,12 @@
             </w:pPr>
             <w:r>
               <w:rPr>
-                <w:rFonts w:ascii="DejaVu Sans" w:hAnsi="DejaVu Sans" w:eastAsia="DejaVu Sans" w:cs="DejaVu Sans"/>
-                <w:i w:val="false"/>
-                <w:b w:val="false"/>
-                <w:u w:val="none"/>
-                <w:sz w:val="22"/>
-                <w:szCs w:val="22"/>
+                <w:rFonts w:ascii="Calibri" w:hAnsi="DejaVu Sans" w:eastAsia="DejaVu Sans" w:cs="DejaVu Sans"/>
+                <w:i w:val="false"/>
+                <w:b w:val="false"/>
+                <w:u w:val="none"/>
+                <w:sz w:val="20"/>
+                <w:szCs w:val="20"/>
                 <w:color w:val="000000"/>
               </w:rPr>
               <w:t xml:space="preserve">Australia</w:t>
@@ -384,12 +384,12 @@
             </w:pPr>
             <w:r>
               <w:rPr>
-                <w:rFonts w:ascii="DejaVu Sans" w:hAnsi="DejaVu Sans" w:eastAsia="DejaVu Sans" w:cs="DejaVu Sans"/>
-                <w:i w:val="false"/>
-                <w:b w:val="false"/>
-                <w:u w:val="none"/>
-                <w:sz w:val="22"/>
-                <w:szCs w:val="22"/>
+                <w:rFonts w:ascii="Calibri" w:hAnsi="DejaVu Sans" w:eastAsia="DejaVu Sans" w:cs="DejaVu Sans"/>
+                <w:i w:val="false"/>
+                <w:b w:val="false"/>
+                <w:u w:val="none"/>
+                <w:sz w:val="20"/>
+                <w:szCs w:val="20"/>
                 <w:color w:val="000000"/>
               </w:rPr>
               <w:t xml:space="preserve">11</w:t>
@@ -399,7 +399,7 @@
       </w:tr>
       <w:tr>
         <w:trPr>
-          <w:trHeight w:val="581" w:hRule="auto"/>
+          <w:trHeight w:val="565" w:hRule="auto"/>
         </w:trPr>
         body 4
         <w:tc>
@@ -434,12 +434,12 @@
             </w:pPr>
             <w:r>
               <w:rPr>
-                <w:rFonts w:ascii="DejaVu Sans" w:hAnsi="DejaVu Sans" w:eastAsia="DejaVu Sans" w:cs="DejaVu Sans"/>
-                <w:i w:val="false"/>
-                <w:b w:val="false"/>
-                <w:u w:val="none"/>
-                <w:sz w:val="22"/>
-                <w:szCs w:val="22"/>
+                <w:rFonts w:ascii="Calibri" w:hAnsi="DejaVu Sans" w:eastAsia="DejaVu Sans" w:cs="DejaVu Sans"/>
+                <w:i w:val="false"/>
+                <w:b w:val="false"/>
+                <w:u w:val="none"/>
+                <w:sz w:val="20"/>
+                <w:szCs w:val="20"/>
                 <w:color w:val="000000"/>
               </w:rPr>
               <w:t xml:space="preserve">Canada</w:t>
@@ -478,12 +478,12 @@
             </w:pPr>
             <w:r>
               <w:rPr>
-                <w:rFonts w:ascii="DejaVu Sans" w:hAnsi="DejaVu Sans" w:eastAsia="DejaVu Sans" w:cs="DejaVu Sans"/>
-                <w:i w:val="false"/>
-                <w:b w:val="false"/>
-                <w:u w:val="none"/>
-                <w:sz w:val="22"/>
-                <w:szCs w:val="22"/>
+                <w:rFonts w:ascii="Calibri" w:hAnsi="DejaVu Sans" w:eastAsia="DejaVu Sans" w:cs="DejaVu Sans"/>
+                <w:i w:val="false"/>
+                <w:b w:val="false"/>
+                <w:u w:val="none"/>
+                <w:sz w:val="20"/>
+                <w:szCs w:val="20"/>
                 <w:color w:val="000000"/>
               </w:rPr>
               <w:t xml:space="preserve">9</w:t>
@@ -493,7 +493,7 @@
       </w:tr>
       <w:tr>
         <w:trPr>
-          <w:trHeight w:val="617" w:hRule="auto"/>
+          <w:trHeight w:val="598" w:hRule="auto"/>
         </w:trPr>
         body 5
         <w:tc>
@@ -528,12 +528,12 @@
             </w:pPr>
             <w:r>
               <w:rPr>
-                <w:rFonts w:ascii="DejaVu Sans" w:hAnsi="DejaVu Sans" w:eastAsia="DejaVu Sans" w:cs="DejaVu Sans"/>
-                <w:i w:val="false"/>
-                <w:b w:val="false"/>
-                <w:u w:val="none"/>
-                <w:sz w:val="22"/>
-                <w:szCs w:val="22"/>
+                <w:rFonts w:ascii="Calibri" w:hAnsi="DejaVu Sans" w:eastAsia="DejaVu Sans" w:cs="DejaVu Sans"/>
+                <w:i w:val="false"/>
+                <w:b w:val="false"/>
+                <w:u w:val="none"/>
+                <w:sz w:val="20"/>
+                <w:szCs w:val="20"/>
                 <w:color w:val="000000"/>
               </w:rPr>
               <w:t xml:space="preserve">Japan</w:t>
@@ -572,12 +572,12 @@
             </w:pPr>
             <w:r>
               <w:rPr>
-                <w:rFonts w:ascii="DejaVu Sans" w:hAnsi="DejaVu Sans" w:eastAsia="DejaVu Sans" w:cs="DejaVu Sans"/>
-                <w:i w:val="false"/>
-                <w:b w:val="false"/>
-                <w:u w:val="none"/>
-                <w:sz w:val="22"/>
-                <w:szCs w:val="22"/>
+                <w:rFonts w:ascii="Calibri" w:hAnsi="DejaVu Sans" w:eastAsia="DejaVu Sans" w:cs="DejaVu Sans"/>
+                <w:i w:val="false"/>
+                <w:b w:val="false"/>
+                <w:u w:val="none"/>
+                <w:sz w:val="20"/>
+                <w:szCs w:val="20"/>
                 <w:color w:val="000000"/>
               </w:rPr>
               <w:t xml:space="preserve">5</w:t>
@@ -587,7 +587,7 @@
       </w:tr>
       <w:tr>
         <w:trPr>
-          <w:trHeight w:val="574" w:hRule="auto"/>
+          <w:trHeight w:val="559" w:hRule="auto"/>
         </w:trPr>
         body 6
         <w:tc>
@@ -622,12 +622,12 @@
             </w:pPr>
             <w:r>
               <w:rPr>
-                <w:rFonts w:ascii="DejaVu Sans" w:hAnsi="DejaVu Sans" w:eastAsia="DejaVu Sans" w:cs="DejaVu Sans"/>
-                <w:i w:val="false"/>
-                <w:b w:val="false"/>
-                <w:u w:val="none"/>
-                <w:sz w:val="22"/>
-                <w:szCs w:val="22"/>
+                <w:rFonts w:ascii="Calibri" w:hAnsi="DejaVu Sans" w:eastAsia="DejaVu Sans" w:cs="DejaVu Sans"/>
+                <w:i w:val="false"/>
+                <w:b w:val="false"/>
+                <w:u w:val="none"/>
+                <w:sz w:val="20"/>
+                <w:szCs w:val="20"/>
                 <w:color w:val="000000"/>
               </w:rPr>
               <w:t xml:space="preserve">France</w:t>
@@ -666,12 +666,12 @@
             </w:pPr>
             <w:r>
               <w:rPr>
-                <w:rFonts w:ascii="DejaVu Sans" w:hAnsi="DejaVu Sans" w:eastAsia="DejaVu Sans" w:cs="DejaVu Sans"/>
-                <w:i w:val="false"/>
-                <w:b w:val="false"/>
-                <w:u w:val="none"/>
-                <w:sz w:val="22"/>
-                <w:szCs w:val="22"/>
+                <w:rFonts w:ascii="Calibri" w:hAnsi="DejaVu Sans" w:eastAsia="DejaVu Sans" w:cs="DejaVu Sans"/>
+                <w:i w:val="false"/>
+                <w:b w:val="false"/>
+                <w:u w:val="none"/>
+                <w:sz w:val="20"/>
+                <w:szCs w:val="20"/>
                 <w:color w:val="000000"/>
               </w:rPr>
               <w:t xml:space="preserve">4</w:t>
@@ -681,7 +681,7 @@
       </w:tr>
       <w:tr>
         <w:trPr>
-          <w:trHeight w:val="581" w:hRule="auto"/>
+          <w:trHeight w:val="565" w:hRule="auto"/>
         </w:trPr>
         body 7
         <w:tc>
@@ -716,12 +716,12 @@
             </w:pPr>
             <w:r>
               <w:rPr>
-                <w:rFonts w:ascii="DejaVu Sans" w:hAnsi="DejaVu Sans" w:eastAsia="DejaVu Sans" w:cs="DejaVu Sans"/>
-                <w:i w:val="false"/>
-                <w:b w:val="false"/>
-                <w:u w:val="none"/>
-                <w:sz w:val="22"/>
-                <w:szCs w:val="22"/>
+                <w:rFonts w:ascii="Calibri" w:hAnsi="DejaVu Sans" w:eastAsia="DejaVu Sans" w:cs="DejaVu Sans"/>
+                <w:i w:val="false"/>
+                <w:b w:val="false"/>
+                <w:u w:val="none"/>
+                <w:sz w:val="20"/>
+                <w:szCs w:val="20"/>
                 <w:color w:val="000000"/>
               </w:rPr>
               <w:t xml:space="preserve">Chile</w:t>
@@ -760,12 +760,12 @@
             </w:pPr>
             <w:r>
               <w:rPr>
-                <w:rFonts w:ascii="DejaVu Sans" w:hAnsi="DejaVu Sans" w:eastAsia="DejaVu Sans" w:cs="DejaVu Sans"/>
-                <w:i w:val="false"/>
-                <w:b w:val="false"/>
-                <w:u w:val="none"/>
-                <w:sz w:val="22"/>
-                <w:szCs w:val="22"/>
+                <w:rFonts w:ascii="Calibri" w:hAnsi="DejaVu Sans" w:eastAsia="DejaVu Sans" w:cs="DejaVu Sans"/>
+                <w:i w:val="false"/>
+                <w:b w:val="false"/>
+                <w:u w:val="none"/>
+                <w:sz w:val="20"/>
+                <w:szCs w:val="20"/>
                 <w:color w:val="000000"/>
               </w:rPr>
               <w:t xml:space="preserve">3</w:t>
@@ -775,7 +775,7 @@
       </w:tr>
       <w:tr>
         <w:trPr>
-          <w:trHeight w:val="581" w:hRule="auto"/>
+          <w:trHeight w:val="565" w:hRule="auto"/>
         </w:trPr>
         body 8
         <w:tc>
@@ -810,12 +810,12 @@
             </w:pPr>
             <w:r>
               <w:rPr>
-                <w:rFonts w:ascii="DejaVu Sans" w:hAnsi="DejaVu Sans" w:eastAsia="DejaVu Sans" w:cs="DejaVu Sans"/>
-                <w:i w:val="false"/>
-                <w:b w:val="false"/>
-                <w:u w:val="none"/>
-                <w:sz w:val="22"/>
-                <w:szCs w:val="22"/>
+                <w:rFonts w:ascii="Calibri" w:hAnsi="DejaVu Sans" w:eastAsia="DejaVu Sans" w:cs="DejaVu Sans"/>
+                <w:i w:val="false"/>
+                <w:b w:val="false"/>
+                <w:u w:val="none"/>
+                <w:sz w:val="20"/>
+                <w:szCs w:val="20"/>
                 <w:color w:val="000000"/>
               </w:rPr>
               <w:t xml:space="preserve">Czechia</w:t>
@@ -854,12 +854,12 @@
             </w:pPr>
             <w:r>
               <w:rPr>
-                <w:rFonts w:ascii="DejaVu Sans" w:hAnsi="DejaVu Sans" w:eastAsia="DejaVu Sans" w:cs="DejaVu Sans"/>
-                <w:i w:val="false"/>
-                <w:b w:val="false"/>
-                <w:u w:val="none"/>
-                <w:sz w:val="22"/>
-                <w:szCs w:val="22"/>
+                <w:rFonts w:ascii="Calibri" w:hAnsi="DejaVu Sans" w:eastAsia="DejaVu Sans" w:cs="DejaVu Sans"/>
+                <w:i w:val="false"/>
+                <w:b w:val="false"/>
+                <w:u w:val="none"/>
+                <w:sz w:val="20"/>
+                <w:szCs w:val="20"/>
                 <w:color w:val="000000"/>
               </w:rPr>
               <w:t xml:space="preserve">3</w:t>
@@ -869,7 +869,7 @@
       </w:tr>
       <w:tr>
         <w:trPr>
-          <w:trHeight w:val="581" w:hRule="auto"/>
+          <w:trHeight w:val="565" w:hRule="auto"/>
         </w:trPr>
         body 9
         <w:tc>
@@ -904,12 +904,12 @@
             </w:pPr>
             <w:r>
               <w:rPr>
-                <w:rFonts w:ascii="DejaVu Sans" w:hAnsi="DejaVu Sans" w:eastAsia="DejaVu Sans" w:cs="DejaVu Sans"/>
-                <w:i w:val="false"/>
-                <w:b w:val="false"/>
-                <w:u w:val="none"/>
-                <w:sz w:val="22"/>
-                <w:szCs w:val="22"/>
+                <w:rFonts w:ascii="Calibri" w:hAnsi="DejaVu Sans" w:eastAsia="DejaVu Sans" w:cs="DejaVu Sans"/>
+                <w:i w:val="false"/>
+                <w:b w:val="false"/>
+                <w:u w:val="none"/>
+                <w:sz w:val="20"/>
+                <w:szCs w:val="20"/>
                 <w:color w:val="000000"/>
               </w:rPr>
               <w:t xml:space="preserve">New Zealand</w:t>
@@ -948,12 +948,12 @@
             </w:pPr>
             <w:r>
               <w:rPr>
-                <w:rFonts w:ascii="DejaVu Sans" w:hAnsi="DejaVu Sans" w:eastAsia="DejaVu Sans" w:cs="DejaVu Sans"/>
-                <w:i w:val="false"/>
-                <w:b w:val="false"/>
-                <w:u w:val="none"/>
-                <w:sz w:val="22"/>
-                <w:szCs w:val="22"/>
+                <w:rFonts w:ascii="Calibri" w:hAnsi="DejaVu Sans" w:eastAsia="DejaVu Sans" w:cs="DejaVu Sans"/>
+                <w:i w:val="false"/>
+                <w:b w:val="false"/>
+                <w:u w:val="none"/>
+                <w:sz w:val="20"/>
+                <w:szCs w:val="20"/>
                 <w:color w:val="000000"/>
               </w:rPr>
               <w:t xml:space="preserve">3</w:t>
@@ -963,7 +963,7 @@
       </w:tr>
       <w:tr>
         <w:trPr>
-          <w:trHeight w:val="581" w:hRule="auto"/>
+          <w:trHeight w:val="565" w:hRule="auto"/>
         </w:trPr>
         body10
         <w:tc>
@@ -998,12 +998,12 @@
             </w:pPr>
             <w:r>
               <w:rPr>
-                <w:rFonts w:ascii="DejaVu Sans" w:hAnsi="DejaVu Sans" w:eastAsia="DejaVu Sans" w:cs="DejaVu Sans"/>
-                <w:i w:val="false"/>
-                <w:b w:val="false"/>
-                <w:u w:val="none"/>
-                <w:sz w:val="22"/>
-                <w:szCs w:val="22"/>
+                <w:rFonts w:ascii="Calibri" w:hAnsi="DejaVu Sans" w:eastAsia="DejaVu Sans" w:cs="DejaVu Sans"/>
+                <w:i w:val="false"/>
+                <w:b w:val="false"/>
+                <w:u w:val="none"/>
+                <w:sz w:val="20"/>
+                <w:szCs w:val="20"/>
                 <w:color w:val="000000"/>
               </w:rPr>
               <w:t xml:space="preserve">Finland</w:t>
@@ -1042,12 +1042,12 @@
             </w:pPr>
             <w:r>
               <w:rPr>
-                <w:rFonts w:ascii="DejaVu Sans" w:hAnsi="DejaVu Sans" w:eastAsia="DejaVu Sans" w:cs="DejaVu Sans"/>
-                <w:i w:val="false"/>
-                <w:b w:val="false"/>
-                <w:u w:val="none"/>
-                <w:sz w:val="22"/>
-                <w:szCs w:val="22"/>
+                <w:rFonts w:ascii="Calibri" w:hAnsi="DejaVu Sans" w:eastAsia="DejaVu Sans" w:cs="DejaVu Sans"/>
+                <w:i w:val="false"/>
+                <w:b w:val="false"/>
+                <w:u w:val="none"/>
+                <w:sz w:val="20"/>
+                <w:szCs w:val="20"/>
                 <w:color w:val="000000"/>
               </w:rPr>
               <w:t xml:space="preserve">2</w:t>
@@ -1057,7 +1057,7 @@
       </w:tr>
       <w:tr>
         <w:trPr>
-          <w:trHeight w:val="620" w:hRule="auto"/>
+          <w:trHeight w:val="601" w:hRule="auto"/>
         </w:trPr>
         body11
         <w:tc>
@@ -1092,12 +1092,12 @@
             </w:pPr>
             <w:r>
               <w:rPr>
-                <w:rFonts w:ascii="DejaVu Sans" w:hAnsi="DejaVu Sans" w:eastAsia="DejaVu Sans" w:cs="DejaVu Sans"/>
-                <w:i w:val="false"/>
-                <w:b w:val="false"/>
-                <w:u w:val="none"/>
-                <w:sz w:val="22"/>
-                <w:szCs w:val="22"/>
+                <w:rFonts w:ascii="Calibri" w:hAnsi="DejaVu Sans" w:eastAsia="DejaVu Sans" w:cs="DejaVu Sans"/>
+                <w:i w:val="false"/>
+                <w:b w:val="false"/>
+                <w:u w:val="none"/>
+                <w:sz w:val="20"/>
+                <w:szCs w:val="20"/>
                 <w:color w:val="000000"/>
               </w:rPr>
               <w:t xml:space="preserve">Germany</w:t>
@@ -1136,12 +1136,12 @@
             </w:pPr>
             <w:r>
               <w:rPr>
-                <w:rFonts w:ascii="DejaVu Sans" w:hAnsi="DejaVu Sans" w:eastAsia="DejaVu Sans" w:cs="DejaVu Sans"/>
-                <w:i w:val="false"/>
-                <w:b w:val="false"/>
-                <w:u w:val="none"/>
-                <w:sz w:val="22"/>
-                <w:szCs w:val="22"/>
+                <w:rFonts w:ascii="Calibri" w:hAnsi="DejaVu Sans" w:eastAsia="DejaVu Sans" w:cs="DejaVu Sans"/>
+                <w:i w:val="false"/>
+                <w:b w:val="false"/>
+                <w:u w:val="none"/>
+                <w:sz w:val="20"/>
+                <w:szCs w:val="20"/>
                 <w:color w:val="000000"/>
               </w:rPr>
               <w:t xml:space="preserve">2</w:t>
@@ -1151,7 +1151,7 @@
       </w:tr>
       <w:tr>
         <w:trPr>
-          <w:trHeight w:val="624" w:hRule="auto"/>
+          <w:trHeight w:val="604" w:hRule="auto"/>
         </w:trPr>
         body12
         <w:tc>
@@ -1186,12 +1186,12 @@
             </w:pPr>
             <w:r>
               <w:rPr>
-                <w:rFonts w:ascii="DejaVu Sans" w:hAnsi="DejaVu Sans" w:eastAsia="DejaVu Sans" w:cs="DejaVu Sans"/>
-                <w:i w:val="false"/>
-                <w:b w:val="false"/>
-                <w:u w:val="none"/>
-                <w:sz w:val="22"/>
-                <w:szCs w:val="22"/>
+                <w:rFonts w:ascii="Calibri" w:hAnsi="DejaVu Sans" w:eastAsia="DejaVu Sans" w:cs="DejaVu Sans"/>
+                <w:i w:val="false"/>
+                <w:b w:val="false"/>
+                <w:u w:val="none"/>
+                <w:sz w:val="20"/>
+                <w:szCs w:val="20"/>
                 <w:color w:val="000000"/>
               </w:rPr>
               <w:t xml:space="preserve">Italy</w:t>
@@ -1230,12 +1230,12 @@
             </w:pPr>
             <w:r>
               <w:rPr>
-                <w:rFonts w:ascii="DejaVu Sans" w:hAnsi="DejaVu Sans" w:eastAsia="DejaVu Sans" w:cs="DejaVu Sans"/>
-                <w:i w:val="false"/>
-                <w:b w:val="false"/>
-                <w:u w:val="none"/>
-                <w:sz w:val="22"/>
-                <w:szCs w:val="22"/>
+                <w:rFonts w:ascii="Calibri" w:hAnsi="DejaVu Sans" w:eastAsia="DejaVu Sans" w:cs="DejaVu Sans"/>
+                <w:i w:val="false"/>
+                <w:b w:val="false"/>
+                <w:u w:val="none"/>
+                <w:sz w:val="20"/>
+                <w:szCs w:val="20"/>
                 <w:color w:val="000000"/>
               </w:rPr>
               <w:t xml:space="preserve">2</w:t>
@@ -1245,7 +1245,7 @@
       </w:tr>
       <w:tr>
         <w:trPr>
-          <w:trHeight w:val="581" w:hRule="auto"/>
+          <w:trHeight w:val="565" w:hRule="auto"/>
         </w:trPr>
         body13
         <w:tc>
@@ -1280,12 +1280,12 @@
             </w:pPr>
             <w:r>
               <w:rPr>
-                <w:rFonts w:ascii="DejaVu Sans" w:hAnsi="DejaVu Sans" w:eastAsia="DejaVu Sans" w:cs="DejaVu Sans"/>
-                <w:i w:val="false"/>
-                <w:b w:val="false"/>
-                <w:u w:val="none"/>
-                <w:sz w:val="22"/>
-                <w:szCs w:val="22"/>
+                <w:rFonts w:ascii="Calibri" w:hAnsi="DejaVu Sans" w:eastAsia="DejaVu Sans" w:cs="DejaVu Sans"/>
+                <w:i w:val="false"/>
+                <w:b w:val="false"/>
+                <w:u w:val="none"/>
+                <w:sz w:val="20"/>
+                <w:szCs w:val="20"/>
                 <w:color w:val="000000"/>
               </w:rPr>
               <w:t xml:space="preserve">Poland</w:t>
@@ -1324,12 +1324,12 @@
             </w:pPr>
             <w:r>
               <w:rPr>
-                <w:rFonts w:ascii="DejaVu Sans" w:hAnsi="DejaVu Sans" w:eastAsia="DejaVu Sans" w:cs="DejaVu Sans"/>
-                <w:i w:val="false"/>
-                <w:b w:val="false"/>
-                <w:u w:val="none"/>
-                <w:sz w:val="22"/>
-                <w:szCs w:val="22"/>
+                <w:rFonts w:ascii="Calibri" w:hAnsi="DejaVu Sans" w:eastAsia="DejaVu Sans" w:cs="DejaVu Sans"/>
+                <w:i w:val="false"/>
+                <w:b w:val="false"/>
+                <w:u w:val="none"/>
+                <w:sz w:val="20"/>
+                <w:szCs w:val="20"/>
                 <w:color w:val="000000"/>
               </w:rPr>
               <w:t xml:space="preserve">2</w:t>
@@ -1339,7 +1339,7 @@
       </w:tr>
       <w:tr>
         <w:trPr>
-          <w:trHeight w:val="624" w:hRule="auto"/>
+          <w:trHeight w:val="604" w:hRule="auto"/>
         </w:trPr>
         body14
         <w:tc>
@@ -1374,12 +1374,12 @@
             </w:pPr>
             <w:r>
               <w:rPr>
-                <w:rFonts w:ascii="DejaVu Sans" w:hAnsi="DejaVu Sans" w:eastAsia="DejaVu Sans" w:cs="DejaVu Sans"/>
-                <w:i w:val="false"/>
-                <w:b w:val="false"/>
-                <w:u w:val="none"/>
-                <w:sz w:val="22"/>
-                <w:szCs w:val="22"/>
+                <w:rFonts w:ascii="Calibri" w:hAnsi="DejaVu Sans" w:eastAsia="DejaVu Sans" w:cs="DejaVu Sans"/>
+                <w:i w:val="false"/>
+                <w:b w:val="false"/>
+                <w:u w:val="none"/>
+                <w:sz w:val="20"/>
+                <w:szCs w:val="20"/>
                 <w:color w:val="000000"/>
               </w:rPr>
               <w:t xml:space="preserve">United Kingdom</w:t>
@@ -1418,12 +1418,12 @@
             </w:pPr>
             <w:r>
               <w:rPr>
-                <w:rFonts w:ascii="DejaVu Sans" w:hAnsi="DejaVu Sans" w:eastAsia="DejaVu Sans" w:cs="DejaVu Sans"/>
-                <w:i w:val="false"/>
-                <w:b w:val="false"/>
-                <w:u w:val="none"/>
-                <w:sz w:val="22"/>
-                <w:szCs w:val="22"/>
+                <w:rFonts w:ascii="Calibri" w:hAnsi="DejaVu Sans" w:eastAsia="DejaVu Sans" w:cs="DejaVu Sans"/>
+                <w:i w:val="false"/>
+                <w:b w:val="false"/>
+                <w:u w:val="none"/>
+                <w:sz w:val="20"/>
+                <w:szCs w:val="20"/>
                 <w:color w:val="000000"/>
               </w:rPr>
               <w:t xml:space="preserve">2</w:t>
@@ -1433,7 +1433,7 @@
       </w:tr>
       <w:tr>
         <w:trPr>
-          <w:trHeight w:val="624" w:hRule="auto"/>
+          <w:trHeight w:val="604" w:hRule="auto"/>
         </w:trPr>
         body15
         <w:tc>
@@ -1468,12 +1468,12 @@
             </w:pPr>
             <w:r>
               <w:rPr>
-                <w:rFonts w:ascii="DejaVu Sans" w:hAnsi="DejaVu Sans" w:eastAsia="DejaVu Sans" w:cs="DejaVu Sans"/>
-                <w:i w:val="false"/>
-                <w:b w:val="false"/>
-                <w:u w:val="none"/>
-                <w:sz w:val="22"/>
-                <w:szCs w:val="22"/>
+                <w:rFonts w:ascii="Calibri" w:hAnsi="DejaVu Sans" w:eastAsia="DejaVu Sans" w:cs="DejaVu Sans"/>
+                <w:i w:val="false"/>
+                <w:b w:val="false"/>
+                <w:u w:val="none"/>
+                <w:sz w:val="20"/>
+                <w:szCs w:val="20"/>
                 <w:color w:val="000000"/>
               </w:rPr>
               <w:t xml:space="preserve">Argentina</w:t>
@@ -1512,12 +1512,12 @@
             </w:pPr>
             <w:r>
               <w:rPr>
-                <w:rFonts w:ascii="DejaVu Sans" w:hAnsi="DejaVu Sans" w:eastAsia="DejaVu Sans" w:cs="DejaVu Sans"/>
-                <w:i w:val="false"/>
-                <w:b w:val="false"/>
-                <w:u w:val="none"/>
-                <w:sz w:val="22"/>
-                <w:szCs w:val="22"/>
+                <w:rFonts w:ascii="Calibri" w:hAnsi="DejaVu Sans" w:eastAsia="DejaVu Sans" w:cs="DejaVu Sans"/>
+                <w:i w:val="false"/>
+                <w:b w:val="false"/>
+                <w:u w:val="none"/>
+                <w:sz w:val="20"/>
+                <w:szCs w:val="20"/>
                 <w:color w:val="000000"/>
               </w:rPr>
               <w:t xml:space="preserve">1</w:t>
@@ -1527,7 +1527,7 @@
       </w:tr>
       <w:tr>
         <w:trPr>
-          <w:trHeight w:val="624" w:hRule="auto"/>
+          <w:trHeight w:val="604" w:hRule="auto"/>
         </w:trPr>
         body16
         <w:tc>
@@ -1562,12 +1562,12 @@
             </w:pPr>
             <w:r>
               <w:rPr>
-                <w:rFonts w:ascii="DejaVu Sans" w:hAnsi="DejaVu Sans" w:eastAsia="DejaVu Sans" w:cs="DejaVu Sans"/>
-                <w:i w:val="false"/>
-                <w:b w:val="false"/>
-                <w:u w:val="none"/>
-                <w:sz w:val="22"/>
-                <w:szCs w:val="22"/>
+                <w:rFonts w:ascii="Calibri" w:hAnsi="DejaVu Sans" w:eastAsia="DejaVu Sans" w:cs="DejaVu Sans"/>
+                <w:i w:val="false"/>
+                <w:b w:val="false"/>
+                <w:u w:val="none"/>
+                <w:sz w:val="20"/>
+                <w:szCs w:val="20"/>
                 <w:color w:val="000000"/>
               </w:rPr>
               <w:t xml:space="preserve">Belgium</w:t>
@@ -1606,12 +1606,12 @@
             </w:pPr>
             <w:r>
               <w:rPr>
-                <w:rFonts w:ascii="DejaVu Sans" w:hAnsi="DejaVu Sans" w:eastAsia="DejaVu Sans" w:cs="DejaVu Sans"/>
-                <w:i w:val="false"/>
-                <w:b w:val="false"/>
-                <w:u w:val="none"/>
-                <w:sz w:val="22"/>
-                <w:szCs w:val="22"/>
+                <w:rFonts w:ascii="Calibri" w:hAnsi="DejaVu Sans" w:eastAsia="DejaVu Sans" w:cs="DejaVu Sans"/>
+                <w:i w:val="false"/>
+                <w:b w:val="false"/>
+                <w:u w:val="none"/>
+                <w:sz w:val="20"/>
+                <w:szCs w:val="20"/>
                 <w:color w:val="000000"/>
               </w:rPr>
               <w:t xml:space="preserve">1</w:t>
@@ -1621,7 +1621,7 @@
       </w:tr>
       <w:tr>
         <w:trPr>
-          <w:trHeight w:val="577" w:hRule="auto"/>
+          <w:trHeight w:val="562" w:hRule="auto"/>
         </w:trPr>
         body17
         <w:tc>
@@ -1656,12 +1656,12 @@
             </w:pPr>
             <w:r>
               <w:rPr>
-                <w:rFonts w:ascii="DejaVu Sans" w:hAnsi="DejaVu Sans" w:eastAsia="DejaVu Sans" w:cs="DejaVu Sans"/>
-                <w:i w:val="false"/>
-                <w:b w:val="false"/>
-                <w:u w:val="none"/>
-                <w:sz w:val="22"/>
-                <w:szCs w:val="22"/>
+                <w:rFonts w:ascii="Calibri" w:hAnsi="DejaVu Sans" w:eastAsia="DejaVu Sans" w:cs="DejaVu Sans"/>
+                <w:i w:val="false"/>
+                <w:b w:val="false"/>
+                <w:u w:val="none"/>
+                <w:sz w:val="20"/>
+                <w:szCs w:val="20"/>
                 <w:color w:val="000000"/>
               </w:rPr>
               <w:t xml:space="preserve">Greece</w:t>
@@ -1700,12 +1700,12 @@
             </w:pPr>
             <w:r>
               <w:rPr>
-                <w:rFonts w:ascii="DejaVu Sans" w:hAnsi="DejaVu Sans" w:eastAsia="DejaVu Sans" w:cs="DejaVu Sans"/>
-                <w:i w:val="false"/>
-                <w:b w:val="false"/>
-                <w:u w:val="none"/>
-                <w:sz w:val="22"/>
-                <w:szCs w:val="22"/>
+                <w:rFonts w:ascii="Calibri" w:hAnsi="DejaVu Sans" w:eastAsia="DejaVu Sans" w:cs="DejaVu Sans"/>
+                <w:i w:val="false"/>
+                <w:b w:val="false"/>
+                <w:u w:val="none"/>
+                <w:sz w:val="20"/>
+                <w:szCs w:val="20"/>
                 <w:color w:val="000000"/>
               </w:rPr>
               <w:t xml:space="preserve">1</w:t>
@@ -1715,7 +1715,7 @@
       </w:tr>
       <w:tr>
         <w:trPr>
-          <w:trHeight w:val="617" w:hRule="auto"/>
+          <w:trHeight w:val="598" w:hRule="auto"/>
         </w:trPr>
         body18
         <w:tc>
@@ -1750,12 +1750,12 @@
             </w:pPr>
             <w:r>
               <w:rPr>
-                <w:rFonts w:ascii="DejaVu Sans" w:hAnsi="DejaVu Sans" w:eastAsia="DejaVu Sans" w:cs="DejaVu Sans"/>
-                <w:i w:val="false"/>
-                <w:b w:val="false"/>
-                <w:u w:val="none"/>
-                <w:sz w:val="22"/>
-                <w:szCs w:val="22"/>
+                <w:rFonts w:ascii="Calibri" w:hAnsi="DejaVu Sans" w:eastAsia="DejaVu Sans" w:cs="DejaVu Sans"/>
+                <w:i w:val="false"/>
+                <w:b w:val="false"/>
+                <w:u w:val="none"/>
+                <w:sz w:val="20"/>
+                <w:szCs w:val="20"/>
                 <w:color w:val="000000"/>
               </w:rPr>
               <w:t xml:space="preserve">Kenya</w:t>
@@ -1794,12 +1794,12 @@
             </w:pPr>
             <w:r>
               <w:rPr>
-                <w:rFonts w:ascii="DejaVu Sans" w:hAnsi="DejaVu Sans" w:eastAsia="DejaVu Sans" w:cs="DejaVu Sans"/>
-                <w:i w:val="false"/>
-                <w:b w:val="false"/>
-                <w:u w:val="none"/>
-                <w:sz w:val="22"/>
-                <w:szCs w:val="22"/>
+                <w:rFonts w:ascii="Calibri" w:hAnsi="DejaVu Sans" w:eastAsia="DejaVu Sans" w:cs="DejaVu Sans"/>
+                <w:i w:val="false"/>
+                <w:b w:val="false"/>
+                <w:u w:val="none"/>
+                <w:sz w:val="20"/>
+                <w:szCs w:val="20"/>
                 <w:color w:val="000000"/>
               </w:rPr>
               <w:t xml:space="preserve">1</w:t>
@@ -1809,7 +1809,7 @@
       </w:tr>
       <w:tr>
         <w:trPr>
-          <w:trHeight w:val="581" w:hRule="auto"/>
+          <w:trHeight w:val="565" w:hRule="auto"/>
         </w:trPr>
         body19
         <w:tc>
@@ -1844,12 +1844,12 @@
             </w:pPr>
             <w:r>
               <w:rPr>
-                <w:rFonts w:ascii="DejaVu Sans" w:hAnsi="DejaVu Sans" w:eastAsia="DejaVu Sans" w:cs="DejaVu Sans"/>
-                <w:i w:val="false"/>
-                <w:b w:val="false"/>
-                <w:u w:val="none"/>
-                <w:sz w:val="22"/>
-                <w:szCs w:val="22"/>
+                <w:rFonts w:ascii="Calibri" w:hAnsi="DejaVu Sans" w:eastAsia="DejaVu Sans" w:cs="DejaVu Sans"/>
+                <w:i w:val="false"/>
+                <w:b w:val="false"/>
+                <w:u w:val="none"/>
+                <w:sz w:val="20"/>
+                <w:szCs w:val="20"/>
                 <w:color w:val="000000"/>
               </w:rPr>
               <w:t xml:space="preserve">Netherlands</w:t>
@@ -1888,12 +1888,12 @@
             </w:pPr>
             <w:r>
               <w:rPr>
-                <w:rFonts w:ascii="DejaVu Sans" w:hAnsi="DejaVu Sans" w:eastAsia="DejaVu Sans" w:cs="DejaVu Sans"/>
-                <w:i w:val="false"/>
-                <w:b w:val="false"/>
-                <w:u w:val="none"/>
-                <w:sz w:val="22"/>
-                <w:szCs w:val="22"/>
+                <w:rFonts w:ascii="Calibri" w:hAnsi="DejaVu Sans" w:eastAsia="DejaVu Sans" w:cs="DejaVu Sans"/>
+                <w:i w:val="false"/>
+                <w:b w:val="false"/>
+                <w:u w:val="none"/>
+                <w:sz w:val="20"/>
+                <w:szCs w:val="20"/>
                 <w:color w:val="000000"/>
               </w:rPr>
               <w:t xml:space="preserve">1</w:t>
@@ -1903,7 +1903,7 @@
       </w:tr>
       <w:tr>
         <w:trPr>
-          <w:trHeight w:val="581" w:hRule="auto"/>
+          <w:trHeight w:val="565" w:hRule="auto"/>
         </w:trPr>
         body20
         <w:tc>
@@ -1938,12 +1938,12 @@
             </w:pPr>
             <w:r>
               <w:rPr>
-                <w:rFonts w:ascii="DejaVu Sans" w:hAnsi="DejaVu Sans" w:eastAsia="DejaVu Sans" w:cs="DejaVu Sans"/>
-                <w:i w:val="false"/>
-                <w:b w:val="false"/>
-                <w:u w:val="none"/>
-                <w:sz w:val="22"/>
-                <w:szCs w:val="22"/>
+                <w:rFonts w:ascii="Calibri" w:hAnsi="DejaVu Sans" w:eastAsia="DejaVu Sans" w:cs="DejaVu Sans"/>
+                <w:i w:val="false"/>
+                <w:b w:val="false"/>
+                <w:u w:val="none"/>
+                <w:sz w:val="20"/>
+                <w:szCs w:val="20"/>
                 <w:color w:val="000000"/>
               </w:rPr>
               <w:t xml:space="preserve">Slovakia</w:t>
@@ -1982,12 +1982,12 @@
             </w:pPr>
             <w:r>
               <w:rPr>
-                <w:rFonts w:ascii="DejaVu Sans" w:hAnsi="DejaVu Sans" w:eastAsia="DejaVu Sans" w:cs="DejaVu Sans"/>
-                <w:i w:val="false"/>
-                <w:b w:val="false"/>
-                <w:u w:val="none"/>
-                <w:sz w:val="22"/>
-                <w:szCs w:val="22"/>
+                <w:rFonts w:ascii="Calibri" w:hAnsi="DejaVu Sans" w:eastAsia="DejaVu Sans" w:cs="DejaVu Sans"/>
+                <w:i w:val="false"/>
+                <w:b w:val="false"/>
+                <w:u w:val="none"/>
+                <w:sz w:val="20"/>
+                <w:szCs w:val="20"/>
                 <w:color w:val="000000"/>
               </w:rPr>
               <w:t xml:space="preserve">1</w:t>
@@ -1997,7 +1997,7 @@
       </w:tr>
       <w:tr>
         <w:trPr>
-          <w:trHeight w:val="624" w:hRule="auto"/>
+          <w:trHeight w:val="604" w:hRule="auto"/>
         </w:trPr>
         body21
         <w:tc>
@@ -2032,12 +2032,12 @@
             </w:pPr>
             <w:r>
               <w:rPr>
-                <w:rFonts w:ascii="DejaVu Sans" w:hAnsi="DejaVu Sans" w:eastAsia="DejaVu Sans" w:cs="DejaVu Sans"/>
-                <w:i w:val="false"/>
-                <w:b w:val="false"/>
-                <w:u w:val="none"/>
-                <w:sz w:val="22"/>
-                <w:szCs w:val="22"/>
+                <w:rFonts w:ascii="Calibri" w:hAnsi="DejaVu Sans" w:eastAsia="DejaVu Sans" w:cs="DejaVu Sans"/>
+                <w:i w:val="false"/>
+                <w:b w:val="false"/>
+                <w:u w:val="none"/>
+                <w:sz w:val="20"/>
+                <w:szCs w:val="20"/>
                 <w:color w:val="000000"/>
               </w:rPr>
               <w:t xml:space="preserve">Spain</w:t>
@@ -2076,12 +2076,12 @@
             </w:pPr>
             <w:r>
               <w:rPr>
-                <w:rFonts w:ascii="DejaVu Sans" w:hAnsi="DejaVu Sans" w:eastAsia="DejaVu Sans" w:cs="DejaVu Sans"/>
-                <w:i w:val="false"/>
-                <w:b w:val="false"/>
-                <w:u w:val="none"/>
-                <w:sz w:val="22"/>
-                <w:szCs w:val="22"/>
+                <w:rFonts w:ascii="Calibri" w:hAnsi="DejaVu Sans" w:eastAsia="DejaVu Sans" w:cs="DejaVu Sans"/>
+                <w:i w:val="false"/>
+                <w:b w:val="false"/>
+                <w:u w:val="none"/>
+                <w:sz w:val="20"/>
+                <w:szCs w:val="20"/>
                 <w:color w:val="000000"/>
               </w:rPr>
               <w:t xml:space="preserve">1</w:t>

</xml_diff>